<commit_message>
fix: downloading ticks added
</commit_message>
<xml_diff>
--- a/server/src/api/phd/proposal/drcConvener/dac.docx
+++ b/server/src/api/phd/proposal/drcConvener/dac.docx
@@ -176,13 +176,8 @@
       </w:r>
       <w:proofErr w:type="spellEnd"/>
       <w:r>
-        <w:t xml:space="preserve"> wi</w:t>
-      </w:r>
-      <w:r>
-        <w:t xml:space="preserve">thin one week along with specific suggestions, if any. </w:t>
-      </w:r>
-      <w:bookmarkStart w:id="0" w:name="_GoBack"/>
-      <w:bookmarkEnd w:id="0"/>
+        <w:t xml:space="preserve"> within one week along with specific suggestions, if any. </w:t>
+      </w:r>
     </w:p>
     <w:p>
       <w:pPr>
@@ -375,87 +370,29 @@
         <w:ind w:hanging="720"/>
       </w:pPr>
       <w:r>
-        <w:t>Is the proposed topic in one of the research areas of the Institute?  [You may refer to our Bulletin for Areas of Research].</w:t>
-      </w:r>
-      <w:r>
-        <w:t xml:space="preserve"> </w:t>
-      </w:r>
-    </w:p>
-    <w:p>
-      <w:r>
-        <w:t xml:space="preserve"> </w:t>
-      </w:r>
-      <w:r>
-        <w:tab/>
-      </w:r>
-      <w:r>
-        <w:t>[{#q1a</w:t>
-      </w:r>
-      <w:proofErr w:type="gramStart"/>
-      <w:r>
-        <w:t>}</w:t>
-      </w:r>
-      <w:r>
-        <w:rPr>
-          <w:rFonts w:ascii="Segoe UI Symbol" w:hAnsi="Segoe UI Symbol" w:cs="Segoe UI Symbol"/>
-        </w:rPr>
-        <w:t>☑</w:t>
-      </w:r>
-      <w:proofErr w:type="gramEnd"/>
-      <w:r>
-        <w:t>{/q1a}{^q1a}</w:t>
-      </w:r>
-      <w:r>
-        <w:rPr>
-          <w:rFonts w:ascii="Segoe UI Symbol" w:hAnsi="Segoe UI Symbol" w:cs="Segoe UI Symbol"/>
-        </w:rPr>
-        <w:t>☐</w:t>
-      </w:r>
-      <w:r>
-        <w:t>{/q1a}]</w:t>
-      </w:r>
-      <w:r>
-        <w:t xml:space="preserve"> </w:t>
-      </w:r>
-      <w:r>
-        <w:t xml:space="preserve">yes </w:t>
-      </w:r>
-    </w:p>
-    <w:p>
-      <w:r>
-        <w:t xml:space="preserve"> </w:t>
-      </w:r>
-      <w:r>
-        <w:tab/>
-      </w:r>
-      <w:r>
-        <w:t>[{^q1a</w:t>
-      </w:r>
-      <w:proofErr w:type="gramStart"/>
-      <w:r>
-        <w:t>}</w:t>
-      </w:r>
-      <w:r>
-        <w:rPr>
-          <w:rFonts w:ascii="Segoe UI Symbol" w:hAnsi="Segoe UI Symbol" w:cs="Segoe UI Symbol"/>
-        </w:rPr>
-        <w:t>☑</w:t>
-      </w:r>
-      <w:proofErr w:type="gramEnd"/>
-      <w:r>
-        <w:t>{/q1a}{#q1a}</w:t>
-      </w:r>
-      <w:r>
-        <w:rPr>
-          <w:rFonts w:ascii="Segoe UI Symbol" w:hAnsi="Segoe UI Symbol" w:cs="Segoe UI Symbol"/>
-        </w:rPr>
-        <w:t>☐</w:t>
-      </w:r>
-      <w:r>
-        <w:t>{/q1a}]</w:t>
-      </w:r>
-      <w:r>
-        <w:t xml:space="preserve">  no </w:t>
+        <w:t xml:space="preserve">Is the proposed topic in one of the research areas of the Institute?  [You may refer to our Bulletin for Areas of Research]. </w:t>
+      </w:r>
+    </w:p>
+    <w:p>
+      <w:r>
+        <w:t xml:space="preserve"> </w:t>
+      </w:r>
+      <w:r>
+        <w:tab/>
+      </w:r>
+      <w:r>
+        <w:t>{@q1a_yes_xml} yes</w:t>
+      </w:r>
+    </w:p>
+    <w:p>
+      <w:r>
+        <w:t xml:space="preserve"> </w:t>
+      </w:r>
+      <w:r>
+        <w:tab/>
+      </w:r>
+      <w:r>
+        <w:t>{@q1a_no_xml} no</w:t>
       </w:r>
     </w:p>
     <w:p>
@@ -478,76 +415,18 @@
         <w:tab/>
       </w:r>
       <w:r>
-        <w:t>[{#q1a</w:t>
-      </w:r>
-      <w:proofErr w:type="gramStart"/>
-      <w:r>
-        <w:t>}</w:t>
-      </w:r>
-      <w:r>
-        <w:rPr>
-          <w:rFonts w:ascii="Segoe UI Symbol" w:hAnsi="Segoe UI Symbol" w:cs="Segoe UI Symbol"/>
-        </w:rPr>
-        <w:t>☑</w:t>
-      </w:r>
-      <w:proofErr w:type="gramEnd"/>
-      <w:r>
-        <w:t>{/q1a}{^q1a}</w:t>
-      </w:r>
-      <w:r>
-        <w:rPr>
-          <w:rFonts w:ascii="Segoe UI Symbol" w:hAnsi="Segoe UI Symbol" w:cs="Segoe UI Symbol"/>
-        </w:rPr>
-        <w:t>☐</w:t>
-      </w:r>
-      <w:r>
-        <w:t>{/q1a}]</w:t>
-      </w:r>
-      <w:r>
-        <w:t xml:space="preserve"> </w:t>
-      </w:r>
-      <w:r>
-        <w:t xml:space="preserve">yes </w:t>
-      </w:r>
-    </w:p>
-    <w:p>
-      <w:r>
-        <w:t xml:space="preserve"> </w:t>
-      </w:r>
-      <w:r>
-        <w:tab/>
-      </w:r>
-      <w:r>
-        <w:t>[{^q1a</w:t>
-      </w:r>
-      <w:proofErr w:type="gramStart"/>
-      <w:r>
-        <w:t>}</w:t>
-      </w:r>
-      <w:r>
-        <w:rPr>
-          <w:rFonts w:ascii="Segoe UI Symbol" w:hAnsi="Segoe UI Symbol" w:cs="Segoe UI Symbol"/>
-        </w:rPr>
-        <w:t>☑</w:t>
-      </w:r>
-      <w:proofErr w:type="gramEnd"/>
-      <w:r>
-        <w:t>{/q1a}{#q1a}</w:t>
-      </w:r>
-      <w:r>
-        <w:rPr>
-          <w:rFonts w:ascii="Segoe UI Symbol" w:hAnsi="Segoe UI Symbol" w:cs="Segoe UI Symbol"/>
-        </w:rPr>
-        <w:t>☐</w:t>
-      </w:r>
-      <w:r>
-        <w:t>{/q1a}]</w:t>
-      </w:r>
-      <w:r>
-        <w:t xml:space="preserve"> </w:t>
-      </w:r>
-      <w:r>
-        <w:t xml:space="preserve">no </w:t>
+        <w:t>{@q1a_yes_xml} yes</w:t>
+      </w:r>
+    </w:p>
+    <w:p>
+      <w:r>
+        <w:t xml:space="preserve"> </w:t>
+      </w:r>
+      <w:r>
+        <w:tab/>
+      </w:r>
+      <w:r>
+        <w:t>{@q1a_no_xml} no</w:t>
       </w:r>
     </w:p>
     <w:p>
@@ -572,76 +451,18 @@
         <w:tab/>
       </w:r>
       <w:r>
-        <w:t>[{#q1a</w:t>
-      </w:r>
-      <w:proofErr w:type="gramStart"/>
-      <w:r>
-        <w:t>}</w:t>
-      </w:r>
-      <w:r>
-        <w:rPr>
-          <w:rFonts w:ascii="Segoe UI Symbol" w:hAnsi="Segoe UI Symbol" w:cs="Segoe UI Symbol"/>
-        </w:rPr>
-        <w:t>☑</w:t>
-      </w:r>
-      <w:proofErr w:type="gramEnd"/>
-      <w:r>
-        <w:t>{/q1a}{^q1a}</w:t>
-      </w:r>
-      <w:r>
-        <w:rPr>
-          <w:rFonts w:ascii="Segoe UI Symbol" w:hAnsi="Segoe UI Symbol" w:cs="Segoe UI Symbol"/>
-        </w:rPr>
-        <w:t>☐</w:t>
-      </w:r>
-      <w:r>
-        <w:t>{/q1a}]</w:t>
-      </w:r>
-      <w:r>
-        <w:t xml:space="preserve"> </w:t>
-      </w:r>
-      <w:r>
-        <w:t xml:space="preserve">yes </w:t>
-      </w:r>
-    </w:p>
-    <w:p>
-      <w:r>
-        <w:t xml:space="preserve"> </w:t>
-      </w:r>
-      <w:r>
-        <w:tab/>
-      </w:r>
-      <w:r>
-        <w:t>[{^q1a</w:t>
-      </w:r>
-      <w:proofErr w:type="gramStart"/>
-      <w:r>
-        <w:t>}</w:t>
-      </w:r>
-      <w:r>
-        <w:rPr>
-          <w:rFonts w:ascii="Segoe UI Symbol" w:hAnsi="Segoe UI Symbol" w:cs="Segoe UI Symbol"/>
-        </w:rPr>
-        <w:t>☑</w:t>
-      </w:r>
-      <w:proofErr w:type="gramEnd"/>
-      <w:r>
-        <w:t>{/q1a}{#q1a}</w:t>
-      </w:r>
-      <w:r>
-        <w:rPr>
-          <w:rFonts w:ascii="Segoe UI Symbol" w:hAnsi="Segoe UI Symbol" w:cs="Segoe UI Symbol"/>
-        </w:rPr>
-        <w:t>☐</w:t>
-      </w:r>
-      <w:r>
-        <w:t>{/q1a}]</w:t>
-      </w:r>
-      <w:r>
-        <w:t xml:space="preserve"> </w:t>
-      </w:r>
-      <w:r>
-        <w:t xml:space="preserve">no </w:t>
+        <w:t>{@q1a_yes_xml} yes</w:t>
+      </w:r>
+    </w:p>
+    <w:p>
+      <w:r>
+        <w:t xml:space="preserve"> </w:t>
+      </w:r>
+      <w:r>
+        <w:tab/>
+      </w:r>
+      <w:r>
+        <w:t>{@q1a_no_xml} no</w:t>
       </w:r>
     </w:p>
     <w:p>
@@ -664,113 +485,66 @@
         <w:tab/>
       </w:r>
       <w:r>
-        <w:t>[{#q1d_product</w:t>
+        <w:t>{@q1d_product_xml}</w:t>
+      </w:r>
+      <w:r>
+        <w:t xml:space="preserve"> </w:t>
+      </w:r>
+      <w:r>
+        <w:t xml:space="preserve">designing an innovative product  </w:t>
+      </w:r>
+    </w:p>
+    <w:p>
+      <w:r>
+        <w:t xml:space="preserve"> </w:t>
+      </w:r>
+      <w:r>
+        <w:tab/>
+      </w:r>
+      <w:r>
+        <w:t>{@q1d_</w:t>
+      </w:r>
+      <w:r>
+        <w:t>process</w:t>
+      </w:r>
+      <w:r>
+        <w:t>_xml</w:t>
       </w:r>
       <w:proofErr w:type="gramStart"/>
       <w:r>
         <w:t>}</w:t>
       </w:r>
       <w:r>
-        <w:rPr>
-          <w:rFonts w:ascii="Segoe UI Symbol" w:hAnsi="Segoe UI Symbol" w:cs="Segoe UI Symbol"/>
-        </w:rPr>
-        <w:t>☑</w:t>
+        <w:t>designing</w:t>
       </w:r>
       <w:proofErr w:type="gramEnd"/>
       <w:r>
-        <w:t>{/q1d_product}{^q1d_product}</w:t>
-      </w:r>
-      <w:r>
-        <w:rPr>
-          <w:rFonts w:ascii="Segoe UI Symbol" w:hAnsi="Segoe UI Symbol" w:cs="Segoe UI Symbol"/>
-        </w:rPr>
-        <w:t>☐</w:t>
-      </w:r>
-      <w:r>
-        <w:t>{/q1d_product}]</w:t>
-      </w:r>
-      <w:r>
-        <w:t xml:space="preserve"> </w:t>
-      </w:r>
-      <w:r>
-        <w:t xml:space="preserve">designing an innovative product  </w:t>
-      </w:r>
-    </w:p>
-    <w:p>
-      <w:r>
-        <w:t xml:space="preserve"> </w:t>
-      </w:r>
-      <w:r>
-        <w:tab/>
-      </w:r>
-      <w:r>
-        <w:t>[{#q1d_process</w:t>
+        <w:t xml:space="preserve"> a new process or a system </w:t>
+      </w:r>
+    </w:p>
+    <w:p>
+      <w:pPr>
+        <w:ind w:firstLine="725"/>
+      </w:pPr>
+      <w:r>
+        <w:t>{@q1d_</w:t>
+      </w:r>
+      <w:r>
+        <w:t>frontier</w:t>
+      </w:r>
+      <w:r>
+        <w:t>_xml</w:t>
       </w:r>
       <w:proofErr w:type="gramStart"/>
       <w:r>
         <w:t>}</w:t>
       </w:r>
       <w:r>
-        <w:rPr>
-          <w:rFonts w:ascii="Segoe UI Symbol" w:hAnsi="Segoe UI Symbol" w:cs="Segoe UI Symbol"/>
-        </w:rPr>
-        <w:t>☑</w:t>
+        <w:t>taking</w:t>
       </w:r>
       <w:proofErr w:type="gramEnd"/>
       <w:r>
-        <w:t>{/q1d_process}{^q1d_process}</w:t>
-      </w:r>
-      <w:r>
-        <w:rPr>
-          <w:rFonts w:ascii="Segoe UI Symbol" w:hAnsi="Segoe UI Symbol" w:cs="Segoe UI Symbol"/>
-        </w:rPr>
-        <w:t>☐</w:t>
-      </w:r>
-      <w:r>
-        <w:t>{/q1d_process}]</w:t>
-      </w:r>
-      <w:r>
-        <w:t xml:space="preserve"> </w:t>
-      </w:r>
-      <w:r>
-        <w:t xml:space="preserve">designing a new process or a system </w:t>
-      </w:r>
-    </w:p>
-    <w:p>
-      <w:pPr>
-        <w:ind w:firstLine="725"/>
-      </w:pPr>
-      <w:r>
-        <w:t>[{#q1d_frontier</w:t>
-      </w:r>
-      <w:proofErr w:type="gramStart"/>
-      <w:r>
-        <w:t>}</w:t>
-      </w:r>
-      <w:r>
-        <w:rPr>
-          <w:rFonts w:ascii="Segoe UI Symbol" w:hAnsi="Segoe UI Symbol" w:cs="Segoe UI Symbol"/>
-        </w:rPr>
-        <w:t>☑</w:t>
-      </w:r>
-      <w:proofErr w:type="gramEnd"/>
-      <w:r>
-        <w:t>{/q1d_frontier}{^q1d_frontier}</w:t>
-      </w:r>
-      <w:r>
-        <w:rPr>
-          <w:rFonts w:ascii="Segoe UI Symbol" w:hAnsi="Segoe UI Symbol" w:cs="Segoe UI Symbol"/>
-        </w:rPr>
-        <w:t>☐</w:t>
-      </w:r>
-      <w:r>
-        <w:t>{/q1d_frontier}]</w:t>
-      </w:r>
-      <w:r>
-        <w:t xml:space="preserve"> </w:t>
-      </w:r>
-      <w:r>
-        <w:t xml:space="preserve">taking up research in an advanced frontier area </w:t>
+        <w:t xml:space="preserve"> up research in an advanced frontier area </w:t>
       </w:r>
     </w:p>
     <w:p>
@@ -810,90 +584,29 @@
         <w:ind w:hanging="720"/>
       </w:pPr>
       <w:r>
-        <w:t>Are o</w:t>
-      </w:r>
-      <w:r>
-        <w:t xml:space="preserve">bjectives clearly spelt out? </w:t>
-      </w:r>
-    </w:p>
-    <w:p>
-      <w:r>
-        <w:t xml:space="preserve"> </w:t>
-      </w:r>
-      <w:r>
-        <w:tab/>
-      </w:r>
-      <w:r>
-        <w:t>[{#q1a</w:t>
-      </w:r>
-      <w:proofErr w:type="gramStart"/>
-      <w:r>
-        <w:t>}</w:t>
-      </w:r>
-      <w:r>
-        <w:rPr>
-          <w:rFonts w:ascii="Segoe UI Symbol" w:hAnsi="Segoe UI Symbol" w:cs="Segoe UI Symbol"/>
-        </w:rPr>
-        <w:t>☑</w:t>
-      </w:r>
-      <w:proofErr w:type="gramEnd"/>
-      <w:r>
-        <w:t>{/q1a}{^q1a}</w:t>
-      </w:r>
-      <w:r>
-        <w:rPr>
-          <w:rFonts w:ascii="Segoe UI Symbol" w:hAnsi="Segoe UI Symbol" w:cs="Segoe UI Symbol"/>
-        </w:rPr>
-        <w:t>☐</w:t>
-      </w:r>
-      <w:r>
-        <w:t>{/q1a}]</w:t>
-      </w:r>
-      <w:r>
-        <w:t xml:space="preserve"> </w:t>
-      </w:r>
-      <w:r>
-        <w:t xml:space="preserve">yes </w:t>
-      </w:r>
-    </w:p>
-    <w:p>
-      <w:r>
-        <w:t xml:space="preserve"> </w:t>
-      </w:r>
-      <w:r>
-        <w:tab/>
-      </w:r>
-      <w:r>
-        <w:t>[{^q1a</w:t>
-      </w:r>
-      <w:proofErr w:type="gramStart"/>
-      <w:r>
-        <w:t>}</w:t>
-      </w:r>
-      <w:r>
-        <w:rPr>
-          <w:rFonts w:ascii="Segoe UI Symbol" w:hAnsi="Segoe UI Symbol" w:cs="Segoe UI Symbol"/>
-        </w:rPr>
-        <w:t>☑</w:t>
-      </w:r>
-      <w:proofErr w:type="gramEnd"/>
-      <w:r>
-        <w:t>{/q1a}{#q1a}</w:t>
-      </w:r>
-      <w:r>
-        <w:rPr>
-          <w:rFonts w:ascii="Segoe UI Symbol" w:hAnsi="Segoe UI Symbol" w:cs="Segoe UI Symbol"/>
-        </w:rPr>
-        <w:t>☐</w:t>
-      </w:r>
-      <w:r>
-        <w:t>{/q1a}]</w:t>
-      </w:r>
-      <w:r>
-        <w:t xml:space="preserve"> </w:t>
-      </w:r>
-      <w:r>
-        <w:t xml:space="preserve">no </w:t>
+        <w:t xml:space="preserve">Are objectives clearly spelt out? </w:t>
+      </w:r>
+    </w:p>
+    <w:p>
+      <w:r>
+        <w:t xml:space="preserve"> </w:t>
+      </w:r>
+      <w:r>
+        <w:tab/>
+      </w:r>
+      <w:r>
+        <w:t>{@q1a_yes_xml} yes</w:t>
+      </w:r>
+    </w:p>
+    <w:p>
+      <w:r>
+        <w:t xml:space="preserve"> </w:t>
+      </w:r>
+      <w:r>
+        <w:tab/>
+      </w:r>
+      <w:r>
+        <w:t>{@q1a_no_xml} no</w:t>
       </w:r>
     </w:p>
     <w:p>
@@ -926,76 +639,18 @@
         <w:tab/>
       </w:r>
       <w:r>
-        <w:t>[{#q1a</w:t>
-      </w:r>
-      <w:proofErr w:type="gramStart"/>
-      <w:r>
-        <w:t>}</w:t>
-      </w:r>
-      <w:r>
-        <w:rPr>
-          <w:rFonts w:ascii="Segoe UI Symbol" w:hAnsi="Segoe UI Symbol" w:cs="Segoe UI Symbol"/>
-        </w:rPr>
-        <w:t>☑</w:t>
-      </w:r>
-      <w:proofErr w:type="gramEnd"/>
-      <w:r>
-        <w:t>{/q1a}{^q1a}</w:t>
-      </w:r>
-      <w:r>
-        <w:rPr>
-          <w:rFonts w:ascii="Segoe UI Symbol" w:hAnsi="Segoe UI Symbol" w:cs="Segoe UI Symbol"/>
-        </w:rPr>
-        <w:t>☐</w:t>
-      </w:r>
-      <w:r>
-        <w:t>{/q1a}]</w:t>
-      </w:r>
-      <w:r>
-        <w:t xml:space="preserve"> </w:t>
-      </w:r>
-      <w:r>
-        <w:t xml:space="preserve">yes </w:t>
-      </w:r>
-    </w:p>
-    <w:p>
-      <w:r>
-        <w:t xml:space="preserve"> </w:t>
-      </w:r>
-      <w:r>
-        <w:tab/>
-      </w:r>
-      <w:r>
-        <w:t>[{^q1a</w:t>
-      </w:r>
-      <w:proofErr w:type="gramStart"/>
-      <w:r>
-        <w:t>}</w:t>
-      </w:r>
-      <w:r>
-        <w:rPr>
-          <w:rFonts w:ascii="Segoe UI Symbol" w:hAnsi="Segoe UI Symbol" w:cs="Segoe UI Symbol"/>
-        </w:rPr>
-        <w:t>☑</w:t>
-      </w:r>
-      <w:proofErr w:type="gramEnd"/>
-      <w:r>
-        <w:t>{/q1a}{#q1a}</w:t>
-      </w:r>
-      <w:r>
-        <w:rPr>
-          <w:rFonts w:ascii="Segoe UI Symbol" w:hAnsi="Segoe UI Symbol" w:cs="Segoe UI Symbol"/>
-        </w:rPr>
-        <w:t>☐</w:t>
-      </w:r>
-      <w:r>
-        <w:t>{/q1a}]</w:t>
-      </w:r>
-      <w:r>
-        <w:t xml:space="preserve"> </w:t>
-      </w:r>
-      <w:r>
-        <w:t xml:space="preserve">no </w:t>
+        <w:t>{@q1a_yes_xml} yes</w:t>
+      </w:r>
+    </w:p>
+    <w:p>
+      <w:r>
+        <w:t xml:space="preserve"> </w:t>
+      </w:r>
+      <w:r>
+        <w:tab/>
+      </w:r>
+      <w:r>
+        <w:t>{@q1a_no_xml} no</w:t>
       </w:r>
     </w:p>
     <w:p>
@@ -1018,76 +673,18 @@
         <w:tab/>
       </w:r>
       <w:r>
-        <w:t>[{#q1a</w:t>
-      </w:r>
-      <w:proofErr w:type="gramStart"/>
-      <w:r>
-        <w:t>}</w:t>
-      </w:r>
-      <w:r>
-        <w:rPr>
-          <w:rFonts w:ascii="Segoe UI Symbol" w:hAnsi="Segoe UI Symbol" w:cs="Segoe UI Symbol"/>
-        </w:rPr>
-        <w:t>☑</w:t>
-      </w:r>
-      <w:proofErr w:type="gramEnd"/>
-      <w:r>
-        <w:t>{/q1a}{^q1a}</w:t>
-      </w:r>
-      <w:r>
-        <w:rPr>
-          <w:rFonts w:ascii="Segoe UI Symbol" w:hAnsi="Segoe UI Symbol" w:cs="Segoe UI Symbol"/>
-        </w:rPr>
-        <w:t>☐</w:t>
-      </w:r>
-      <w:r>
-        <w:t>{/q1a}]</w:t>
-      </w:r>
-      <w:r>
-        <w:t xml:space="preserve"> </w:t>
-      </w:r>
-      <w:r>
-        <w:t xml:space="preserve">yes </w:t>
-      </w:r>
-    </w:p>
-    <w:p>
-      <w:r>
-        <w:t xml:space="preserve"> </w:t>
-      </w:r>
-      <w:r>
-        <w:tab/>
-      </w:r>
-      <w:r>
-        <w:t>[{^q1a</w:t>
-      </w:r>
-      <w:proofErr w:type="gramStart"/>
-      <w:r>
-        <w:t>}</w:t>
-      </w:r>
-      <w:r>
-        <w:rPr>
-          <w:rFonts w:ascii="Segoe UI Symbol" w:hAnsi="Segoe UI Symbol" w:cs="Segoe UI Symbol"/>
-        </w:rPr>
-        <w:t>☑</w:t>
-      </w:r>
-      <w:proofErr w:type="gramEnd"/>
-      <w:r>
-        <w:t>{/q1a}{#q1a}</w:t>
-      </w:r>
-      <w:r>
-        <w:rPr>
-          <w:rFonts w:ascii="Segoe UI Symbol" w:hAnsi="Segoe UI Symbol" w:cs="Segoe UI Symbol"/>
-        </w:rPr>
-        <w:t>☐</w:t>
-      </w:r>
-      <w:r>
-        <w:t>{/q1a}]</w:t>
-      </w:r>
-      <w:r>
-        <w:t xml:space="preserve"> </w:t>
-      </w:r>
-      <w:r>
-        <w:t xml:space="preserve">no </w:t>
+        <w:t>{@q1a_yes_xml} yes</w:t>
+      </w:r>
+    </w:p>
+    <w:p>
+      <w:r>
+        <w:t xml:space="preserve"> </w:t>
+      </w:r>
+      <w:r>
+        <w:tab/>
+      </w:r>
+      <w:r>
+        <w:t>{@q1a_no_xml} no</w:t>
       </w:r>
     </w:p>
     <w:p>
@@ -1110,30 +707,7 @@
         <w:tab/>
       </w:r>
       <w:r>
-        <w:t>[{#q2d_improve</w:t>
-      </w:r>
-      <w:proofErr w:type="gramStart"/>
-      <w:r>
-        <w:t>}</w:t>
-      </w:r>
-      <w:r>
-        <w:rPr>
-          <w:rFonts w:ascii="Segoe UI Symbol" w:hAnsi="Segoe UI Symbol" w:cs="Segoe UI Symbol"/>
-        </w:rPr>
-        <w:t>☑</w:t>
-      </w:r>
-      <w:proofErr w:type="gramEnd"/>
-      <w:r>
-        <w:t>{/q2d_improve}{^q2d_improve}</w:t>
-      </w:r>
-      <w:r>
-        <w:rPr>
-          <w:rFonts w:ascii="Segoe UI Symbol" w:hAnsi="Segoe UI Symbol" w:cs="Segoe UI Symbol"/>
-        </w:rPr>
-        <w:t>☐</w:t>
-      </w:r>
-      <w:r>
-        <w:t>{/q2d_improve}]</w:t>
+        <w:t>{@q2d_improve_xml}</w:t>
       </w:r>
       <w:r>
         <w:t xml:space="preserve"> </w:t>
@@ -1150,30 +724,7 @@
         <w:tab/>
       </w:r>
       <w:r>
-        <w:t>[{#q2d_academic</w:t>
-      </w:r>
-      <w:proofErr w:type="gramStart"/>
-      <w:r>
-        <w:t>}</w:t>
-      </w:r>
-      <w:r>
-        <w:rPr>
-          <w:rFonts w:ascii="Segoe UI Symbol" w:hAnsi="Segoe UI Symbol" w:cs="Segoe UI Symbol"/>
-        </w:rPr>
-        <w:t>☑</w:t>
-      </w:r>
-      <w:proofErr w:type="gramEnd"/>
-      <w:r>
-        <w:t>{/q2d_academic}{^q2d_academic}</w:t>
-      </w:r>
-      <w:r>
-        <w:rPr>
-          <w:rFonts w:ascii="Segoe UI Symbol" w:hAnsi="Segoe UI Symbol" w:cs="Segoe UI Symbol"/>
-        </w:rPr>
-        <w:t>☐</w:t>
-      </w:r>
-      <w:r>
-        <w:t>{/q2d_academic}]</w:t>
+        <w:t>{@q2d_academic_xml}</w:t>
       </w:r>
       <w:r>
         <w:t xml:space="preserve"> </w:t>
@@ -1184,46 +735,19 @@
     </w:p>
     <w:p>
       <w:r>
-        <w:lastRenderedPageBreak/>
-        <w:t xml:space="preserve"> </w:t>
-      </w:r>
-      <w:r>
-        <w:tab/>
-      </w:r>
-      <w:r>
-        <w:t>[{#q2d_industry</w:t>
-      </w:r>
-      <w:proofErr w:type="gramStart"/>
-      <w:r>
-        <w:t>}</w:t>
-      </w:r>
-      <w:r>
-        <w:rPr>
-          <w:rFonts w:ascii="Segoe UI Symbol" w:hAnsi="Segoe UI Symbol" w:cs="Segoe UI Symbol"/>
-        </w:rPr>
-        <w:t>☑</w:t>
-      </w:r>
-      <w:proofErr w:type="gramEnd"/>
-      <w:r>
-        <w:t>{/q2d_industry}{^q2d_industry}</w:t>
-      </w:r>
-      <w:r>
-        <w:rPr>
-          <w:rFonts w:ascii="Segoe UI Symbol" w:hAnsi="Segoe UI Symbol" w:cs="Segoe UI Symbol"/>
-        </w:rPr>
-        <w:t>☐</w:t>
-      </w:r>
-      <w:r>
-        <w:t>{/q2d_industry}]</w:t>
-      </w:r>
-      <w:r>
-        <w:t xml:space="preserve"> </w:t>
-      </w:r>
-      <w:r>
-        <w:t>will be useful for the indu</w:t>
-      </w:r>
-      <w:r>
-        <w:t xml:space="preserve">stries </w:t>
+        <w:t xml:space="preserve"> </w:t>
+      </w:r>
+      <w:r>
+        <w:tab/>
+      </w:r>
+      <w:r>
+        <w:t>{@q2d_industry_xml}</w:t>
+      </w:r>
+      <w:r>
+        <w:t xml:space="preserve"> </w:t>
+      </w:r>
+      <w:r>
+        <w:t xml:space="preserve">will be useful for the industries </w:t>
       </w:r>
     </w:p>
     <w:p>
@@ -1244,6 +768,7 @@
         <w:rPr>
           <w:u w:val="none"/>
         </w:rPr>
+        <w:lastRenderedPageBreak/>
         <w:t xml:space="preserve">3. </w:t>
       </w:r>
       <w:r>
@@ -1276,78 +801,36 @@
     </w:p>
     <w:p>
       <w:pPr>
-        <w:ind w:left="730"/>
-      </w:pPr>
-      <w:r>
-        <w:t>[{#q1a</w:t>
-      </w:r>
-      <w:proofErr w:type="gramStart"/>
-      <w:r>
-        <w:t>}</w:t>
-      </w:r>
-      <w:r>
-        <w:rPr>
-          <w:rFonts w:ascii="Segoe UI Symbol" w:hAnsi="Segoe UI Symbol" w:cs="Segoe UI Symbol"/>
-        </w:rPr>
-        <w:t>☑</w:t>
-      </w:r>
-      <w:proofErr w:type="gramEnd"/>
-      <w:r>
-        <w:t>{/q1a}{^q1a}</w:t>
-      </w:r>
-      <w:r>
-        <w:rPr>
-          <w:rFonts w:ascii="Segoe UI Symbol" w:hAnsi="Segoe UI Symbol" w:cs="Segoe UI Symbol"/>
-        </w:rPr>
-        <w:t>☐</w:t>
-      </w:r>
-      <w:r>
-        <w:t>{/q1a}]</w:t>
-      </w:r>
-      <w:r>
-        <w:t xml:space="preserve"> </w:t>
-      </w:r>
-      <w:r>
-        <w:t xml:space="preserve">yes </w:t>
-      </w:r>
-    </w:p>
-    <w:p>
-      <w:pPr>
         <w:spacing w:after="0"/>
         <w:ind w:left="730"/>
       </w:pPr>
       <w:r>
-        <w:t>[{^q1a</w:t>
-      </w:r>
-      <w:proofErr w:type="gramStart"/>
-      <w:r>
-        <w:t>}</w:t>
-      </w:r>
-      <w:r>
-        <w:rPr>
-          <w:rFonts w:ascii="Segoe UI Symbol" w:hAnsi="Segoe UI Symbol" w:cs="Segoe UI Symbol"/>
-        </w:rPr>
-        <w:t>☑</w:t>
-      </w:r>
-      <w:proofErr w:type="gramEnd"/>
-      <w:r>
-        <w:t>{/q1a}{#q1a}</w:t>
-      </w:r>
-      <w:r>
-        <w:rPr>
-          <w:rFonts w:ascii="Segoe UI Symbol" w:hAnsi="Segoe UI Symbol" w:cs="Segoe UI Symbol"/>
-        </w:rPr>
-        <w:t>☐</w:t>
-      </w:r>
-      <w:r>
-        <w:t>{/q1a}]</w:t>
-      </w:r>
-      <w:r>
-        <w:t xml:space="preserve"> </w:t>
-      </w:r>
-      <w:r>
-        <w:t xml:space="preserve">no </w:t>
-      </w:r>
+        <w:t>{@q1a_yes_xml} yes</w:t>
+      </w:r>
+      <w:r>
+        <w:t xml:space="preserve"> </w:t>
+      </w:r>
+    </w:p>
+    <w:p>
+      <w:pPr>
+        <w:spacing w:after="0"/>
+        <w:ind w:left="730"/>
+      </w:pPr>
+    </w:p>
+    <w:p>
+      <w:pPr>
+        <w:spacing w:after="0"/>
+        <w:ind w:left="730"/>
+      </w:pPr>
+      <w:r>
+        <w:t>{@q1a_no_xml} no</w:t>
+      </w:r>
+    </w:p>
+    <w:p>
+      <w:pPr>
+        <w:spacing w:after="0"/>
+        <w:ind w:left="730"/>
+      </w:pPr>
     </w:p>
     <w:p>
       <w:pPr>
@@ -1369,76 +852,21 @@
         <w:tab/>
       </w:r>
       <w:r>
-        <w:t>[{#q1a</w:t>
-      </w:r>
-      <w:proofErr w:type="gramStart"/>
-      <w:r>
-        <w:t>}</w:t>
-      </w:r>
-      <w:r>
-        <w:rPr>
-          <w:rFonts w:ascii="Segoe UI Symbol" w:hAnsi="Segoe UI Symbol" w:cs="Segoe UI Symbol"/>
-        </w:rPr>
-        <w:t>☑</w:t>
-      </w:r>
-      <w:proofErr w:type="gramEnd"/>
-      <w:r>
-        <w:t>{/q1a}{^q1a}</w:t>
-      </w:r>
-      <w:r>
-        <w:rPr>
-          <w:rFonts w:ascii="Segoe UI Symbol" w:hAnsi="Segoe UI Symbol" w:cs="Segoe UI Symbol"/>
-        </w:rPr>
-        <w:t>☐</w:t>
-      </w:r>
-      <w:r>
-        <w:t>{/q1a}]</w:t>
-      </w:r>
-      <w:r>
-        <w:t xml:space="preserve"> </w:t>
-      </w:r>
-      <w:r>
-        <w:t xml:space="preserve">yes </w:t>
-      </w:r>
-    </w:p>
-    <w:p>
-      <w:r>
-        <w:t xml:space="preserve"> </w:t>
-      </w:r>
-      <w:r>
-        <w:tab/>
-      </w:r>
-      <w:r>
-        <w:t>[{^q1a</w:t>
-      </w:r>
-      <w:proofErr w:type="gramStart"/>
-      <w:r>
-        <w:t>}</w:t>
-      </w:r>
-      <w:r>
-        <w:rPr>
-          <w:rFonts w:ascii="Segoe UI Symbol" w:hAnsi="Segoe UI Symbol" w:cs="Segoe UI Symbol"/>
-        </w:rPr>
-        <w:t>☑</w:t>
-      </w:r>
-      <w:proofErr w:type="gramEnd"/>
-      <w:r>
-        <w:t>{/q1a}{#q1a}</w:t>
-      </w:r>
-      <w:r>
-        <w:rPr>
-          <w:rFonts w:ascii="Segoe UI Symbol" w:hAnsi="Segoe UI Symbol" w:cs="Segoe UI Symbol"/>
-        </w:rPr>
-        <w:t>☐</w:t>
-      </w:r>
-      <w:r>
-        <w:t>{/q1a}]</w:t>
-      </w:r>
-      <w:r>
-        <w:t xml:space="preserve"> </w:t>
-      </w:r>
-      <w:r>
-        <w:t xml:space="preserve">no </w:t>
+        <w:t>{@q1a_yes_xml} yes</w:t>
+      </w:r>
+    </w:p>
+    <w:p>
+      <w:r>
+        <w:t xml:space="preserve"> </w:t>
+      </w:r>
+      <w:r>
+        <w:tab/>
+      </w:r>
+      <w:r>
+        <w:t>{@q1a_no_xml} no</w:t>
+      </w:r>
+      <w:r>
+        <w:t xml:space="preserve"> </w:t>
       </w:r>
     </w:p>
     <w:p>
@@ -1461,36 +889,7 @@
         <w:tab/>
       </w:r>
       <w:r>
-        <w:t>[{#q1a</w:t>
-      </w:r>
-      <w:proofErr w:type="gramStart"/>
-      <w:r>
-        <w:t>}</w:t>
-      </w:r>
-      <w:r>
-        <w:rPr>
-          <w:rFonts w:ascii="Segoe UI Symbol" w:hAnsi="Segoe UI Symbol" w:cs="Segoe UI Symbol"/>
-        </w:rPr>
-        <w:t>☑</w:t>
-      </w:r>
-      <w:proofErr w:type="gramEnd"/>
-      <w:r>
-        <w:t>{/q1a}{^q1a}</w:t>
-      </w:r>
-      <w:r>
-        <w:rPr>
-          <w:rFonts w:ascii="Segoe UI Symbol" w:hAnsi="Segoe UI Symbol" w:cs="Segoe UI Symbol"/>
-        </w:rPr>
-        <w:t>☐</w:t>
-      </w:r>
-      <w:r>
-        <w:t>{/q1a}]</w:t>
-      </w:r>
-      <w:r>
-        <w:t xml:space="preserve"> </w:t>
-      </w:r>
-      <w:r>
-        <w:t xml:space="preserve">yes </w:t>
+        <w:t>{@q1a_yes_xml} yes</w:t>
       </w:r>
     </w:p>
     <w:p>
@@ -1498,36 +897,10 @@
         <w:ind w:firstLine="725"/>
       </w:pPr>
       <w:r>
-        <w:t>[{^q1a</w:t>
-      </w:r>
-      <w:proofErr w:type="gramStart"/>
-      <w:r>
-        <w:t>}</w:t>
-      </w:r>
-      <w:r>
-        <w:rPr>
-          <w:rFonts w:ascii="Segoe UI Symbol" w:hAnsi="Segoe UI Symbol" w:cs="Segoe UI Symbol"/>
-        </w:rPr>
-        <w:t>☑</w:t>
-      </w:r>
-      <w:proofErr w:type="gramEnd"/>
-      <w:r>
-        <w:t>{/q1a}{#q1a}</w:t>
-      </w:r>
-      <w:r>
-        <w:rPr>
-          <w:rFonts w:ascii="Segoe UI Symbol" w:hAnsi="Segoe UI Symbol" w:cs="Segoe UI Symbol"/>
-        </w:rPr>
-        <w:t>☐</w:t>
-      </w:r>
-      <w:r>
-        <w:t>{/q1a}]</w:t>
-      </w:r>
-      <w:r>
-        <w:t xml:space="preserve"> </w:t>
-      </w:r>
-      <w:r>
-        <w:t xml:space="preserve">no </w:t>
+        <w:t>{@q1a_no_xml} no</w:t>
+      </w:r>
+      <w:r>
+        <w:t xml:space="preserve"> </w:t>
       </w:r>
     </w:p>
     <w:p>
@@ -1578,96 +951,18 @@
         <w:tab/>
       </w:r>
       <w:r>
-        <w:t>[{#q1a</w:t>
-      </w:r>
-      <w:proofErr w:type="gramStart"/>
-      <w:r>
-        <w:t>}</w:t>
-      </w:r>
-      <w:r>
-        <w:rPr>
-          <w:rFonts w:ascii="Segoe UI Symbol" w:hAnsi="Segoe UI Symbol" w:cs="Segoe UI Symbol"/>
-        </w:rPr>
-        <w:t>☑</w:t>
-      </w:r>
-      <w:proofErr w:type="gramEnd"/>
-      <w:r>
-        <w:t>{/q1a}{^q1a}</w:t>
-      </w:r>
-      <w:r>
-        <w:rPr>
-          <w:rFonts w:ascii="Segoe UI Symbol" w:hAnsi="Segoe UI Symbol" w:cs="Segoe UI Symbol"/>
-        </w:rPr>
-        <w:t>☐</w:t>
-      </w:r>
-      <w:r>
-        <w:t>{/q1a}]</w:t>
-      </w:r>
-      <w:r>
-        <w:t xml:space="preserve"> </w:t>
-      </w:r>
-      <w:r>
-        <w:t xml:space="preserve">yes </w:t>
-      </w:r>
-    </w:p>
-    <w:p>
-      <w:r>
-        <w:t xml:space="preserve"> </w:t>
-      </w:r>
-      <w:r>
-        <w:tab/>
-      </w:r>
-      <w:r>
-        <w:t>[{^q1a</w:t>
-      </w:r>
-      <w:proofErr w:type="gramStart"/>
-      <w:r>
-        <w:t>}</w:t>
-      </w:r>
-      <w:r>
-        <w:rPr>
-          <w:rFonts w:ascii="Segoe UI Symbol" w:hAnsi="Segoe UI Symbol" w:cs="Segoe UI Symbol"/>
-        </w:rPr>
-        <w:t>☑</w:t>
-      </w:r>
-      <w:proofErr w:type="gramEnd"/>
-      <w:r>
-        <w:t>{/q1a}{#q1a}</w:t>
-      </w:r>
-      <w:r>
-        <w:rPr>
-          <w:rFonts w:ascii="Segoe UI Symbol" w:hAnsi="Segoe UI Symbol" w:cs="Segoe UI Symbol"/>
-        </w:rPr>
-        <w:t>☐</w:t>
-      </w:r>
-      <w:r>
-        <w:t>{/q1a}]</w:t>
-      </w:r>
-      <w:r>
-        <w:t xml:space="preserve"> </w:t>
-      </w:r>
-      <w:r>
-        <w:t xml:space="preserve">no </w:t>
-      </w:r>
-    </w:p>
-    <w:p>
-      <w:pPr>
-        <w:spacing w:after="243" w:line="240" w:lineRule="auto"/>
-        <w:ind w:left="0" w:right="0" w:firstLine="0"/>
-        <w:jc w:val="left"/>
-      </w:pPr>
-      <w:r>
-        <w:t xml:space="preserve"> </w:t>
-      </w:r>
-    </w:p>
-    <w:p>
-      <w:pPr>
-        <w:spacing w:after="243" w:line="240" w:lineRule="auto"/>
-        <w:ind w:left="0" w:right="0" w:firstLine="0"/>
-        <w:jc w:val="left"/>
-      </w:pPr>
-      <w:r>
-        <w:t xml:space="preserve"> </w:t>
+        <w:t>{@q1a_yes_xml} yes</w:t>
+      </w:r>
+    </w:p>
+    <w:p>
+      <w:r>
+        <w:t xml:space="preserve"> </w:t>
+      </w:r>
+      <w:r>
+        <w:tab/>
+      </w:r>
+      <w:r>
+        <w:t>{@q1a_no_xml} no</w:t>
       </w:r>
     </w:p>
     <w:p>
@@ -1679,87 +974,29 @@
         <w:ind w:hanging="720"/>
       </w:pPr>
       <w:r>
-        <w:t>Are data sourc</w:t>
-      </w:r>
-      <w:r>
-        <w:t xml:space="preserve">es identified? </w:t>
-      </w:r>
-    </w:p>
-    <w:p>
-      <w:r>
-        <w:t xml:space="preserve"> </w:t>
-      </w:r>
-      <w:r>
-        <w:tab/>
-      </w:r>
-      <w:r>
-        <w:t>[{#q1a</w:t>
-      </w:r>
-      <w:proofErr w:type="gramStart"/>
-      <w:r>
-        <w:t>}</w:t>
-      </w:r>
-      <w:r>
-        <w:rPr>
-          <w:rFonts w:ascii="Segoe UI Symbol" w:hAnsi="Segoe UI Symbol" w:cs="Segoe UI Symbol"/>
-        </w:rPr>
-        <w:t>☑</w:t>
-      </w:r>
-      <w:proofErr w:type="gramEnd"/>
-      <w:r>
-        <w:t>{/q1a}{^q1a}</w:t>
-      </w:r>
-      <w:r>
-        <w:rPr>
-          <w:rFonts w:ascii="Segoe UI Symbol" w:hAnsi="Segoe UI Symbol" w:cs="Segoe UI Symbol"/>
-        </w:rPr>
-        <w:t>☐</w:t>
-      </w:r>
-      <w:r>
-        <w:t>{/q1a}]</w:t>
-      </w:r>
-      <w:r>
-        <w:t xml:space="preserve"> </w:t>
-      </w:r>
-      <w:r>
-        <w:t xml:space="preserve">yes </w:t>
-      </w:r>
-    </w:p>
-    <w:p>
-      <w:pPr>
-        <w:ind w:firstLine="725"/>
-      </w:pPr>
-      <w:r>
-        <w:t>[{^q1a</w:t>
-      </w:r>
-      <w:proofErr w:type="gramStart"/>
-      <w:r>
-        <w:t>}</w:t>
-      </w:r>
-      <w:r>
-        <w:rPr>
-          <w:rFonts w:ascii="Segoe UI Symbol" w:hAnsi="Segoe UI Symbol" w:cs="Segoe UI Symbol"/>
-        </w:rPr>
-        <w:t>☑</w:t>
-      </w:r>
-      <w:proofErr w:type="gramEnd"/>
-      <w:r>
-        <w:t>{/q1a}{#q1a}</w:t>
-      </w:r>
-      <w:r>
-        <w:rPr>
-          <w:rFonts w:ascii="Segoe UI Symbol" w:hAnsi="Segoe UI Symbol" w:cs="Segoe UI Symbol"/>
-        </w:rPr>
-        <w:t>☐</w:t>
-      </w:r>
-      <w:r>
-        <w:t>{/q1a}]</w:t>
-      </w:r>
-      <w:r>
-        <w:t xml:space="preserve">  </w:t>
-      </w:r>
-      <w:r>
-        <w:t xml:space="preserve">no  </w:t>
+        <w:t xml:space="preserve">Are data sources identified? </w:t>
+      </w:r>
+    </w:p>
+    <w:p>
+      <w:r>
+        <w:t xml:space="preserve"> </w:t>
+      </w:r>
+      <w:r>
+        <w:tab/>
+      </w:r>
+      <w:r>
+        <w:t>{@q1a_yes_xml} yes</w:t>
+      </w:r>
+    </w:p>
+    <w:p>
+      <w:pPr>
+        <w:ind w:left="720" w:firstLine="0"/>
+      </w:pPr>
+      <w:r>
+        <w:t>{@q1a_no_xml} no</w:t>
+      </w:r>
+      <w:r>
+        <w:t xml:space="preserve"> </w:t>
       </w:r>
     </w:p>
     <w:p>
@@ -1776,83 +1013,24 @@
     </w:p>
     <w:p>
       <w:r>
-        <w:lastRenderedPageBreak/>
-        <w:t xml:space="preserve"> </w:t>
-      </w:r>
-      <w:r>
-        <w:tab/>
-      </w:r>
-      <w:r>
-        <w:t>[{#q1a</w:t>
-      </w:r>
-      <w:proofErr w:type="gramStart"/>
-      <w:r>
-        <w:t>}</w:t>
-      </w:r>
-      <w:r>
-        <w:rPr>
-          <w:rFonts w:ascii="Segoe UI Symbol" w:hAnsi="Segoe UI Symbol" w:cs="Segoe UI Symbol"/>
-        </w:rPr>
-        <w:t>☑</w:t>
-      </w:r>
-      <w:proofErr w:type="gramEnd"/>
-      <w:r>
-        <w:t>{/q1a}{^q1a}</w:t>
-      </w:r>
-      <w:r>
-        <w:rPr>
-          <w:rFonts w:ascii="Segoe UI Symbol" w:hAnsi="Segoe UI Symbol" w:cs="Segoe UI Symbol"/>
-        </w:rPr>
-        <w:t>☐</w:t>
-      </w:r>
-      <w:r>
-        <w:t>{/q1a}]</w:t>
-      </w:r>
-      <w:r>
-        <w:t xml:space="preserve"> </w:t>
-      </w:r>
-      <w:r>
-        <w:t xml:space="preserve">yes </w:t>
-      </w:r>
-    </w:p>
-    <w:p>
-      <w:r>
-        <w:t xml:space="preserve"> </w:t>
-      </w:r>
-      <w:r>
-        <w:tab/>
-      </w:r>
-      <w:r>
-        <w:t>[{^q1a</w:t>
-      </w:r>
-      <w:proofErr w:type="gramStart"/>
-      <w:r>
-        <w:t>}</w:t>
-      </w:r>
-      <w:r>
-        <w:rPr>
-          <w:rFonts w:ascii="Segoe UI Symbol" w:hAnsi="Segoe UI Symbol" w:cs="Segoe UI Symbol"/>
-        </w:rPr>
-        <w:t>☑</w:t>
-      </w:r>
-      <w:proofErr w:type="gramEnd"/>
-      <w:r>
-        <w:t>{/q1a}{#q1a}</w:t>
-      </w:r>
-      <w:r>
-        <w:rPr>
-          <w:rFonts w:ascii="Segoe UI Symbol" w:hAnsi="Segoe UI Symbol" w:cs="Segoe UI Symbol"/>
-        </w:rPr>
-        <w:t>☐</w:t>
-      </w:r>
-      <w:r>
-        <w:t>{/q1a}]</w:t>
-      </w:r>
-      <w:r>
-        <w:t xml:space="preserve"> </w:t>
-      </w:r>
-      <w:r>
-        <w:t xml:space="preserve">no </w:t>
+        <w:t xml:space="preserve"> </w:t>
+      </w:r>
+      <w:r>
+        <w:tab/>
+      </w:r>
+      <w:r>
+        <w:t>{@q1a_yes_xml} yes</w:t>
+      </w:r>
+    </w:p>
+    <w:p>
+      <w:r>
+        <w:t xml:space="preserve"> </w:t>
+      </w:r>
+      <w:r>
+        <w:tab/>
+      </w:r>
+      <w:r>
+        <w:t>{@q1a_no_xml} no</w:t>
       </w:r>
     </w:p>
     <w:p>
@@ -1875,73 +1053,18 @@
         <w:tab/>
       </w:r>
       <w:r>
-        <w:t>[{#q1a</w:t>
-      </w:r>
-      <w:proofErr w:type="gramStart"/>
-      <w:r>
-        <w:t>}</w:t>
-      </w:r>
-      <w:r>
-        <w:rPr>
-          <w:rFonts w:ascii="Segoe UI Symbol" w:hAnsi="Segoe UI Symbol" w:cs="Segoe UI Symbol"/>
-        </w:rPr>
-        <w:t>☑</w:t>
-      </w:r>
-      <w:proofErr w:type="gramEnd"/>
-      <w:r>
-        <w:t>{/q1a}{^q1a}</w:t>
-      </w:r>
-      <w:r>
-        <w:rPr>
-          <w:rFonts w:ascii="Segoe UI Symbol" w:hAnsi="Segoe UI Symbol" w:cs="Segoe UI Symbol"/>
-        </w:rPr>
-        <w:t>☐</w:t>
-      </w:r>
-      <w:r>
-        <w:t>{/q1a}]</w:t>
-      </w:r>
-      <w:r>
-        <w:t xml:space="preserve"> </w:t>
-      </w:r>
-      <w:r>
-        <w:t xml:space="preserve">yes </w:t>
-      </w:r>
-    </w:p>
-    <w:p>
-      <w:pPr>
-        <w:ind w:left="730"/>
-      </w:pPr>
-      <w:r>
-        <w:t>[{^q1a</w:t>
-      </w:r>
-      <w:proofErr w:type="gramStart"/>
-      <w:r>
-        <w:t>}</w:t>
-      </w:r>
-      <w:r>
-        <w:rPr>
-          <w:rFonts w:ascii="Segoe UI Symbol" w:hAnsi="Segoe UI Symbol" w:cs="Segoe UI Symbol"/>
-        </w:rPr>
-        <w:t>☑</w:t>
-      </w:r>
-      <w:proofErr w:type="gramEnd"/>
-      <w:r>
-        <w:t>{/q1a}{#q1a}</w:t>
-      </w:r>
-      <w:r>
-        <w:rPr>
-          <w:rFonts w:ascii="Segoe UI Symbol" w:hAnsi="Segoe UI Symbol" w:cs="Segoe UI Symbol"/>
-        </w:rPr>
-        <w:t>☐</w:t>
-      </w:r>
-      <w:r>
-        <w:t>{/q1a}]</w:t>
-      </w:r>
-      <w:r>
-        <w:t xml:space="preserve"> </w:t>
-      </w:r>
-      <w:r>
-        <w:t xml:space="preserve">no </w:t>
+        <w:t>{@q1a_yes_xml} yes</w:t>
+      </w:r>
+    </w:p>
+    <w:p>
+      <w:pPr>
+        <w:ind w:left="720" w:firstLine="0"/>
+      </w:pPr>
+      <w:r>
+        <w:t>{@q1a_no_xml} no</w:t>
+      </w:r>
+      <w:r>
+        <w:t xml:space="preserve"> </w:t>
       </w:r>
     </w:p>
     <w:p>
@@ -1953,90 +1076,30 @@
         <w:ind w:hanging="720"/>
       </w:pPr>
       <w:r>
-        <w:t>If yes in (c) and no in (d), is it explained how the work will be carried out?</w:t>
-      </w:r>
-      <w:r>
-        <w:t xml:space="preserve"> </w:t>
-      </w:r>
-    </w:p>
-    <w:p>
-      <w:r>
-        <w:t xml:space="preserve"> </w:t>
-      </w:r>
-      <w:r>
-        <w:tab/>
-      </w:r>
-      <w:r>
-        <w:t>[{#q1a</w:t>
-      </w:r>
-      <w:proofErr w:type="gramStart"/>
-      <w:r>
-        <w:t>}</w:t>
-      </w:r>
-      <w:r>
-        <w:rPr>
-          <w:rFonts w:ascii="Segoe UI Symbol" w:hAnsi="Segoe UI Symbol" w:cs="Segoe UI Symbol"/>
-        </w:rPr>
-        <w:t>☑</w:t>
-      </w:r>
-      <w:proofErr w:type="gramEnd"/>
-      <w:r>
-        <w:t>{/q1a}{^q1a}</w:t>
-      </w:r>
-      <w:r>
-        <w:rPr>
-          <w:rFonts w:ascii="Segoe UI Symbol" w:hAnsi="Segoe UI Symbol" w:cs="Segoe UI Symbol"/>
-        </w:rPr>
-        <w:t>☐</w:t>
-      </w:r>
-      <w:r>
-        <w:t>{/q1a}]</w:t>
-      </w:r>
-      <w:r>
-        <w:t xml:space="preserve"> </w:t>
-      </w:r>
-      <w:r>
-        <w:t xml:space="preserve">yes </w:t>
-      </w:r>
-    </w:p>
-    <w:p>
-      <w:r>
-        <w:t xml:space="preserve"> </w:t>
-      </w:r>
-      <w:r>
-        <w:tab/>
-      </w:r>
-      <w:r>
-        <w:t>[{^q1a</w:t>
-      </w:r>
-      <w:proofErr w:type="gramStart"/>
-      <w:r>
-        <w:t>}</w:t>
-      </w:r>
-      <w:r>
-        <w:rPr>
-          <w:rFonts w:ascii="Segoe UI Symbol" w:hAnsi="Segoe UI Symbol" w:cs="Segoe UI Symbol"/>
-        </w:rPr>
-        <w:t>☑</w:t>
-      </w:r>
-      <w:proofErr w:type="gramEnd"/>
-      <w:r>
-        <w:t>{/q1a}{#q1a}</w:t>
-      </w:r>
-      <w:r>
-        <w:rPr>
-          <w:rFonts w:ascii="Segoe UI Symbol" w:hAnsi="Segoe UI Symbol" w:cs="Segoe UI Symbol"/>
-        </w:rPr>
-        <w:t>☐</w:t>
-      </w:r>
-      <w:r>
-        <w:t>{/q1a}]</w:t>
-      </w:r>
-      <w:r>
-        <w:t xml:space="preserve"> </w:t>
-      </w:r>
-      <w:r>
-        <w:t xml:space="preserve">no </w:t>
+        <w:lastRenderedPageBreak/>
+        <w:t xml:space="preserve">If yes in (c) and no in (d), is it explained how the work will be carried out? </w:t>
+      </w:r>
+    </w:p>
+    <w:p>
+      <w:r>
+        <w:t xml:space="preserve"> </w:t>
+      </w:r>
+      <w:r>
+        <w:tab/>
+      </w:r>
+      <w:r>
+        <w:t>{@q1a_yes_xml} yes</w:t>
+      </w:r>
+    </w:p>
+    <w:p>
+      <w:r>
+        <w:t xml:space="preserve"> </w:t>
+      </w:r>
+      <w:r>
+        <w:tab/>
+      </w:r>
+      <w:r>
+        <w:t>{@q1a_no_xml} no</w:t>
       </w:r>
     </w:p>
     <w:p>
@@ -2059,36 +1122,21 @@
         <w:tab/>
       </w:r>
       <w:r>
-        <w:t>[{#q1a</w:t>
-      </w:r>
-      <w:proofErr w:type="gramStart"/>
-      <w:r>
-        <w:t>}</w:t>
-      </w:r>
-      <w:r>
-        <w:rPr>
-          <w:rFonts w:ascii="Segoe UI Symbol" w:hAnsi="Segoe UI Symbol" w:cs="Segoe UI Symbol"/>
-        </w:rPr>
-        <w:t>☑</w:t>
-      </w:r>
-      <w:proofErr w:type="gramEnd"/>
-      <w:r>
-        <w:t>{/q1a}{^q1a}</w:t>
-      </w:r>
-      <w:r>
-        <w:rPr>
-          <w:rFonts w:ascii="Segoe UI Symbol" w:hAnsi="Segoe UI Symbol" w:cs="Segoe UI Symbol"/>
-        </w:rPr>
-        <w:t>☐</w:t>
-      </w:r>
-      <w:r>
-        <w:t>{/q1a}]</w:t>
-      </w:r>
-      <w:r>
-        <w:t xml:space="preserve"> </w:t>
-      </w:r>
-      <w:r>
-        <w:t xml:space="preserve">yes </w:t>
+        <w:t>{@q1a_yes_xml} yes</w:t>
+      </w:r>
+    </w:p>
+    <w:p>
+      <w:r>
+        <w:tab/>
+      </w:r>
+      <w:r>
+        <w:tab/>
+      </w:r>
+      <w:r>
+        <w:tab/>
+      </w:r>
+      <w:r>
+        <w:t>{@q1a_no_xml} no</w:t>
       </w:r>
     </w:p>
     <w:p>
@@ -2111,76 +1159,18 @@
         <w:tab/>
       </w:r>
       <w:r>
-        <w:t>[{#q1a</w:t>
-      </w:r>
-      <w:proofErr w:type="gramStart"/>
-      <w:r>
-        <w:t>}</w:t>
-      </w:r>
-      <w:r>
-        <w:rPr>
-          <w:rFonts w:ascii="Segoe UI Symbol" w:hAnsi="Segoe UI Symbol" w:cs="Segoe UI Symbol"/>
-        </w:rPr>
-        <w:t>☑</w:t>
-      </w:r>
-      <w:proofErr w:type="gramEnd"/>
-      <w:r>
-        <w:t>{/q1a}{^q1a}</w:t>
-      </w:r>
-      <w:r>
-        <w:rPr>
-          <w:rFonts w:ascii="Segoe UI Symbol" w:hAnsi="Segoe UI Symbol" w:cs="Segoe UI Symbol"/>
-        </w:rPr>
-        <w:t>☐</w:t>
-      </w:r>
-      <w:r>
-        <w:t>{/q1a}]</w:t>
-      </w:r>
-      <w:r>
-        <w:t xml:space="preserve"> </w:t>
-      </w:r>
-      <w:r>
-        <w:t xml:space="preserve">yes </w:t>
-      </w:r>
-    </w:p>
-    <w:p>
-      <w:r>
-        <w:t xml:space="preserve"> </w:t>
-      </w:r>
-      <w:r>
-        <w:tab/>
-      </w:r>
-      <w:r>
-        <w:t>[{^q1a</w:t>
-      </w:r>
-      <w:proofErr w:type="gramStart"/>
-      <w:r>
-        <w:t>}</w:t>
-      </w:r>
-      <w:r>
-        <w:rPr>
-          <w:rFonts w:ascii="Segoe UI Symbol" w:hAnsi="Segoe UI Symbol" w:cs="Segoe UI Symbol"/>
-        </w:rPr>
-        <w:t>☑</w:t>
-      </w:r>
-      <w:proofErr w:type="gramEnd"/>
-      <w:r>
-        <w:t>{/q1a}{#q1a}</w:t>
-      </w:r>
-      <w:r>
-        <w:rPr>
-          <w:rFonts w:ascii="Segoe UI Symbol" w:hAnsi="Segoe UI Symbol" w:cs="Segoe UI Symbol"/>
-        </w:rPr>
-        <w:t>☐</w:t>
-      </w:r>
-      <w:r>
-        <w:t>{/q1a}]</w:t>
-      </w:r>
-      <w:r>
-        <w:t xml:space="preserve"> </w:t>
-      </w:r>
-      <w:r>
-        <w:t xml:space="preserve">no </w:t>
+        <w:t>{@q1a_yes_xml} yes</w:t>
+      </w:r>
+    </w:p>
+    <w:p>
+      <w:r>
+        <w:t xml:space="preserve"> </w:t>
+      </w:r>
+      <w:r>
+        <w:tab/>
+      </w:r>
+      <w:r>
+        <w:t>{@q1a_no_xml} no</w:t>
       </w:r>
     </w:p>
     <w:p>
@@ -2240,76 +1230,18 @@
         <w:tab/>
       </w:r>
       <w:r>
-        <w:t>[{#q1a</w:t>
-      </w:r>
-      <w:proofErr w:type="gramStart"/>
-      <w:r>
-        <w:t>}</w:t>
-      </w:r>
-      <w:r>
-        <w:rPr>
-          <w:rFonts w:ascii="Segoe UI Symbol" w:hAnsi="Segoe UI Symbol" w:cs="Segoe UI Symbol"/>
-        </w:rPr>
-        <w:t>☑</w:t>
-      </w:r>
-      <w:proofErr w:type="gramEnd"/>
-      <w:r>
-        <w:t>{/q1a}{^q1a}</w:t>
-      </w:r>
-      <w:r>
-        <w:rPr>
-          <w:rFonts w:ascii="Segoe UI Symbol" w:hAnsi="Segoe UI Symbol" w:cs="Segoe UI Symbol"/>
-        </w:rPr>
-        <w:t>☐</w:t>
-      </w:r>
-      <w:r>
-        <w:t>{/q1a}]</w:t>
-      </w:r>
-      <w:r>
-        <w:t xml:space="preserve"> </w:t>
-      </w:r>
-      <w:r>
-        <w:t xml:space="preserve">yes </w:t>
-      </w:r>
-    </w:p>
-    <w:p>
-      <w:r>
-        <w:t xml:space="preserve"> </w:t>
-      </w:r>
-      <w:r>
-        <w:tab/>
-      </w:r>
-      <w:r>
-        <w:t>[{^q1a</w:t>
-      </w:r>
-      <w:proofErr w:type="gramStart"/>
-      <w:r>
-        <w:t>}</w:t>
-      </w:r>
-      <w:r>
-        <w:rPr>
-          <w:rFonts w:ascii="Segoe UI Symbol" w:hAnsi="Segoe UI Symbol" w:cs="Segoe UI Symbol"/>
-        </w:rPr>
-        <w:t>☑</w:t>
-      </w:r>
-      <w:proofErr w:type="gramEnd"/>
-      <w:r>
-        <w:t>{/q1a}{#q1a}</w:t>
-      </w:r>
-      <w:r>
-        <w:rPr>
-          <w:rFonts w:ascii="Segoe UI Symbol" w:hAnsi="Segoe UI Symbol" w:cs="Segoe UI Symbol"/>
-        </w:rPr>
-        <w:t>☐</w:t>
-      </w:r>
-      <w:r>
-        <w:t>{/q1a}]</w:t>
-      </w:r>
-      <w:r>
-        <w:t xml:space="preserve"> </w:t>
-      </w:r>
-      <w:r>
-        <w:t xml:space="preserve">no </w:t>
+        <w:t>{@q1a_yes_xml} yes</w:t>
+      </w:r>
+    </w:p>
+    <w:p>
+      <w:r>
+        <w:t xml:space="preserve"> </w:t>
+      </w:r>
+      <w:r>
+        <w:tab/>
+      </w:r>
+      <w:r>
+        <w:t>{@q1a_no_xml} no</w:t>
       </w:r>
     </w:p>
     <w:p>
@@ -2332,36 +1264,7 @@
         <w:tab/>
       </w:r>
       <w:r>
-        <w:t>[{#q1a</w:t>
-      </w:r>
-      <w:proofErr w:type="gramStart"/>
-      <w:r>
-        <w:t>}</w:t>
-      </w:r>
-      <w:r>
-        <w:rPr>
-          <w:rFonts w:ascii="Segoe UI Symbol" w:hAnsi="Segoe UI Symbol" w:cs="Segoe UI Symbol"/>
-        </w:rPr>
-        <w:t>☑</w:t>
-      </w:r>
-      <w:proofErr w:type="gramEnd"/>
-      <w:r>
-        <w:t>{/q1a}{^q1a}</w:t>
-      </w:r>
-      <w:r>
-        <w:rPr>
-          <w:rFonts w:ascii="Segoe UI Symbol" w:hAnsi="Segoe UI Symbol" w:cs="Segoe UI Symbol"/>
-        </w:rPr>
-        <w:t>☐</w:t>
-      </w:r>
-      <w:r>
-        <w:t>{/q1a}]</w:t>
-      </w:r>
-      <w:r>
-        <w:t xml:space="preserve"> </w:t>
-      </w:r>
-      <w:r>
-        <w:t xml:space="preserve">yes </w:t>
+        <w:t>{@q1a_yes_xml} yes</w:t>
       </w:r>
     </w:p>
     <w:p>
@@ -2369,36 +1272,7 @@
         <w:ind w:firstLine="725"/>
       </w:pPr>
       <w:r>
-        <w:t>[{^q1a</w:t>
-      </w:r>
-      <w:proofErr w:type="gramStart"/>
-      <w:r>
-        <w:t>}</w:t>
-      </w:r>
-      <w:r>
-        <w:rPr>
-          <w:rFonts w:ascii="Segoe UI Symbol" w:hAnsi="Segoe UI Symbol" w:cs="Segoe UI Symbol"/>
-        </w:rPr>
-        <w:t>☑</w:t>
-      </w:r>
-      <w:proofErr w:type="gramEnd"/>
-      <w:r>
-        <w:t>{/q1a}{#q1a}</w:t>
-      </w:r>
-      <w:r>
-        <w:rPr>
-          <w:rFonts w:ascii="Segoe UI Symbol" w:hAnsi="Segoe UI Symbol" w:cs="Segoe UI Symbol"/>
-        </w:rPr>
-        <w:t>☐</w:t>
-      </w:r>
-      <w:r>
-        <w:t>{/q1a}]</w:t>
-      </w:r>
-      <w:r>
-        <w:t xml:space="preserve"> </w:t>
-      </w:r>
-      <w:r>
-        <w:t>no</w:t>
+        <w:t>{@q1a_no_xml} no</w:t>
       </w:r>
       <w:r>
         <w:t xml:space="preserve"> </w:t>
@@ -2424,77 +1298,18 @@
         <w:tab/>
       </w:r>
       <w:r>
-        <w:t>[{#q1a</w:t>
-      </w:r>
-      <w:proofErr w:type="gramStart"/>
-      <w:r>
-        <w:t>}</w:t>
-      </w:r>
-      <w:r>
-        <w:rPr>
-          <w:rFonts w:ascii="Segoe UI Symbol" w:hAnsi="Segoe UI Symbol" w:cs="Segoe UI Symbol"/>
-        </w:rPr>
-        <w:t>☑</w:t>
-      </w:r>
-      <w:proofErr w:type="gramEnd"/>
-      <w:r>
-        <w:t>{/q1a}{^q1a}</w:t>
-      </w:r>
-      <w:r>
-        <w:rPr>
-          <w:rFonts w:ascii="Segoe UI Symbol" w:hAnsi="Segoe UI Symbol" w:cs="Segoe UI Symbol"/>
-        </w:rPr>
-        <w:t>☐</w:t>
-      </w:r>
-      <w:r>
-        <w:t>{/q1a}]</w:t>
-      </w:r>
-      <w:r>
-        <w:t xml:space="preserve"> </w:t>
-      </w:r>
-      <w:r>
-        <w:t xml:space="preserve">yes </w:t>
-      </w:r>
-    </w:p>
-    <w:p>
-      <w:r>
-        <w:lastRenderedPageBreak/>
-        <w:t xml:space="preserve"> </w:t>
-      </w:r>
-      <w:r>
-        <w:tab/>
-      </w:r>
-      <w:r>
-        <w:t>[{^q1a</w:t>
-      </w:r>
-      <w:proofErr w:type="gramStart"/>
-      <w:r>
-        <w:t>}</w:t>
-      </w:r>
-      <w:r>
-        <w:rPr>
-          <w:rFonts w:ascii="Segoe UI Symbol" w:hAnsi="Segoe UI Symbol" w:cs="Segoe UI Symbol"/>
-        </w:rPr>
-        <w:t>☑</w:t>
-      </w:r>
-      <w:proofErr w:type="gramEnd"/>
-      <w:r>
-        <w:t>{/q1a}{#q1a}</w:t>
-      </w:r>
-      <w:r>
-        <w:rPr>
-          <w:rFonts w:ascii="Segoe UI Symbol" w:hAnsi="Segoe UI Symbol" w:cs="Segoe UI Symbol"/>
-        </w:rPr>
-        <w:t>☐</w:t>
-      </w:r>
-      <w:r>
-        <w:t>{/q1a}]</w:t>
-      </w:r>
-      <w:r>
-        <w:t xml:space="preserve"> </w:t>
-      </w:r>
-      <w:r>
-        <w:t xml:space="preserve">no </w:t>
+        <w:t>{@q1a_yes_xml} yes</w:t>
+      </w:r>
+    </w:p>
+    <w:p>
+      <w:r>
+        <w:t xml:space="preserve"> </w:t>
+      </w:r>
+      <w:r>
+        <w:tab/>
+      </w:r>
+      <w:r>
+        <w:t>{@q1a_no_xml} no</w:t>
       </w:r>
     </w:p>
     <w:p>
@@ -2538,30 +1353,7 @@
         <w:ind w:left="730"/>
       </w:pPr>
       <w:r>
-        <w:t>[{#q6_accepted</w:t>
-      </w:r>
-      <w:proofErr w:type="gramStart"/>
-      <w:r>
-        <w:t>}</w:t>
-      </w:r>
-      <w:r>
-        <w:rPr>
-          <w:rFonts w:ascii="Segoe UI Symbol" w:hAnsi="Segoe UI Symbol" w:cs="Segoe UI Symbol"/>
-        </w:rPr>
-        <w:t>☑</w:t>
-      </w:r>
-      <w:proofErr w:type="gramEnd"/>
-      <w:r>
-        <w:t>{/q6_accepted}{^q6_accepted}</w:t>
-      </w:r>
-      <w:r>
-        <w:rPr>
-          <w:rFonts w:ascii="Segoe UI Symbol" w:hAnsi="Segoe UI Symbol" w:cs="Segoe UI Symbol"/>
-        </w:rPr>
-        <w:t>☐</w:t>
-      </w:r>
-      <w:r>
-        <w:t>{/q6_accepted}]</w:t>
+        <w:t>{@q6_accepted_xml}</w:t>
       </w:r>
       <w:r>
         <w:t xml:space="preserve"> </w:t>
@@ -2575,30 +1367,7 @@
         <w:ind w:left="730"/>
       </w:pPr>
       <w:r>
-        <w:t>[{#q6_minor</w:t>
-      </w:r>
-      <w:proofErr w:type="gramStart"/>
-      <w:r>
-        <w:t>}</w:t>
-      </w:r>
-      <w:r>
-        <w:rPr>
-          <w:rFonts w:ascii="Segoe UI Symbol" w:hAnsi="Segoe UI Symbol" w:cs="Segoe UI Symbol"/>
-        </w:rPr>
-        <w:t>☑</w:t>
-      </w:r>
-      <w:proofErr w:type="gramEnd"/>
-      <w:r>
-        <w:t>{/q6_minor}{^q6_minor}</w:t>
-      </w:r>
-      <w:r>
-        <w:rPr>
-          <w:rFonts w:ascii="Segoe UI Symbol" w:hAnsi="Segoe UI Symbol" w:cs="Segoe UI Symbol"/>
-        </w:rPr>
-        <w:t>☐</w:t>
-      </w:r>
-      <w:r>
-        <w:t>{/q6_minor}]</w:t>
+        <w:t>{@q6_minor_xml}</w:t>
       </w:r>
       <w:r>
         <w:t xml:space="preserve"> </w:t>
@@ -2613,34 +1382,13 @@
         <w:ind w:left="730"/>
       </w:pPr>
       <w:r>
-        <w:t>[{#q6_revision</w:t>
-      </w:r>
-      <w:proofErr w:type="gramStart"/>
-      <w:r>
-        <w:t>}</w:t>
-      </w:r>
-      <w:r>
-        <w:rPr>
-          <w:rFonts w:ascii="Segoe UI Symbol" w:hAnsi="Segoe UI Symbol" w:cs="Segoe UI Symbol"/>
-        </w:rPr>
-        <w:t>☑</w:t>
-      </w:r>
-      <w:proofErr w:type="gramEnd"/>
-      <w:r>
-        <w:t>{/q6_revision}{^q6_revision}</w:t>
-      </w:r>
-      <w:r>
-        <w:rPr>
-          <w:rFonts w:ascii="Segoe UI Symbol" w:hAnsi="Segoe UI Symbol" w:cs="Segoe UI Symbol"/>
-        </w:rPr>
-        <w:t>☐</w:t>
-      </w:r>
-      <w:r>
-        <w:t>{/q6_revision}]</w:t>
-      </w:r>
-      <w:r>
-        <w:t xml:space="preserve"> </w:t>
-      </w:r>
+        <w:t>{@q6_revision_xml}</w:t>
+      </w:r>
+      <w:r>
+        <w:t xml:space="preserve"> </w:t>
+      </w:r>
+      <w:bookmarkStart w:id="0" w:name="_GoBack"/>
+      <w:bookmarkEnd w:id="0"/>
       <w:r>
         <w:t xml:space="preserve">proposal needs revision </w:t>
       </w:r>
@@ -2652,6 +1400,7 @@
         <w:jc w:val="left"/>
       </w:pPr>
       <w:r>
+        <w:lastRenderedPageBreak/>
         <w:t xml:space="preserve"> </w:t>
       </w:r>
     </w:p>
@@ -2681,83 +1430,6 @@
       <w:r>
         <w:t>{q7_reasons}</w:t>
       </w:r>
-    </w:p>
-    <w:p>
-      <w:pPr>
-        <w:spacing w:after="245" w:line="240" w:lineRule="auto"/>
-        <w:ind w:left="0" w:right="0" w:firstLine="0"/>
-        <w:jc w:val="left"/>
-      </w:pPr>
-      <w:r>
-        <w:t xml:space="preserve"> </w:t>
-      </w:r>
-    </w:p>
-    <w:p>
-      <w:pPr>
-        <w:spacing w:after="243" w:line="240" w:lineRule="auto"/>
-        <w:ind w:left="0" w:right="0" w:firstLine="0"/>
-        <w:jc w:val="left"/>
-      </w:pPr>
-      <w:r>
-        <w:t xml:space="preserve"> </w:t>
-      </w:r>
-    </w:p>
-    <w:p>
-      <w:pPr>
-        <w:spacing w:after="243" w:line="240" w:lineRule="auto"/>
-        <w:ind w:left="0" w:right="0" w:firstLine="0"/>
-        <w:jc w:val="left"/>
-      </w:pPr>
-      <w:r>
-        <w:t xml:space="preserve"> </w:t>
-      </w:r>
-    </w:p>
-    <w:p>
-      <w:pPr>
-        <w:spacing w:after="243" w:line="240" w:lineRule="auto"/>
-        <w:ind w:left="0" w:right="0" w:firstLine="0"/>
-        <w:jc w:val="left"/>
-      </w:pPr>
-      <w:r>
-        <w:t xml:space="preserve"> </w:t>
-      </w:r>
-    </w:p>
-    <w:p>
-      <w:pPr>
-        <w:spacing w:after="243" w:line="240" w:lineRule="auto"/>
-        <w:ind w:left="0" w:right="0" w:firstLine="0"/>
-        <w:jc w:val="left"/>
-      </w:pPr>
-      <w:r>
-        <w:t xml:space="preserve"> </w:t>
-      </w:r>
-    </w:p>
-    <w:p>
-      <w:pPr>
-        <w:spacing w:after="243" w:line="240" w:lineRule="auto"/>
-        <w:ind w:left="0" w:right="0" w:firstLine="0"/>
-        <w:jc w:val="left"/>
-      </w:pPr>
-      <w:r>
-        <w:t xml:space="preserve"> </w:t>
-      </w:r>
-    </w:p>
-    <w:p>
-      <w:pPr>
-        <w:spacing w:after="243" w:line="240" w:lineRule="auto"/>
-        <w:ind w:left="0" w:right="0" w:firstLine="0"/>
-        <w:jc w:val="left"/>
-      </w:pPr>
-      <w:r>
-        <w:t xml:space="preserve"> </w:t>
-      </w:r>
-    </w:p>
-    <w:p>
-      <w:pPr>
-        <w:spacing w:after="248" w:line="240" w:lineRule="auto"/>
-        <w:ind w:left="0" w:right="0" w:firstLine="0"/>
-        <w:jc w:val="left"/>
-      </w:pPr>
       <w:r>
         <w:t xml:space="preserve"> </w:t>
       </w:r>
@@ -2791,12 +1463,95 @@
     </w:p>
     <w:p>
       <w:pPr>
-        <w:spacing w:after="246" w:line="240" w:lineRule="auto"/>
-        <w:ind w:left="0" w:right="0" w:firstLine="0"/>
+        <w:spacing w:after="238"/>
+        <w:ind w:left="720" w:right="-15" w:firstLine="0"/>
         <w:jc w:val="left"/>
       </w:pPr>
       <w:r>
         <w:t xml:space="preserve"> </w:t>
+      </w:r>
+    </w:p>
+    <w:p>
+      <w:r>
+        <w:t xml:space="preserve">Dated: </w:t>
+      </w:r>
+      <w:r>
+        <w:t>{dated}</w:t>
+      </w:r>
+      <w:r>
+        <w:tab/>
+        <w:t xml:space="preserve"> </w:t>
+      </w:r>
+      <w:r>
+        <w:tab/>
+        <w:t xml:space="preserve"> </w:t>
+      </w:r>
+      <w:r>
+        <w:tab/>
+        <w:t xml:space="preserve"> </w:t>
+      </w:r>
+      <w:r>
+        <w:tab/>
+        <w:t xml:space="preserve"> </w:t>
+      </w:r>
+      <w:r>
+        <w:tab/>
+        <w:t xml:space="preserve"> </w:t>
+      </w:r>
+      <w:r>
+        <w:tab/>
+      </w:r>
+      <w:r>
+        <w:t xml:space="preserve">    </w:t>
+      </w:r>
+      <w:r>
+        <w:tab/>
+        <w:t>{%</w:t>
+      </w:r>
+      <w:proofErr w:type="spellStart"/>
+      <w:r>
+        <w:t>dac_signature</w:t>
+      </w:r>
+      <w:proofErr w:type="spellEnd"/>
+      <w:r>
+        <w:t>}</w:t>
+      </w:r>
+    </w:p>
+    <w:p>
+      <w:r>
+        <w:t xml:space="preserve"> </w:t>
+      </w:r>
+      <w:r>
+        <w:tab/>
+        <w:t xml:space="preserve"> </w:t>
+      </w:r>
+      <w:r>
+        <w:tab/>
+        <w:t xml:space="preserve">  </w:t>
+      </w:r>
+      <w:r>
+        <w:tab/>
+        <w:t xml:space="preserve"> </w:t>
+      </w:r>
+      <w:r>
+        <w:tab/>
+        <w:t xml:space="preserve"> </w:t>
+      </w:r>
+      <w:r>
+        <w:tab/>
+        <w:t xml:space="preserve"> </w:t>
+      </w:r>
+      <w:r>
+        <w:tab/>
+        <w:t xml:space="preserve"> </w:t>
+      </w:r>
+      <w:r>
+        <w:tab/>
+        <w:t xml:space="preserve"> </w:t>
+      </w:r>
+      <w:r>
+        <w:tab/>
+        <w:t xml:space="preserve">       Signature </w:t>
       </w:r>
     </w:p>
     <w:p>
@@ -2810,142 +1565,6 @@
       </w:r>
     </w:p>
     <w:p>
-      <w:pPr>
-        <w:spacing w:after="243" w:line="240" w:lineRule="auto"/>
-        <w:ind w:left="0" w:right="0" w:firstLine="0"/>
-        <w:jc w:val="left"/>
-      </w:pPr>
-      <w:r>
-        <w:t xml:space="preserve"> </w:t>
-      </w:r>
-    </w:p>
-    <w:p>
-      <w:pPr>
-        <w:spacing w:after="243" w:line="240" w:lineRule="auto"/>
-        <w:ind w:left="0" w:right="0" w:firstLine="0"/>
-        <w:jc w:val="left"/>
-      </w:pPr>
-      <w:r>
-        <w:t xml:space="preserve"> </w:t>
-      </w:r>
-    </w:p>
-    <w:p>
-      <w:pPr>
-        <w:spacing w:after="243" w:line="240" w:lineRule="auto"/>
-        <w:ind w:left="0" w:right="0" w:firstLine="0"/>
-        <w:jc w:val="left"/>
-      </w:pPr>
-      <w:r>
-        <w:lastRenderedPageBreak/>
-        <w:t xml:space="preserve"> </w:t>
-      </w:r>
-    </w:p>
-    <w:p>
-      <w:pPr>
-        <w:spacing w:after="243" w:line="240" w:lineRule="auto"/>
-        <w:ind w:left="0" w:right="0" w:firstLine="0"/>
-        <w:jc w:val="left"/>
-      </w:pPr>
-      <w:r>
-        <w:t xml:space="preserve"> </w:t>
-      </w:r>
-    </w:p>
-    <w:p>
-      <w:r>
-        <w:t xml:space="preserve">Dated: </w:t>
-      </w:r>
-      <w:r>
-        <w:t>{dated}</w:t>
-      </w:r>
-      <w:r>
-        <w:tab/>
-        <w:t xml:space="preserve"> </w:t>
-      </w:r>
-      <w:r>
-        <w:tab/>
-        <w:t xml:space="preserve"> </w:t>
-      </w:r>
-      <w:r>
-        <w:tab/>
-        <w:t xml:space="preserve"> </w:t>
-      </w:r>
-      <w:r>
-        <w:tab/>
-        <w:t xml:space="preserve"> </w:t>
-      </w:r>
-      <w:r>
-        <w:tab/>
-        <w:t xml:space="preserve"> </w:t>
-      </w:r>
-      <w:r>
-        <w:tab/>
-      </w:r>
-      <w:r>
-        <w:t xml:space="preserve">    </w:t>
-      </w:r>
-      <w:r>
-        <w:tab/>
-      </w:r>
-      <w:r>
-        <w:t>{%</w:t>
-      </w:r>
-      <w:proofErr w:type="spellStart"/>
-      <w:r>
-        <w:t>dac_signature</w:t>
-      </w:r>
-      <w:proofErr w:type="spellEnd"/>
-      <w:r>
-        <w:t>}</w:t>
-      </w:r>
-    </w:p>
-    <w:p>
-      <w:r>
-        <w:t xml:space="preserve"> </w:t>
-      </w:r>
-      <w:r>
-        <w:tab/>
-        <w:t xml:space="preserve"> </w:t>
-      </w:r>
-      <w:r>
-        <w:tab/>
-        <w:t xml:space="preserve">  </w:t>
-      </w:r>
-      <w:r>
-        <w:tab/>
-        <w:t xml:space="preserve"> </w:t>
-      </w:r>
-      <w:r>
-        <w:tab/>
-        <w:t xml:space="preserve"> </w:t>
-      </w:r>
-      <w:r>
-        <w:tab/>
-        <w:t xml:space="preserve"> </w:t>
-      </w:r>
-      <w:r>
-        <w:tab/>
-        <w:t xml:space="preserve"> </w:t>
-      </w:r>
-      <w:r>
-        <w:tab/>
-        <w:t xml:space="preserve"> </w:t>
-      </w:r>
-      <w:r>
-        <w:tab/>
-        <w:t xml:space="preserve">       Signature </w:t>
-      </w:r>
-    </w:p>
-    <w:p>
-      <w:pPr>
-        <w:spacing w:after="243" w:line="240" w:lineRule="auto"/>
-        <w:ind w:left="0" w:right="0" w:firstLine="0"/>
-        <w:jc w:val="left"/>
-      </w:pPr>
-      <w:r>
-        <w:t xml:space="preserve"> </w:t>
-      </w:r>
-    </w:p>
-    <w:p>
       <w:r>
         <w:t xml:space="preserve">         </w:t>
       </w:r>
@@ -2972,8 +1591,6 @@
       </w:r>
       <w:r>
         <w:tab/>
-      </w:r>
-      <w:r>
         <w:t>{</w:t>
       </w:r>
       <w:proofErr w:type="spellStart"/>
@@ -3103,7 +1720,7 @@
         <w:noProof/>
         <w:sz w:val="24"/>
       </w:rPr>
-      <w:t>6</w:t>
+      <w:t>4</w:t>
     </w:r>
     <w:r>
       <w:rPr>

</xml_diff>

<commit_message>
feat: Add DAC convener role and implement proposal request flow
</commit_message>
<xml_diff>
--- a/server/src/api/phd/proposal/drcConvener/dac.docx
+++ b/server/src/api/phd/proposal/drcConvener/dac.docx
@@ -8,8 +8,6 @@
         <w:ind w:right="-15"/>
         <w:jc w:val="left"/>
       </w:pPr>
-      <w:bookmarkStart w:id="0" w:name="_GoBack"/>
-      <w:bookmarkEnd w:id="0"/>
       <w:r>
         <w:rPr>
           <w:b/>
@@ -27,7 +25,19 @@
         <w:rPr>
           <w:b/>
         </w:rPr>
-        <w:t xml:space="preserve">BIRLA INSTITUTE OF TECHNOLOGY AND SCIENCE PILANI, ____________ CAMPUS </w:t>
+        <w:t xml:space="preserve">BIRLA INSTITUTE OF </w:t>
+      </w:r>
+      <w:r>
+        <w:rPr>
+          <w:b/>
+        </w:rPr>
+        <w:t>TECHNOLOGY AND SCIENCE PILANI, HYDERABAD</w:t>
+      </w:r>
+      <w:r>
+        <w:rPr>
+          <w:b/>
+        </w:rPr>
+        <w:t xml:space="preserve"> CAMPUS </w:t>
       </w:r>
     </w:p>
     <w:p>
@@ -43,7 +53,15 @@
         <w:t xml:space="preserve">DEPARTMENT OF </w:t>
       </w:r>
       <w:r>
-        <w:t>{department_name}</w:t>
+        <w:t>{</w:t>
+      </w:r>
+      <w:proofErr w:type="spellStart"/>
+      <w:r>
+        <w:t>department_name</w:t>
+      </w:r>
+      <w:proofErr w:type="spellEnd"/>
+      <w:r>
+        <w:t>}</w:t>
       </w:r>
     </w:p>
     <w:p>
@@ -86,7 +104,13 @@
         <w:t xml:space="preserve">Dated: </w:t>
       </w:r>
       <w:r>
-        <w:t>{date}</w:t>
+        <w:t>{date</w:t>
+      </w:r>
+      <w:r>
+        <w:t>d</w:t>
+      </w:r>
+      <w:r>
+        <w:t>}</w:t>
       </w:r>
     </w:p>
     <w:p>
@@ -94,10 +118,39 @@
         <w:spacing w:after="123"/>
       </w:pPr>
       <w:r>
-        <w:t xml:space="preserve">To: Prof./Dr. </w:t>
-      </w:r>
-      <w:r>
-        <w:t>{dac_member_name}</w:t>
+        <w:t xml:space="preserve">To: </w:t>
+      </w:r>
+      <w:proofErr w:type="spellStart"/>
+      <w:r>
+        <w:t>Prof</w:t>
+      </w:r>
+      <w:proofErr w:type="gramStart"/>
+      <w:r>
+        <w:t>.</w:t>
+      </w:r>
+      <w:proofErr w:type="spellEnd"/>
+      <w:r>
+        <w:t>/</w:t>
+      </w:r>
+      <w:proofErr w:type="spellStart"/>
+      <w:proofErr w:type="gramEnd"/>
+      <w:r>
+        <w:t>Dr.</w:t>
+      </w:r>
+      <w:proofErr w:type="spellEnd"/>
+      <w:r>
+        <w:t xml:space="preserve"> </w:t>
+      </w:r>
+      <w:r>
+        <w:t>{</w:t>
+      </w:r>
+      <w:proofErr w:type="spellStart"/>
+      <w:r>
+        <w:t>dac_member_name</w:t>
+      </w:r>
+      <w:proofErr w:type="spellEnd"/>
+      <w:r>
+        <w:t>}</w:t>
       </w:r>
     </w:p>
     <w:p>
@@ -133,7 +186,15 @@
         <w:spacing w:line="349" w:lineRule="auto"/>
       </w:pPr>
       <w:r>
-        <w:t xml:space="preserve"> I request you to kindly review the enclosed Doctoral Research Proposal submitted by the following candidate and return the completed proforma within one week along with specific suggestions, if any. </w:t>
+        <w:t xml:space="preserve"> I request you to kindly review the enclosed Doctoral Research Proposal submitted by the following candidate and return the completed </w:t>
+      </w:r>
+      <w:proofErr w:type="spellStart"/>
+      <w:r>
+        <w:t>proforma</w:t>
+      </w:r>
+      <w:proofErr w:type="spellEnd"/>
+      <w:r>
+        <w:t xml:space="preserve"> within one week along with specific suggestions, if any. </w:t>
       </w:r>
     </w:p>
     <w:p>
@@ -144,7 +205,15 @@
         <w:t xml:space="preserve">Name of Candidate </w:t>
       </w:r>
       <w:r>
-        <w:t>{student_name}</w:t>
+        <w:t>{</w:t>
+      </w:r>
+      <w:proofErr w:type="spellStart"/>
+      <w:r>
+        <w:t>student_name</w:t>
+      </w:r>
+      <w:proofErr w:type="spellEnd"/>
+      <w:r>
+        <w:t>}</w:t>
       </w:r>
       <w:r>
         <w:t xml:space="preserve"> ID No.</w:t>
@@ -153,7 +222,15 @@
         <w:t xml:space="preserve"> </w:t>
       </w:r>
       <w:r>
-        <w:t>{student_id}</w:t>
+        <w:t>{</w:t>
+      </w:r>
+      <w:proofErr w:type="spellStart"/>
+      <w:r>
+        <w:t>student_id</w:t>
+      </w:r>
+      <w:proofErr w:type="spellEnd"/>
+      <w:r>
+        <w:t>}</w:t>
       </w:r>
     </w:p>
     <w:p>
@@ -174,7 +251,15 @@
         <w:t xml:space="preserve">Name of Proposed Supervisor </w:t>
       </w:r>
       <w:r>
-        <w:t>{supervisor_name}</w:t>
+        <w:t>{</w:t>
+      </w:r>
+      <w:proofErr w:type="spellStart"/>
+      <w:r>
+        <w:t>supervisor_name</w:t>
+      </w:r>
+      <w:proofErr w:type="spellEnd"/>
+      <w:r>
+        <w:t>}</w:t>
       </w:r>
     </w:p>
     <w:p>
@@ -197,8 +282,13 @@
         <w:t>{</w:t>
       </w:r>
       <w:r>
-        <w:t>%drc_signature</w:t>
-      </w:r>
+        <w:t>%</w:t>
+      </w:r>
+      <w:proofErr w:type="spellStart"/>
+      <w:r>
+        <w:t>drc_signature</w:t>
+      </w:r>
+      <w:proofErr w:type="spellEnd"/>
       <w:r>
         <w:t>}</w:t>
       </w:r>
@@ -227,13 +317,31 @@
       </w:r>
     </w:p>
     <w:p>
-      <w:r>
-        <w:t xml:space="preserve">Proforma for Review of Doctoral Research Proposal.   </w:t>
-      </w:r>
-    </w:p>
-    <w:p>
-      <w:r>
-        <w:t xml:space="preserve">Please tick (     ) the appropriate box(es) </w:t>
+      <w:proofErr w:type="spellStart"/>
+      <w:r>
+        <w:t>Proforma</w:t>
+      </w:r>
+      <w:proofErr w:type="spellEnd"/>
+      <w:r>
+        <w:t xml:space="preserve"> for Review of Doctoral Research Proposal.   </w:t>
+      </w:r>
+    </w:p>
+    <w:p>
+      <w:r>
+        <w:t xml:space="preserve">Please tick (     ) the appropriate </w:t>
+      </w:r>
+      <w:proofErr w:type="gramStart"/>
+      <w:r>
+        <w:t>box(</w:t>
+      </w:r>
+      <w:proofErr w:type="spellStart"/>
+      <w:proofErr w:type="gramEnd"/>
+      <w:r>
+        <w:t>es</w:t>
+      </w:r>
+      <w:proofErr w:type="spellEnd"/>
+      <w:r>
+        <w:t xml:space="preserve">) </w:t>
       </w:r>
     </w:p>
     <w:p>
@@ -291,7 +399,11 @@
         <w:tab/>
       </w:r>
       <w:r>
-        <w:t>[{#q1a}</w:t>
+        <w:t>[{#q1a</w:t>
+      </w:r>
+      <w:proofErr w:type="gramStart"/>
+      <w:r>
+        <w:t>}</w:t>
       </w:r>
       <w:r>
         <w:rPr>
@@ -299,6 +411,7 @@
         </w:rPr>
         <w:t>☑</w:t>
       </w:r>
+      <w:proofErr w:type="gramEnd"/>
       <w:r>
         <w:t>{/q1a}{^q1a}</w:t>
       </w:r>
@@ -323,7 +436,11 @@
         <w:tab/>
       </w:r>
       <w:r>
-        <w:t>[{^q1a}</w:t>
+        <w:t>[{^q1a</w:t>
+      </w:r>
+      <w:proofErr w:type="gramStart"/>
+      <w:r>
+        <w:t>}</w:t>
       </w:r>
       <w:r>
         <w:rPr>
@@ -331,6 +448,7 @@
         </w:rPr>
         <w:t>☑</w:t>
       </w:r>
+      <w:proofErr w:type="gramEnd"/>
       <w:r>
         <w:t>{/q1a}{#q1a}</w:t>
       </w:r>
@@ -367,7 +485,11 @@
         <w:tab/>
       </w:r>
       <w:r>
-        <w:t>[{#q1a}</w:t>
+        <w:t>[{#q1a</w:t>
+      </w:r>
+      <w:proofErr w:type="gramStart"/>
+      <w:r>
+        <w:t>}</w:t>
       </w:r>
       <w:r>
         <w:rPr>
@@ -375,6 +497,7 @@
         </w:rPr>
         <w:t>☑</w:t>
       </w:r>
+      <w:proofErr w:type="gramEnd"/>
       <w:r>
         <w:t>{/q1a}{^q1a}</w:t>
       </w:r>
@@ -399,7 +522,11 @@
         <w:tab/>
       </w:r>
       <w:r>
-        <w:t>[{^q1a}</w:t>
+        <w:t>[{^q1a</w:t>
+      </w:r>
+      <w:proofErr w:type="gramStart"/>
+      <w:r>
+        <w:t>}</w:t>
       </w:r>
       <w:r>
         <w:rPr>
@@ -407,6 +534,7 @@
         </w:rPr>
         <w:t>☑</w:t>
       </w:r>
+      <w:proofErr w:type="gramEnd"/>
       <w:r>
         <w:t>{/q1a}{#q1a}</w:t>
       </w:r>
@@ -445,7 +573,11 @@
         <w:tab/>
       </w:r>
       <w:r>
-        <w:t>[{#q1a}</w:t>
+        <w:t>[{#q1a</w:t>
+      </w:r>
+      <w:proofErr w:type="gramStart"/>
+      <w:r>
+        <w:t>}</w:t>
       </w:r>
       <w:r>
         <w:rPr>
@@ -453,6 +585,7 @@
         </w:rPr>
         <w:t>☑</w:t>
       </w:r>
+      <w:proofErr w:type="gramEnd"/>
       <w:r>
         <w:t>{/q1a}{^q1a}</w:t>
       </w:r>
@@ -477,7 +610,11 @@
         <w:tab/>
       </w:r>
       <w:r>
-        <w:t>[{^q1a}</w:t>
+        <w:t>[{^q1a</w:t>
+      </w:r>
+      <w:proofErr w:type="gramStart"/>
+      <w:r>
+        <w:t>}</w:t>
       </w:r>
       <w:r>
         <w:rPr>
@@ -485,6 +622,7 @@
         </w:rPr>
         <w:t>☑</w:t>
       </w:r>
+      <w:proofErr w:type="gramEnd"/>
       <w:r>
         <w:t>{/q1a}{#q1a}</w:t>
       </w:r>
@@ -521,7 +659,11 @@
         <w:tab/>
       </w:r>
       <w:r>
-        <w:t>[{#q1d_product}</w:t>
+        <w:t>[{#q1d_product</w:t>
+      </w:r>
+      <w:proofErr w:type="gramStart"/>
+      <w:r>
+        <w:t>}</w:t>
       </w:r>
       <w:r>
         <w:rPr>
@@ -529,6 +671,7 @@
         </w:rPr>
         <w:t>☑</w:t>
       </w:r>
+      <w:proofErr w:type="gramEnd"/>
       <w:r>
         <w:t>{/q1d_product}{^q1d_product}</w:t>
       </w:r>
@@ -553,7 +696,11 @@
         <w:tab/>
       </w:r>
       <w:r>
-        <w:t>[{#q1d_process}</w:t>
+        <w:t>[{#q1d_process</w:t>
+      </w:r>
+      <w:proofErr w:type="gramStart"/>
+      <w:r>
+        <w:t>}</w:t>
       </w:r>
       <w:r>
         <w:rPr>
@@ -561,6 +708,7 @@
         </w:rPr>
         <w:t>☑</w:t>
       </w:r>
+      <w:proofErr w:type="gramEnd"/>
       <w:r>
         <w:t>{/q1d_process}{^q1d_process}</w:t>
       </w:r>
@@ -582,7 +730,11 @@
         <w:ind w:firstLine="725"/>
       </w:pPr>
       <w:r>
-        <w:t>[{#q1d_frontier}</w:t>
+        <w:t>[{#q1d_frontier</w:t>
+      </w:r>
+      <w:proofErr w:type="gramStart"/>
+      <w:r>
+        <w:t>}</w:t>
       </w:r>
       <w:r>
         <w:rPr>
@@ -590,6 +742,7 @@
         </w:rPr>
         <w:t>☑</w:t>
       </w:r>
+      <w:proofErr w:type="gramEnd"/>
       <w:r>
         <w:t>{/q1d_frontier}{^q1d_frontier}</w:t>
       </w:r>
@@ -654,7 +807,11 @@
         <w:tab/>
       </w:r>
       <w:r>
-        <w:t>[{#q1a}</w:t>
+        <w:t>[{#q1a</w:t>
+      </w:r>
+      <w:proofErr w:type="gramStart"/>
+      <w:r>
+        <w:t>}</w:t>
       </w:r>
       <w:r>
         <w:rPr>
@@ -662,6 +819,7 @@
         </w:rPr>
         <w:t>☑</w:t>
       </w:r>
+      <w:proofErr w:type="gramEnd"/>
       <w:r>
         <w:t>{/q1a}{^q1a}</w:t>
       </w:r>
@@ -686,7 +844,11 @@
         <w:tab/>
       </w:r>
       <w:r>
-        <w:t>[{^q1a}</w:t>
+        <w:t>[{^q1a</w:t>
+      </w:r>
+      <w:proofErr w:type="gramStart"/>
+      <w:r>
+        <w:t>}</w:t>
       </w:r>
       <w:r>
         <w:rPr>
@@ -694,6 +856,7 @@
         </w:rPr>
         <w:t>☑</w:t>
       </w:r>
+      <w:proofErr w:type="gramEnd"/>
       <w:r>
         <w:t>{/q1a}{#q1a}</w:t>
       </w:r>
@@ -740,7 +903,11 @@
         <w:tab/>
       </w:r>
       <w:r>
-        <w:t>[{#q1a}</w:t>
+        <w:t>[{#q1a</w:t>
+      </w:r>
+      <w:proofErr w:type="gramStart"/>
+      <w:r>
+        <w:t>}</w:t>
       </w:r>
       <w:r>
         <w:rPr>
@@ -748,6 +915,7 @@
         </w:rPr>
         <w:t>☑</w:t>
       </w:r>
+      <w:proofErr w:type="gramEnd"/>
       <w:r>
         <w:t>{/q1a}{^q1a}</w:t>
       </w:r>
@@ -772,7 +940,11 @@
         <w:tab/>
       </w:r>
       <w:r>
-        <w:t>[{^q1a}</w:t>
+        <w:t>[{^q1a</w:t>
+      </w:r>
+      <w:proofErr w:type="gramStart"/>
+      <w:r>
+        <w:t>}</w:t>
       </w:r>
       <w:r>
         <w:rPr>
@@ -780,6 +952,7 @@
         </w:rPr>
         <w:t>☑</w:t>
       </w:r>
+      <w:proofErr w:type="gramEnd"/>
       <w:r>
         <w:t>{/q1a}{#q1a}</w:t>
       </w:r>
@@ -816,7 +989,11 @@
         <w:tab/>
       </w:r>
       <w:r>
-        <w:t>[{#q1a}</w:t>
+        <w:t>[{#q1a</w:t>
+      </w:r>
+      <w:proofErr w:type="gramStart"/>
+      <w:r>
+        <w:t>}</w:t>
       </w:r>
       <w:r>
         <w:rPr>
@@ -824,6 +1001,7 @@
         </w:rPr>
         <w:t>☑</w:t>
       </w:r>
+      <w:proofErr w:type="gramEnd"/>
       <w:r>
         <w:t>{/q1a}{^q1a}</w:t>
       </w:r>
@@ -848,7 +1026,11 @@
         <w:tab/>
       </w:r>
       <w:r>
-        <w:t>[{^q1a}</w:t>
+        <w:t>[{^q1a</w:t>
+      </w:r>
+      <w:proofErr w:type="gramStart"/>
+      <w:r>
+        <w:t>}</w:t>
       </w:r>
       <w:r>
         <w:rPr>
@@ -856,6 +1038,7 @@
         </w:rPr>
         <w:t>☑</w:t>
       </w:r>
+      <w:proofErr w:type="gramEnd"/>
       <w:r>
         <w:t>{/q1a}{#q1a}</w:t>
       </w:r>
@@ -892,7 +1075,11 @@
         <w:tab/>
       </w:r>
       <w:r>
-        <w:t>[{#q2d_improve}</w:t>
+        <w:t>[{#q2d_improve</w:t>
+      </w:r>
+      <w:proofErr w:type="gramStart"/>
+      <w:r>
+        <w:t>}</w:t>
       </w:r>
       <w:r>
         <w:rPr>
@@ -900,6 +1087,7 @@
         </w:rPr>
         <w:t>☑</w:t>
       </w:r>
+      <w:proofErr w:type="gramEnd"/>
       <w:r>
         <w:t>{/q2d_improve}{^q2d_improve}</w:t>
       </w:r>
@@ -924,7 +1112,11 @@
         <w:tab/>
       </w:r>
       <w:r>
-        <w:t>[{#q2d_academic}</w:t>
+        <w:t>[{#q2d_academic</w:t>
+      </w:r>
+      <w:proofErr w:type="gramStart"/>
+      <w:r>
+        <w:t>}</w:t>
       </w:r>
       <w:r>
         <w:rPr>
@@ -932,6 +1124,7 @@
         </w:rPr>
         <w:t>☑</w:t>
       </w:r>
+      <w:proofErr w:type="gramEnd"/>
       <w:r>
         <w:t>{/q2d_academic}{^q2d_academic}</w:t>
       </w:r>
@@ -957,7 +1150,11 @@
         <w:tab/>
       </w:r>
       <w:r>
-        <w:t>[{#q2d_industry}</w:t>
+        <w:t>[{#q2d_industry</w:t>
+      </w:r>
+      <w:proofErr w:type="gramStart"/>
+      <w:r>
+        <w:t>}</w:t>
       </w:r>
       <w:r>
         <w:rPr>
@@ -965,6 +1162,7 @@
         </w:rPr>
         <w:t>☑</w:t>
       </w:r>
+      <w:proofErr w:type="gramEnd"/>
       <w:r>
         <w:t>{/q2d_industry}{^q2d_industry}</w:t>
       </w:r>
@@ -979,16 +1177,6 @@
       </w:r>
       <w:r>
         <w:t xml:space="preserve">will be useful for the industries </w:t>
-      </w:r>
-    </w:p>
-    <w:p>
-      <w:pPr>
-        <w:spacing w:after="248" w:line="240" w:lineRule="auto"/>
-        <w:ind w:left="0" w:right="0" w:firstLine="0"/>
-        <w:jc w:val="left"/>
-      </w:pPr>
-      <w:r>
-        <w:t xml:space="preserve"> </w:t>
       </w:r>
     </w:p>
     <w:p>
@@ -1034,7 +1222,11 @@
         <w:ind w:left="730"/>
       </w:pPr>
       <w:r>
-        <w:t>[{#q1a}</w:t>
+        <w:t>[{#q1a</w:t>
+      </w:r>
+      <w:proofErr w:type="gramStart"/>
+      <w:r>
+        <w:t>}</w:t>
       </w:r>
       <w:r>
         <w:rPr>
@@ -1042,6 +1234,7 @@
         </w:rPr>
         <w:t>☑</w:t>
       </w:r>
+      <w:proofErr w:type="gramEnd"/>
       <w:r>
         <w:t>{/q1a}{^q1a}</w:t>
       </w:r>
@@ -1064,7 +1257,11 @@
         <w:ind w:left="730"/>
       </w:pPr>
       <w:r>
-        <w:t>[{^q1a}</w:t>
+        <w:t>[{^q1a</w:t>
+      </w:r>
+      <w:proofErr w:type="gramStart"/>
+      <w:r>
+        <w:t>}</w:t>
       </w:r>
       <w:r>
         <w:rPr>
@@ -1072,6 +1269,7 @@
         </w:rPr>
         <w:t>☑</w:t>
       </w:r>
+      <w:proofErr w:type="gramEnd"/>
       <w:r>
         <w:t>{/q1a}{#q1a}</w:t>
       </w:r>
@@ -1108,7 +1306,11 @@
         <w:tab/>
       </w:r>
       <w:r>
-        <w:t>[{#q1a}</w:t>
+        <w:t>[{#q1a</w:t>
+      </w:r>
+      <w:proofErr w:type="gramStart"/>
+      <w:r>
+        <w:t>}</w:t>
       </w:r>
       <w:r>
         <w:rPr>
@@ -1116,6 +1318,7 @@
         </w:rPr>
         <w:t>☑</w:t>
       </w:r>
+      <w:proofErr w:type="gramEnd"/>
       <w:r>
         <w:t>{/q1a}{^q1a}</w:t>
       </w:r>
@@ -1140,7 +1343,11 @@
         <w:tab/>
       </w:r>
       <w:r>
-        <w:t>[{^q1a}</w:t>
+        <w:t>[{^q1a</w:t>
+      </w:r>
+      <w:proofErr w:type="gramStart"/>
+      <w:r>
+        <w:t>}</w:t>
       </w:r>
       <w:r>
         <w:rPr>
@@ -1148,6 +1355,7 @@
         </w:rPr>
         <w:t>☑</w:t>
       </w:r>
+      <w:proofErr w:type="gramEnd"/>
       <w:r>
         <w:t>{/q1a}{#q1a}</w:t>
       </w:r>
@@ -1184,7 +1392,11 @@
         <w:tab/>
       </w:r>
       <w:r>
-        <w:t>[{#q1a}</w:t>
+        <w:t>[{#q1a</w:t>
+      </w:r>
+      <w:proofErr w:type="gramStart"/>
+      <w:r>
+        <w:t>}</w:t>
       </w:r>
       <w:r>
         <w:rPr>
@@ -1192,6 +1404,7 @@
         </w:rPr>
         <w:t>☑</w:t>
       </w:r>
+      <w:proofErr w:type="gramEnd"/>
       <w:r>
         <w:t>{/q1a}{^q1a}</w:t>
       </w:r>
@@ -1213,7 +1426,11 @@
         <w:ind w:firstLine="725"/>
       </w:pPr>
       <w:r>
-        <w:t>[{^q1a}</w:t>
+        <w:t>[{^q1a</w:t>
+      </w:r>
+      <w:proofErr w:type="gramStart"/>
+      <w:r>
+        <w:t>}</w:t>
       </w:r>
       <w:r>
         <w:rPr>
@@ -1221,6 +1438,7 @@
         </w:rPr>
         <w:t>☑</w:t>
       </w:r>
+      <w:proofErr w:type="gramEnd"/>
       <w:r>
         <w:t>{/q1a}{#q1a}</w:t>
       </w:r>
@@ -1285,7 +1503,11 @@
         <w:tab/>
       </w:r>
       <w:r>
-        <w:t>[{#q1a}</w:t>
+        <w:t>[{#q1a</w:t>
+      </w:r>
+      <w:proofErr w:type="gramStart"/>
+      <w:r>
+        <w:t>}</w:t>
       </w:r>
       <w:r>
         <w:rPr>
@@ -1293,6 +1515,7 @@
         </w:rPr>
         <w:t>☑</w:t>
       </w:r>
+      <w:proofErr w:type="gramEnd"/>
       <w:r>
         <w:t>{/q1a}{^q1a}</w:t>
       </w:r>
@@ -1317,7 +1540,11 @@
         <w:tab/>
       </w:r>
       <w:r>
-        <w:t>[{^q1a}</w:t>
+        <w:t>[{^q1a</w:t>
+      </w:r>
+      <w:proofErr w:type="gramStart"/>
+      <w:r>
+        <w:t>}</w:t>
       </w:r>
       <w:r>
         <w:rPr>
@@ -1325,6 +1552,7 @@
         </w:rPr>
         <w:t>☑</w:t>
       </w:r>
+      <w:proofErr w:type="gramEnd"/>
       <w:r>
         <w:t>{/q1a}{#q1a}</w:t>
       </w:r>
@@ -1338,27 +1566,7 @@
         <w:t xml:space="preserve">{/q1a}] </w:t>
       </w:r>
       <w:r>
-        <w:t xml:space="preserve">no </w:t>
-      </w:r>
-    </w:p>
-    <w:p>
-      <w:pPr>
-        <w:spacing w:after="243" w:line="240" w:lineRule="auto"/>
-        <w:ind w:left="0" w:right="0" w:firstLine="0"/>
-        <w:jc w:val="left"/>
-      </w:pPr>
-      <w:r>
-        <w:t xml:space="preserve"> </w:t>
-      </w:r>
-    </w:p>
-    <w:p>
-      <w:pPr>
-        <w:spacing w:after="243" w:line="240" w:lineRule="auto"/>
-        <w:ind w:left="0" w:right="0" w:firstLine="0"/>
-        <w:jc w:val="left"/>
-      </w:pPr>
-      <w:r>
-        <w:t xml:space="preserve"> </w:t>
+        <w:t xml:space="preserve">no  </w:t>
       </w:r>
     </w:p>
     <w:p>
@@ -1381,7 +1589,11 @@
         <w:tab/>
       </w:r>
       <w:r>
-        <w:t>[{#q1a}</w:t>
+        <w:t>[{#q1a</w:t>
+      </w:r>
+      <w:proofErr w:type="gramStart"/>
+      <w:r>
+        <w:t>}</w:t>
       </w:r>
       <w:r>
         <w:rPr>
@@ -1389,6 +1601,7 @@
         </w:rPr>
         <w:t>☑</w:t>
       </w:r>
+      <w:proofErr w:type="gramEnd"/>
       <w:r>
         <w:t>{/q1a}{^q1a}</w:t>
       </w:r>
@@ -1410,7 +1623,11 @@
         <w:ind w:firstLine="725"/>
       </w:pPr>
       <w:r>
-        <w:t>[{^q1a}</w:t>
+        <w:t>[{^q1a</w:t>
+      </w:r>
+      <w:proofErr w:type="gramStart"/>
+      <w:r>
+        <w:t>}</w:t>
       </w:r>
       <w:r>
         <w:rPr>
@@ -1418,6 +1635,7 @@
         </w:rPr>
         <w:t>☑</w:t>
       </w:r>
+      <w:proofErr w:type="gramEnd"/>
       <w:r>
         <w:t>{/q1a}{#q1a}</w:t>
       </w:r>
@@ -1448,14 +1666,17 @@
     </w:p>
     <w:p>
       <w:r>
-        <w:lastRenderedPageBreak/>
-        <w:t xml:space="preserve"> </w:t>
-      </w:r>
-      <w:r>
-        <w:tab/>
-      </w:r>
-      <w:r>
-        <w:t>[{#q1a}</w:t>
+        <w:t xml:space="preserve"> </w:t>
+      </w:r>
+      <w:r>
+        <w:tab/>
+      </w:r>
+      <w:r>
+        <w:t>[{#q1a</w:t>
+      </w:r>
+      <w:proofErr w:type="gramStart"/>
+      <w:r>
+        <w:t>}</w:t>
       </w:r>
       <w:r>
         <w:rPr>
@@ -1463,6 +1684,7 @@
         </w:rPr>
         <w:t>☑</w:t>
       </w:r>
+      <w:proofErr w:type="gramEnd"/>
       <w:r>
         <w:t>{/q1a}{^q1a}</w:t>
       </w:r>
@@ -1476,18 +1698,22 @@
         <w:t xml:space="preserve">{/q1a}] </w:t>
       </w:r>
       <w:r>
-        <w:t xml:space="preserve">yes </w:t>
-      </w:r>
-    </w:p>
-    <w:p>
-      <w:r>
-        <w:t xml:space="preserve"> </w:t>
-      </w:r>
-      <w:r>
-        <w:tab/>
-      </w:r>
-      <w:r>
-        <w:t>[{^q1a}</w:t>
+        <w:t>yes</w:t>
+      </w:r>
+      <w:r>
+        <w:t xml:space="preserve"> </w:t>
+      </w:r>
+    </w:p>
+    <w:p>
+      <w:pPr>
+        <w:ind w:firstLine="725"/>
+      </w:pPr>
+      <w:r>
+        <w:t>[{^q1a</w:t>
+      </w:r>
+      <w:proofErr w:type="gramStart"/>
+      <w:r>
+        <w:t>}</w:t>
       </w:r>
       <w:r>
         <w:rPr>
@@ -1495,6 +1721,7 @@
         </w:rPr>
         <w:t>☑</w:t>
       </w:r>
+      <w:proofErr w:type="gramEnd"/>
       <w:r>
         <w:t>{/q1a}{#q1a}</w:t>
       </w:r>
@@ -1525,13 +1752,18 @@
     </w:p>
     <w:p>
       <w:r>
-        <w:t xml:space="preserve"> </w:t>
-      </w:r>
-      <w:r>
-        <w:tab/>
-      </w:r>
-      <w:r>
-        <w:t>[{#q1a}</w:t>
+        <w:lastRenderedPageBreak/>
+        <w:t xml:space="preserve"> </w:t>
+      </w:r>
+      <w:r>
+        <w:tab/>
+      </w:r>
+      <w:r>
+        <w:t>[{#q1a</w:t>
+      </w:r>
+      <w:proofErr w:type="gramStart"/>
+      <w:r>
+        <w:t>}</w:t>
       </w:r>
       <w:r>
         <w:rPr>
@@ -1539,6 +1771,7 @@
         </w:rPr>
         <w:t>☑</w:t>
       </w:r>
+      <w:proofErr w:type="gramEnd"/>
       <w:r>
         <w:t>{/q1a}{^q1a}</w:t>
       </w:r>
@@ -1560,7 +1793,11 @@
         <w:ind w:left="730"/>
       </w:pPr>
       <w:r>
-        <w:t>[{^q1a}</w:t>
+        <w:t>[{^q1a</w:t>
+      </w:r>
+      <w:proofErr w:type="gramStart"/>
+      <w:r>
+        <w:t>}</w:t>
       </w:r>
       <w:r>
         <w:rPr>
@@ -1568,6 +1805,7 @@
         </w:rPr>
         <w:t>☑</w:t>
       </w:r>
+      <w:proofErr w:type="gramEnd"/>
       <w:r>
         <w:t>{/q1a}{#q1a}</w:t>
       </w:r>
@@ -1604,7 +1842,11 @@
         <w:tab/>
       </w:r>
       <w:r>
-        <w:t>[{#q1a}</w:t>
+        <w:t>[{#q1a</w:t>
+      </w:r>
+      <w:proofErr w:type="gramStart"/>
+      <w:r>
+        <w:t>}</w:t>
       </w:r>
       <w:r>
         <w:rPr>
@@ -1612,6 +1854,7 @@
         </w:rPr>
         <w:t>☑</w:t>
       </w:r>
+      <w:proofErr w:type="gramEnd"/>
       <w:r>
         <w:t>{/q1a}{^q1a}</w:t>
       </w:r>
@@ -1636,7 +1879,11 @@
         <w:tab/>
       </w:r>
       <w:r>
-        <w:t>[{^q1a}</w:t>
+        <w:t>[{^q1a</w:t>
+      </w:r>
+      <w:proofErr w:type="gramStart"/>
+      <w:r>
+        <w:t>}</w:t>
       </w:r>
       <w:r>
         <w:rPr>
@@ -1644,6 +1891,7 @@
         </w:rPr>
         <w:t>☑</w:t>
       </w:r>
+      <w:proofErr w:type="gramEnd"/>
       <w:r>
         <w:t>{/q1a}{#q1a}</w:t>
       </w:r>
@@ -1680,7 +1928,11 @@
         <w:tab/>
       </w:r>
       <w:r>
-        <w:t>[{#q1a}</w:t>
+        <w:t>[{#q1a</w:t>
+      </w:r>
+      <w:proofErr w:type="gramStart"/>
+      <w:r>
+        <w:t>}</w:t>
       </w:r>
       <w:r>
         <w:rPr>
@@ -1688,6 +1940,7 @@
         </w:rPr>
         <w:t>☑</w:t>
       </w:r>
+      <w:proofErr w:type="gramEnd"/>
       <w:r>
         <w:t>{/q1a}{^q1a}</w:t>
       </w:r>
@@ -1724,7 +1977,11 @@
         <w:tab/>
       </w:r>
       <w:r>
-        <w:t>[{#q1a}</w:t>
+        <w:t>[{#q1a</w:t>
+      </w:r>
+      <w:proofErr w:type="gramStart"/>
+      <w:r>
+        <w:t>}</w:t>
       </w:r>
       <w:r>
         <w:rPr>
@@ -1732,6 +1989,7 @@
         </w:rPr>
         <w:t>☑</w:t>
       </w:r>
+      <w:proofErr w:type="gramEnd"/>
       <w:r>
         <w:t>{/q1a}{^q1a}</w:t>
       </w:r>
@@ -1756,7 +2014,11 @@
         <w:tab/>
       </w:r>
       <w:r>
-        <w:t>[{^q1a}</w:t>
+        <w:t>[{^q1a</w:t>
+      </w:r>
+      <w:proofErr w:type="gramStart"/>
+      <w:r>
+        <w:t>}</w:t>
       </w:r>
       <w:r>
         <w:rPr>
@@ -1764,6 +2026,7 @@
         </w:rPr>
         <w:t>☑</w:t>
       </w:r>
+      <w:proofErr w:type="gramEnd"/>
       <w:r>
         <w:t>{/q1a}{#q1a}</w:t>
       </w:r>
@@ -1837,7 +2100,11 @@
         <w:tab/>
       </w:r>
       <w:r>
-        <w:t>[{#q1a}</w:t>
+        <w:t>[{#q1a</w:t>
+      </w:r>
+      <w:proofErr w:type="gramStart"/>
+      <w:r>
+        <w:t>}</w:t>
       </w:r>
       <w:r>
         <w:rPr>
@@ -1845,6 +2112,7 @@
         </w:rPr>
         <w:t>☑</w:t>
       </w:r>
+      <w:proofErr w:type="gramEnd"/>
       <w:r>
         <w:t>{/q1a}{^q1a}</w:t>
       </w:r>
@@ -1869,7 +2137,11 @@
         <w:tab/>
       </w:r>
       <w:r>
-        <w:t>[{^q1a}</w:t>
+        <w:t>[{^q1a</w:t>
+      </w:r>
+      <w:proofErr w:type="gramStart"/>
+      <w:r>
+        <w:t>}</w:t>
       </w:r>
       <w:r>
         <w:rPr>
@@ -1877,6 +2149,7 @@
         </w:rPr>
         <w:t>☑</w:t>
       </w:r>
+      <w:proofErr w:type="gramEnd"/>
       <w:r>
         <w:t>{/q1a}{#q1a}</w:t>
       </w:r>
@@ -1913,7 +2186,11 @@
         <w:tab/>
       </w:r>
       <w:r>
-        <w:t>[{#q1a}</w:t>
+        <w:t>[{#q1a</w:t>
+      </w:r>
+      <w:proofErr w:type="gramStart"/>
+      <w:r>
+        <w:t>}</w:t>
       </w:r>
       <w:r>
         <w:rPr>
@@ -1921,6 +2198,7 @@
         </w:rPr>
         <w:t>☑</w:t>
       </w:r>
+      <w:proofErr w:type="gramEnd"/>
       <w:r>
         <w:t>{/q1a}{^q1a}</w:t>
       </w:r>
@@ -1942,7 +2220,11 @@
         <w:ind w:firstLine="725"/>
       </w:pPr>
       <w:r>
-        <w:t>[{^q1a}</w:t>
+        <w:t>[{^q1a</w:t>
+      </w:r>
+      <w:proofErr w:type="gramStart"/>
+      <w:r>
+        <w:t>}</w:t>
       </w:r>
       <w:r>
         <w:rPr>
@@ -1950,6 +2232,7 @@
         </w:rPr>
         <w:t>☑</w:t>
       </w:r>
+      <w:proofErr w:type="gramEnd"/>
       <w:r>
         <w:t>{/q1a}{#q1a}</w:t>
       </w:r>
@@ -1986,7 +2269,11 @@
         <w:tab/>
       </w:r>
       <w:r>
-        <w:t>[{#q1a}</w:t>
+        <w:t>[{#q1a</w:t>
+      </w:r>
+      <w:proofErr w:type="gramStart"/>
+      <w:r>
+        <w:t>}</w:t>
       </w:r>
       <w:r>
         <w:rPr>
@@ -1994,6 +2281,7 @@
         </w:rPr>
         <w:t>☑</w:t>
       </w:r>
+      <w:proofErr w:type="gramEnd"/>
       <w:r>
         <w:t>{/q1a}{^q1a}</w:t>
       </w:r>
@@ -2012,45 +2300,47 @@
     </w:p>
     <w:p>
       <w:r>
+        <w:t xml:space="preserve"> </w:t>
+      </w:r>
+      <w:r>
+        <w:tab/>
+      </w:r>
+      <w:r>
+        <w:t>[{^q1a}</w:t>
+      </w:r>
+      <w:r>
+        <w:rPr>
+          <w:rFonts w:ascii="Segoe UI Symbol" w:hAnsi="Segoe UI Symbol" w:cs="Segoe UI Symbol"/>
+        </w:rPr>
+        <w:t>☑</w:t>
+      </w:r>
+      <w:r>
+        <w:t>{/q1a}{#q1a}</w:t>
+      </w:r>
+      <w:r>
+        <w:rPr>
+          <w:rFonts w:ascii="Segoe UI Symbol" w:hAnsi="Segoe UI Symbol" w:cs="Segoe UI Symbol"/>
+        </w:rPr>
+        <w:t>☐</w:t>
+      </w:r>
+      <w:r>
+        <w:t xml:space="preserve">{/q1a}] </w:t>
+      </w:r>
+      <w:r>
+        <w:t xml:space="preserve">no </w:t>
+      </w:r>
+      <w:bookmarkStart w:id="0" w:name="_GoBack"/>
+      <w:bookmarkEnd w:id="0"/>
+    </w:p>
+    <w:p>
+      <w:pPr>
+        <w:pStyle w:val="Heading1"/>
+      </w:pPr>
+      <w:r>
+        <w:rPr>
+          <w:u w:val="none"/>
+        </w:rPr>
         <w:lastRenderedPageBreak/>
-        <w:t xml:space="preserve"> </w:t>
-      </w:r>
-      <w:r>
-        <w:tab/>
-      </w:r>
-      <w:r>
-        <w:t>[{^q1a}</w:t>
-      </w:r>
-      <w:r>
-        <w:rPr>
-          <w:rFonts w:ascii="Segoe UI Symbol" w:hAnsi="Segoe UI Symbol" w:cs="Segoe UI Symbol"/>
-        </w:rPr>
-        <w:t>☑</w:t>
-      </w:r>
-      <w:r>
-        <w:t>{/q1a}{#q1a}</w:t>
-      </w:r>
-      <w:r>
-        <w:rPr>
-          <w:rFonts w:ascii="Segoe UI Symbol" w:hAnsi="Segoe UI Symbol" w:cs="Segoe UI Symbol"/>
-        </w:rPr>
-        <w:t>☐</w:t>
-      </w:r>
-      <w:r>
-        <w:t xml:space="preserve">{/q1a}] </w:t>
-      </w:r>
-      <w:r>
-        <w:t xml:space="preserve">no </w:t>
-      </w:r>
-    </w:p>
-    <w:p>
-      <w:pPr>
-        <w:pStyle w:val="Heading1"/>
-      </w:pPr>
-      <w:r>
-        <w:rPr>
-          <w:u w:val="none"/>
-        </w:rPr>
         <w:t xml:space="preserve">6. </w:t>
       </w:r>
       <w:r>
@@ -2084,7 +2374,11 @@
         <w:ind w:left="730"/>
       </w:pPr>
       <w:r>
-        <w:t>[{#q6_accepted}</w:t>
+        <w:t>[{#q6_accepted</w:t>
+      </w:r>
+      <w:proofErr w:type="gramStart"/>
+      <w:r>
+        <w:t>}</w:t>
       </w:r>
       <w:r>
         <w:rPr>
@@ -2092,6 +2386,7 @@
         </w:rPr>
         <w:t>☑</w:t>
       </w:r>
+      <w:proofErr w:type="gramEnd"/>
       <w:r>
         <w:t>{/q6_accepted}{^q6_accepted}</w:t>
       </w:r>
@@ -2113,7 +2408,11 @@
         <w:ind w:left="730"/>
       </w:pPr>
       <w:r>
-        <w:t>[{#q6_minor}</w:t>
+        <w:t>[{#q6_minor</w:t>
+      </w:r>
+      <w:proofErr w:type="gramStart"/>
+      <w:r>
+        <w:t>}</w:t>
       </w:r>
       <w:r>
         <w:rPr>
@@ -2121,6 +2420,7 @@
         </w:rPr>
         <w:t>☑</w:t>
       </w:r>
+      <w:proofErr w:type="gramEnd"/>
       <w:r>
         <w:t>{/q6_minor}{^q6_minor}</w:t>
       </w:r>
@@ -2143,7 +2443,11 @@
         <w:ind w:left="730"/>
       </w:pPr>
       <w:r>
-        <w:t>[{#q6_revision}</w:t>
+        <w:t>[{#q6_revision</w:t>
+      </w:r>
+      <w:proofErr w:type="gramStart"/>
+      <w:r>
+        <w:t>}</w:t>
       </w:r>
       <w:r>
         <w:rPr>
@@ -2151,6 +2455,7 @@
         </w:rPr>
         <w:t>☑</w:t>
       </w:r>
+      <w:proofErr w:type="gramEnd"/>
       <w:r>
         <w:t>{/q6_revision}{^q6_revision}</w:t>
       </w:r>
@@ -2206,78 +2511,8 @@
     </w:p>
     <w:p>
       <w:pPr>
-        <w:spacing w:after="245" w:line="240" w:lineRule="auto"/>
-        <w:ind w:left="0" w:right="0" w:firstLine="0"/>
-        <w:jc w:val="left"/>
-      </w:pPr>
-      <w:r>
-        <w:t xml:space="preserve"> </w:t>
-      </w:r>
-    </w:p>
-    <w:p>
-      <w:pPr>
-        <w:spacing w:after="243" w:line="240" w:lineRule="auto"/>
-        <w:ind w:left="0" w:right="0" w:firstLine="0"/>
-        <w:jc w:val="left"/>
-      </w:pPr>
-      <w:r>
-        <w:t xml:space="preserve"> </w:t>
-      </w:r>
-    </w:p>
-    <w:p>
-      <w:pPr>
-        <w:spacing w:after="243" w:line="240" w:lineRule="auto"/>
-        <w:ind w:left="0" w:right="0" w:firstLine="0"/>
-        <w:jc w:val="left"/>
-      </w:pPr>
-      <w:r>
-        <w:t xml:space="preserve"> </w:t>
-      </w:r>
-    </w:p>
-    <w:p>
-      <w:pPr>
-        <w:spacing w:after="243" w:line="240" w:lineRule="auto"/>
-        <w:ind w:left="0" w:right="0" w:firstLine="0"/>
-        <w:jc w:val="left"/>
-      </w:pPr>
-      <w:r>
-        <w:t xml:space="preserve"> </w:t>
-      </w:r>
-    </w:p>
-    <w:p>
-      <w:pPr>
-        <w:spacing w:after="243" w:line="240" w:lineRule="auto"/>
-        <w:ind w:left="0" w:right="0" w:firstLine="0"/>
-        <w:jc w:val="left"/>
-      </w:pPr>
-      <w:r>
-        <w:t xml:space="preserve"> </w:t>
-      </w:r>
-    </w:p>
-    <w:p>
-      <w:pPr>
-        <w:spacing w:after="243" w:line="240" w:lineRule="auto"/>
-        <w:ind w:left="0" w:right="0" w:firstLine="0"/>
-        <w:jc w:val="left"/>
-      </w:pPr>
-      <w:r>
-        <w:t xml:space="preserve"> </w:t>
-      </w:r>
-    </w:p>
-    <w:p>
-      <w:pPr>
-        <w:spacing w:after="243" w:line="240" w:lineRule="auto"/>
-        <w:ind w:left="0" w:right="0" w:firstLine="0"/>
-        <w:jc w:val="left"/>
-      </w:pPr>
-      <w:r>
-        <w:t xml:space="preserve"> </w:t>
-      </w:r>
-    </w:p>
-    <w:p>
-      <w:pPr>
-        <w:spacing w:after="248" w:line="240" w:lineRule="auto"/>
-        <w:ind w:left="0" w:right="0" w:firstLine="0"/>
+        <w:spacing w:after="238"/>
+        <w:ind w:left="720" w:right="-15" w:firstLine="0"/>
         <w:jc w:val="left"/>
       </w:pPr>
       <w:r>
@@ -2313,12 +2548,92 @@
     </w:p>
     <w:p>
       <w:pPr>
-        <w:spacing w:after="246" w:line="240" w:lineRule="auto"/>
-        <w:ind w:left="0" w:right="0" w:firstLine="0"/>
+        <w:spacing w:after="238"/>
+        <w:ind w:left="720" w:right="-15" w:firstLine="0"/>
         <w:jc w:val="left"/>
       </w:pPr>
-      <w:r>
-        <w:t xml:space="preserve"> </w:t>
+    </w:p>
+    <w:p>
+      <w:r>
+        <w:t xml:space="preserve">Dated: </w:t>
+      </w:r>
+      <w:r>
+        <w:t>{dated}</w:t>
+      </w:r>
+      <w:r>
+        <w:tab/>
+        <w:t xml:space="preserve"> </w:t>
+      </w:r>
+      <w:r>
+        <w:tab/>
+        <w:t xml:space="preserve"> </w:t>
+      </w:r>
+      <w:r>
+        <w:tab/>
+        <w:t xml:space="preserve"> </w:t>
+      </w:r>
+      <w:r>
+        <w:tab/>
+        <w:t xml:space="preserve"> </w:t>
+      </w:r>
+      <w:r>
+        <w:tab/>
+        <w:t xml:space="preserve"> </w:t>
+      </w:r>
+      <w:r>
+        <w:tab/>
+      </w:r>
+      <w:r>
+        <w:t xml:space="preserve">    </w:t>
+      </w:r>
+      <w:r>
+        <w:tab/>
+        <w:t>{%</w:t>
+      </w:r>
+      <w:proofErr w:type="spellStart"/>
+      <w:r>
+        <w:t>dac_signature</w:t>
+      </w:r>
+      <w:proofErr w:type="spellEnd"/>
+      <w:r>
+        <w:t>}</w:t>
+      </w:r>
+    </w:p>
+    <w:p>
+      <w:r>
+        <w:t xml:space="preserve"> </w:t>
+      </w:r>
+      <w:r>
+        <w:tab/>
+        <w:t xml:space="preserve"> </w:t>
+      </w:r>
+      <w:r>
+        <w:tab/>
+        <w:t xml:space="preserve">  </w:t>
+      </w:r>
+      <w:r>
+        <w:tab/>
+        <w:t xml:space="preserve"> </w:t>
+      </w:r>
+      <w:r>
+        <w:tab/>
+        <w:t xml:space="preserve"> </w:t>
+      </w:r>
+      <w:r>
+        <w:tab/>
+        <w:t xml:space="preserve"> </w:t>
+      </w:r>
+      <w:r>
+        <w:tab/>
+        <w:t xml:space="preserve"> </w:t>
+      </w:r>
+      <w:r>
+        <w:tab/>
+        <w:t xml:space="preserve"> </w:t>
+      </w:r>
+      <w:r>
+        <w:tab/>
+        <w:t xml:space="preserve">       Signature </w:t>
       </w:r>
     </w:p>
     <w:p>
@@ -2328,163 +2643,40 @@
         <w:jc w:val="left"/>
       </w:pPr>
       <w:r>
-        <w:t xml:space="preserve"> </w:t>
-      </w:r>
-    </w:p>
-    <w:p>
-      <w:pPr>
-        <w:spacing w:after="243" w:line="240" w:lineRule="auto"/>
-        <w:ind w:left="0" w:right="0" w:firstLine="0"/>
-        <w:jc w:val="left"/>
-      </w:pPr>
-      <w:r>
-        <w:t xml:space="preserve"> </w:t>
-      </w:r>
-    </w:p>
-    <w:p>
-      <w:pPr>
-        <w:spacing w:after="243" w:line="240" w:lineRule="auto"/>
-        <w:ind w:left="0" w:right="0" w:firstLine="0"/>
-        <w:jc w:val="left"/>
-      </w:pPr>
-      <w:r>
-        <w:t xml:space="preserve"> </w:t>
-      </w:r>
-    </w:p>
-    <w:p>
-      <w:pPr>
-        <w:spacing w:after="243" w:line="240" w:lineRule="auto"/>
-        <w:ind w:left="0" w:right="0" w:firstLine="0"/>
-        <w:jc w:val="left"/>
-      </w:pPr>
-      <w:r>
-        <w:lastRenderedPageBreak/>
-        <w:t xml:space="preserve"> </w:t>
-      </w:r>
-    </w:p>
-    <w:p>
-      <w:pPr>
-        <w:spacing w:after="243" w:line="240" w:lineRule="auto"/>
-        <w:ind w:left="0" w:right="0" w:firstLine="0"/>
-        <w:jc w:val="left"/>
-      </w:pPr>
-      <w:r>
-        <w:t xml:space="preserve"> </w:t>
-      </w:r>
-    </w:p>
-    <w:p>
-      <w:r>
-        <w:t xml:space="preserve">Dated: </w:t>
-      </w:r>
-      <w:r>
-        <w:t>{dated}</w:t>
-      </w:r>
-      <w:r>
-        <w:tab/>
-        <w:t xml:space="preserve"> </w:t>
-      </w:r>
-      <w:r>
-        <w:tab/>
-        <w:t xml:space="preserve"> </w:t>
-      </w:r>
-      <w:r>
-        <w:tab/>
-        <w:t xml:space="preserve"> </w:t>
-      </w:r>
-      <w:r>
-        <w:tab/>
-        <w:t xml:space="preserve"> </w:t>
-      </w:r>
-      <w:r>
-        <w:tab/>
-        <w:t xml:space="preserve"> </w:t>
-      </w:r>
-      <w:r>
-        <w:tab/>
-      </w:r>
-      <w:r>
-        <w:t xml:space="preserve">    </w:t>
-      </w:r>
-      <w:r>
-        <w:tab/>
-        <w:t>{%dac_signature}</w:t>
-      </w:r>
-    </w:p>
-    <w:p>
-      <w:r>
-        <w:t xml:space="preserve"> </w:t>
-      </w:r>
-      <w:r>
-        <w:tab/>
-        <w:t xml:space="preserve"> </w:t>
-      </w:r>
-      <w:r>
-        <w:tab/>
-        <w:t xml:space="preserve">  </w:t>
-      </w:r>
-      <w:r>
-        <w:tab/>
-        <w:t xml:space="preserve"> </w:t>
-      </w:r>
-      <w:r>
-        <w:tab/>
-        <w:t xml:space="preserve"> </w:t>
-      </w:r>
-      <w:r>
-        <w:tab/>
-        <w:t xml:space="preserve"> </w:t>
-      </w:r>
-      <w:r>
-        <w:tab/>
-        <w:t xml:space="preserve"> </w:t>
-      </w:r>
-      <w:r>
-        <w:tab/>
-        <w:t xml:space="preserve"> </w:t>
-      </w:r>
-      <w:r>
-        <w:tab/>
-        <w:t xml:space="preserve">       Signature </w:t>
-      </w:r>
-    </w:p>
-    <w:p>
-      <w:pPr>
-        <w:spacing w:after="243" w:line="240" w:lineRule="auto"/>
-        <w:ind w:left="0" w:right="0" w:firstLine="0"/>
-        <w:jc w:val="left"/>
-      </w:pPr>
-      <w:r>
-        <w:t xml:space="preserve"> </w:t>
-      </w:r>
-    </w:p>
-    <w:p>
-      <w:r>
-        <w:t xml:space="preserve">         </w:t>
-      </w:r>
-      <w:r>
-        <w:tab/>
-      </w:r>
-      <w:r>
-        <w:tab/>
-      </w:r>
-      <w:r>
-        <w:tab/>
-      </w:r>
-      <w:r>
-        <w:tab/>
-      </w:r>
-      <w:r>
-        <w:tab/>
-      </w:r>
-      <w:r>
-        <w:tab/>
-      </w:r>
-      <w:r>
-        <w:tab/>
-      </w:r>
-      <w:r>
-        <w:tab/>
-        <w:t>{dac_member_name}</w:t>
+        <w:t xml:space="preserve">        </w:t>
+      </w:r>
+      <w:r>
+        <w:tab/>
+      </w:r>
+      <w:r>
+        <w:tab/>
+      </w:r>
+      <w:r>
+        <w:tab/>
+      </w:r>
+      <w:r>
+        <w:tab/>
+      </w:r>
+      <w:r>
+        <w:tab/>
+      </w:r>
+      <w:r>
+        <w:tab/>
+      </w:r>
+      <w:r>
+        <w:tab/>
+      </w:r>
+      <w:r>
+        <w:tab/>
+        <w:t>{</w:t>
+      </w:r>
+      <w:proofErr w:type="spellStart"/>
+      <w:r>
+        <w:t>dac_member_name</w:t>
+      </w:r>
+      <w:proofErr w:type="spellEnd"/>
+      <w:r>
+        <w:t>}</w:t>
       </w:r>
     </w:p>
     <w:p>
@@ -2605,7 +2797,7 @@
         <w:noProof/>
         <w:sz w:val="24"/>
       </w:rPr>
-      <w:t>2</w:t>
+      <w:t>4</w:t>
     </w:r>
     <w:r>
       <w:rPr>

</xml_diff>

<commit_message>
feat: fix logic errors and improve code quality in PhD proposal and request handling
</commit_message>
<xml_diff>
--- a/server/src/api/phd/proposal/drcConvener/dac.docx
+++ b/server/src/api/phd/proposal/drcConvener/dac.docx
@@ -399,30 +399,10 @@
         <w:tab/>
       </w:r>
       <w:r>
-        <w:t>[{#q1a</w:t>
-      </w:r>
-      <w:proofErr w:type="gramStart"/>
-      <w:r>
-        <w:t>}</w:t>
-      </w:r>
-      <w:r>
-        <w:rPr>
-          <w:rFonts w:ascii="Segoe UI Symbol" w:hAnsi="Segoe UI Symbol" w:cs="Segoe UI Symbol"/>
-        </w:rPr>
-        <w:t>☑</w:t>
-      </w:r>
-      <w:proofErr w:type="gramEnd"/>
-      <w:r>
-        <w:t>{/q1a}{^q1a}</w:t>
-      </w:r>
-      <w:r>
-        <w:rPr>
-          <w:rFonts w:ascii="Segoe UI Symbol" w:hAnsi="Segoe UI Symbol" w:cs="Segoe UI Symbol"/>
-        </w:rPr>
-        <w:t>☐</w:t>
-      </w:r>
-      <w:r>
-        <w:t xml:space="preserve">{/q1a}] </w:t>
+        <w:t>{%q1a_yes_box}</w:t>
+      </w:r>
+      <w:r>
+        <w:t xml:space="preserve"> </w:t>
       </w:r>
       <w:r>
         <w:t xml:space="preserve">yes </w:t>
@@ -436,33 +416,13 @@
         <w:tab/>
       </w:r>
       <w:r>
-        <w:t>[{^q1a</w:t>
-      </w:r>
-      <w:proofErr w:type="gramStart"/>
-      <w:r>
-        <w:t>}</w:t>
-      </w:r>
-      <w:r>
-        <w:rPr>
-          <w:rFonts w:ascii="Segoe UI Symbol" w:hAnsi="Segoe UI Symbol" w:cs="Segoe UI Symbol"/>
-        </w:rPr>
-        <w:t>☑</w:t>
-      </w:r>
-      <w:proofErr w:type="gramEnd"/>
-      <w:r>
-        <w:t>{/q1a}{#q1a}</w:t>
-      </w:r>
-      <w:r>
-        <w:rPr>
-          <w:rFonts w:ascii="Segoe UI Symbol" w:hAnsi="Segoe UI Symbol" w:cs="Segoe UI Symbol"/>
-        </w:rPr>
-        <w:t>☐</w:t>
-      </w:r>
-      <w:r>
-        <w:t>{/q1a}]</w:t>
-      </w:r>
-      <w:r>
-        <w:t xml:space="preserve">  no </w:t>
+        <w:t>{%q1a_no_box}</w:t>
+      </w:r>
+      <w:r>
+        <w:t xml:space="preserve"> </w:t>
+      </w:r>
+      <w:r>
+        <w:t xml:space="preserve">no </w:t>
       </w:r>
     </w:p>
     <w:p>
@@ -485,30 +445,10 @@
         <w:tab/>
       </w:r>
       <w:r>
-        <w:t>[{#q1a</w:t>
-      </w:r>
-      <w:proofErr w:type="gramStart"/>
-      <w:r>
-        <w:t>}</w:t>
-      </w:r>
-      <w:r>
-        <w:rPr>
-          <w:rFonts w:ascii="Segoe UI Symbol" w:hAnsi="Segoe UI Symbol" w:cs="Segoe UI Symbol"/>
-        </w:rPr>
-        <w:t>☑</w:t>
-      </w:r>
-      <w:proofErr w:type="gramEnd"/>
-      <w:r>
-        <w:t>{/q1a}{^q1a}</w:t>
-      </w:r>
-      <w:r>
-        <w:rPr>
-          <w:rFonts w:ascii="Segoe UI Symbol" w:hAnsi="Segoe UI Symbol" w:cs="Segoe UI Symbol"/>
-        </w:rPr>
-        <w:t>☐</w:t>
-      </w:r>
-      <w:r>
-        <w:t xml:space="preserve">{/q1a}] </w:t>
+        <w:t>{%q1a_yes_box}</w:t>
+      </w:r>
+      <w:r>
+        <w:t xml:space="preserve"> </w:t>
       </w:r>
       <w:r>
         <w:t xml:space="preserve">yes </w:t>
@@ -522,30 +462,10 @@
         <w:tab/>
       </w:r>
       <w:r>
-        <w:t>[{^q1a</w:t>
-      </w:r>
-      <w:proofErr w:type="gramStart"/>
-      <w:r>
-        <w:t>}</w:t>
-      </w:r>
-      <w:r>
-        <w:rPr>
-          <w:rFonts w:ascii="Segoe UI Symbol" w:hAnsi="Segoe UI Symbol" w:cs="Segoe UI Symbol"/>
-        </w:rPr>
-        <w:t>☑</w:t>
-      </w:r>
-      <w:proofErr w:type="gramEnd"/>
-      <w:r>
-        <w:t>{/q1a}{#q1a}</w:t>
-      </w:r>
-      <w:r>
-        <w:rPr>
-          <w:rFonts w:ascii="Segoe UI Symbol" w:hAnsi="Segoe UI Symbol" w:cs="Segoe UI Symbol"/>
-        </w:rPr>
-        <w:t>☐</w:t>
-      </w:r>
-      <w:r>
-        <w:t xml:space="preserve">{/q1a}] </w:t>
+        <w:t>{%q1a_no_box}</w:t>
+      </w:r>
+      <w:r>
+        <w:t xml:space="preserve"> </w:t>
       </w:r>
       <w:r>
         <w:t xml:space="preserve">no </w:t>
@@ -573,30 +493,10 @@
         <w:tab/>
       </w:r>
       <w:r>
-        <w:t>[{#q1a</w:t>
-      </w:r>
-      <w:proofErr w:type="gramStart"/>
-      <w:r>
-        <w:t>}</w:t>
-      </w:r>
-      <w:r>
-        <w:rPr>
-          <w:rFonts w:ascii="Segoe UI Symbol" w:hAnsi="Segoe UI Symbol" w:cs="Segoe UI Symbol"/>
-        </w:rPr>
-        <w:t>☑</w:t>
-      </w:r>
-      <w:proofErr w:type="gramEnd"/>
-      <w:r>
-        <w:t>{/q1a}{^q1a}</w:t>
-      </w:r>
-      <w:r>
-        <w:rPr>
-          <w:rFonts w:ascii="Segoe UI Symbol" w:hAnsi="Segoe UI Symbol" w:cs="Segoe UI Symbol"/>
-        </w:rPr>
-        <w:t>☐</w:t>
-      </w:r>
-      <w:r>
-        <w:t xml:space="preserve">{/q1a}] </w:t>
+        <w:t>{%q1a_yes_box}</w:t>
+      </w:r>
+      <w:r>
+        <w:t xml:space="preserve"> </w:t>
       </w:r>
       <w:r>
         <w:t xml:space="preserve">yes </w:t>
@@ -610,30 +510,10 @@
         <w:tab/>
       </w:r>
       <w:r>
-        <w:t>[{^q1a</w:t>
-      </w:r>
-      <w:proofErr w:type="gramStart"/>
-      <w:r>
-        <w:t>}</w:t>
-      </w:r>
-      <w:r>
-        <w:rPr>
-          <w:rFonts w:ascii="Segoe UI Symbol" w:hAnsi="Segoe UI Symbol" w:cs="Segoe UI Symbol"/>
-        </w:rPr>
-        <w:t>☑</w:t>
-      </w:r>
-      <w:proofErr w:type="gramEnd"/>
-      <w:r>
-        <w:t>{/q1a}{#q1a}</w:t>
-      </w:r>
-      <w:r>
-        <w:rPr>
-          <w:rFonts w:ascii="Segoe UI Symbol" w:hAnsi="Segoe UI Symbol" w:cs="Segoe UI Symbol"/>
-        </w:rPr>
-        <w:t>☐</w:t>
-      </w:r>
-      <w:r>
-        <w:t xml:space="preserve">{/q1a}] </w:t>
+        <w:t>{%q1a_no_box}</w:t>
+      </w:r>
+      <w:r>
+        <w:t xml:space="preserve"> </w:t>
       </w:r>
       <w:r>
         <w:t xml:space="preserve">no </w:t>
@@ -659,30 +539,10 @@
         <w:tab/>
       </w:r>
       <w:r>
-        <w:t>[{#q1d_product</w:t>
-      </w:r>
-      <w:proofErr w:type="gramStart"/>
-      <w:r>
-        <w:t>}</w:t>
-      </w:r>
-      <w:r>
-        <w:rPr>
-          <w:rFonts w:ascii="Segoe UI Symbol" w:hAnsi="Segoe UI Symbol" w:cs="Segoe UI Symbol"/>
-        </w:rPr>
-        <w:t>☑</w:t>
-      </w:r>
-      <w:proofErr w:type="gramEnd"/>
-      <w:r>
-        <w:t>{/q1d_product}{^q1d_product}</w:t>
-      </w:r>
-      <w:r>
-        <w:rPr>
-          <w:rFonts w:ascii="Segoe UI Symbol" w:hAnsi="Segoe UI Symbol" w:cs="Segoe UI Symbol"/>
-        </w:rPr>
-        <w:t>☐</w:t>
-      </w:r>
-      <w:r>
-        <w:t xml:space="preserve">{/q1d_product}] </w:t>
+        <w:t>{%q1d_product_box}</w:t>
+      </w:r>
+      <w:r>
+        <w:t xml:space="preserve"> </w:t>
       </w:r>
       <w:r>
         <w:t xml:space="preserve">designing an innovative product  </w:t>
@@ -696,30 +556,10 @@
         <w:tab/>
       </w:r>
       <w:r>
-        <w:t>[{#q1d_process</w:t>
-      </w:r>
-      <w:proofErr w:type="gramStart"/>
-      <w:r>
-        <w:t>}</w:t>
-      </w:r>
-      <w:r>
-        <w:rPr>
-          <w:rFonts w:ascii="Segoe UI Symbol" w:hAnsi="Segoe UI Symbol" w:cs="Segoe UI Symbol"/>
-        </w:rPr>
-        <w:t>☑</w:t>
-      </w:r>
-      <w:proofErr w:type="gramEnd"/>
-      <w:r>
-        <w:t>{/q1d_process}{^q1d_process}</w:t>
-      </w:r>
-      <w:r>
-        <w:rPr>
-          <w:rFonts w:ascii="Segoe UI Symbol" w:hAnsi="Segoe UI Symbol" w:cs="Segoe UI Symbol"/>
-        </w:rPr>
-        <w:t>☐</w:t>
-      </w:r>
-      <w:r>
-        <w:t xml:space="preserve">{/q1d_process}] </w:t>
+        <w:t>{%q1d_process_box}</w:t>
+      </w:r>
+      <w:r>
+        <w:t xml:space="preserve"> </w:t>
       </w:r>
       <w:r>
         <w:t xml:space="preserve">designing a new process or a system </w:t>
@@ -730,30 +570,10 @@
         <w:ind w:firstLine="725"/>
       </w:pPr>
       <w:r>
-        <w:t>[{#q1d_frontier</w:t>
-      </w:r>
-      <w:proofErr w:type="gramStart"/>
-      <w:r>
-        <w:t>}</w:t>
-      </w:r>
-      <w:r>
-        <w:rPr>
-          <w:rFonts w:ascii="Segoe UI Symbol" w:hAnsi="Segoe UI Symbol" w:cs="Segoe UI Symbol"/>
-        </w:rPr>
-        <w:t>☑</w:t>
-      </w:r>
-      <w:proofErr w:type="gramEnd"/>
-      <w:r>
-        <w:t>{/q1d_frontier}{^q1d_frontier}</w:t>
-      </w:r>
-      <w:r>
-        <w:rPr>
-          <w:rFonts w:ascii="Segoe UI Symbol" w:hAnsi="Segoe UI Symbol" w:cs="Segoe UI Symbol"/>
-        </w:rPr>
-        <w:t>☐</w:t>
-      </w:r>
-      <w:r>
-        <w:t xml:space="preserve">{/q1d_frontier}] </w:t>
+        <w:t>{%q1d_frontier_box}</w:t>
+      </w:r>
+      <w:r>
+        <w:t xml:space="preserve"> </w:t>
       </w:r>
       <w:r>
         <w:t xml:space="preserve">taking up research in an advanced frontier area </w:t>
@@ -807,30 +627,10 @@
         <w:tab/>
       </w:r>
       <w:r>
-        <w:t>[{#q1a</w:t>
-      </w:r>
-      <w:proofErr w:type="gramStart"/>
-      <w:r>
-        <w:t>}</w:t>
-      </w:r>
-      <w:r>
-        <w:rPr>
-          <w:rFonts w:ascii="Segoe UI Symbol" w:hAnsi="Segoe UI Symbol" w:cs="Segoe UI Symbol"/>
-        </w:rPr>
-        <w:t>☑</w:t>
-      </w:r>
-      <w:proofErr w:type="gramEnd"/>
-      <w:r>
-        <w:t>{/q1a}{^q1a}</w:t>
-      </w:r>
-      <w:r>
-        <w:rPr>
-          <w:rFonts w:ascii="Segoe UI Symbol" w:hAnsi="Segoe UI Symbol" w:cs="Segoe UI Symbol"/>
-        </w:rPr>
-        <w:t>☐</w:t>
-      </w:r>
-      <w:r>
-        <w:t xml:space="preserve">{/q1a}] </w:t>
+        <w:t>{%q1a_yes_box}</w:t>
+      </w:r>
+      <w:r>
+        <w:t xml:space="preserve"> </w:t>
       </w:r>
       <w:r>
         <w:t xml:space="preserve">yes </w:t>
@@ -844,30 +644,10 @@
         <w:tab/>
       </w:r>
       <w:r>
-        <w:t>[{^q1a</w:t>
-      </w:r>
-      <w:proofErr w:type="gramStart"/>
-      <w:r>
-        <w:t>}</w:t>
-      </w:r>
-      <w:r>
-        <w:rPr>
-          <w:rFonts w:ascii="Segoe UI Symbol" w:hAnsi="Segoe UI Symbol" w:cs="Segoe UI Symbol"/>
-        </w:rPr>
-        <w:t>☑</w:t>
-      </w:r>
-      <w:proofErr w:type="gramEnd"/>
-      <w:r>
-        <w:t>{/q1a}{#q1a}</w:t>
-      </w:r>
-      <w:r>
-        <w:rPr>
-          <w:rFonts w:ascii="Segoe UI Symbol" w:hAnsi="Segoe UI Symbol" w:cs="Segoe UI Symbol"/>
-        </w:rPr>
-        <w:t>☐</w:t>
-      </w:r>
-      <w:r>
-        <w:t xml:space="preserve">{/q1a}] </w:t>
+        <w:t>{%q1a_no_box}</w:t>
+      </w:r>
+      <w:r>
+        <w:t xml:space="preserve"> </w:t>
       </w:r>
       <w:r>
         <w:t xml:space="preserve">no </w:t>
@@ -903,30 +683,10 @@
         <w:tab/>
       </w:r>
       <w:r>
-        <w:t>[{#q1a</w:t>
-      </w:r>
-      <w:proofErr w:type="gramStart"/>
-      <w:r>
-        <w:t>}</w:t>
-      </w:r>
-      <w:r>
-        <w:rPr>
-          <w:rFonts w:ascii="Segoe UI Symbol" w:hAnsi="Segoe UI Symbol" w:cs="Segoe UI Symbol"/>
-        </w:rPr>
-        <w:t>☑</w:t>
-      </w:r>
-      <w:proofErr w:type="gramEnd"/>
-      <w:r>
-        <w:t>{/q1a}{^q1a}</w:t>
-      </w:r>
-      <w:r>
-        <w:rPr>
-          <w:rFonts w:ascii="Segoe UI Symbol" w:hAnsi="Segoe UI Symbol" w:cs="Segoe UI Symbol"/>
-        </w:rPr>
-        <w:t>☐</w:t>
-      </w:r>
-      <w:r>
-        <w:t xml:space="preserve">{/q1a}] </w:t>
+        <w:t>{%q1a_yes_box}</w:t>
+      </w:r>
+      <w:r>
+        <w:t xml:space="preserve"> </w:t>
       </w:r>
       <w:r>
         <w:t xml:space="preserve">yes </w:t>
@@ -940,30 +700,10 @@
         <w:tab/>
       </w:r>
       <w:r>
-        <w:t>[{^q1a</w:t>
-      </w:r>
-      <w:proofErr w:type="gramStart"/>
-      <w:r>
-        <w:t>}</w:t>
-      </w:r>
-      <w:r>
-        <w:rPr>
-          <w:rFonts w:ascii="Segoe UI Symbol" w:hAnsi="Segoe UI Symbol" w:cs="Segoe UI Symbol"/>
-        </w:rPr>
-        <w:t>☑</w:t>
-      </w:r>
-      <w:proofErr w:type="gramEnd"/>
-      <w:r>
-        <w:t>{/q1a}{#q1a}</w:t>
-      </w:r>
-      <w:r>
-        <w:rPr>
-          <w:rFonts w:ascii="Segoe UI Symbol" w:hAnsi="Segoe UI Symbol" w:cs="Segoe UI Symbol"/>
-        </w:rPr>
-        <w:t>☐</w:t>
-      </w:r>
-      <w:r>
-        <w:t xml:space="preserve">{/q1a}] </w:t>
+        <w:t>{%q1a_no_box}</w:t>
+      </w:r>
+      <w:r>
+        <w:t xml:space="preserve"> </w:t>
       </w:r>
       <w:r>
         <w:t xml:space="preserve">no </w:t>
@@ -989,30 +729,10 @@
         <w:tab/>
       </w:r>
       <w:r>
-        <w:t>[{#q1a</w:t>
-      </w:r>
-      <w:proofErr w:type="gramStart"/>
-      <w:r>
-        <w:t>}</w:t>
-      </w:r>
-      <w:r>
-        <w:rPr>
-          <w:rFonts w:ascii="Segoe UI Symbol" w:hAnsi="Segoe UI Symbol" w:cs="Segoe UI Symbol"/>
-        </w:rPr>
-        <w:t>☑</w:t>
-      </w:r>
-      <w:proofErr w:type="gramEnd"/>
-      <w:r>
-        <w:t>{/q1a}{^q1a}</w:t>
-      </w:r>
-      <w:r>
-        <w:rPr>
-          <w:rFonts w:ascii="Segoe UI Symbol" w:hAnsi="Segoe UI Symbol" w:cs="Segoe UI Symbol"/>
-        </w:rPr>
-        <w:t>☐</w:t>
-      </w:r>
-      <w:r>
-        <w:t xml:space="preserve">{/q1a}] </w:t>
+        <w:t>{%q1a_yes_box}</w:t>
+      </w:r>
+      <w:r>
+        <w:t xml:space="preserve"> </w:t>
       </w:r>
       <w:r>
         <w:t xml:space="preserve">yes </w:t>
@@ -1026,30 +746,10 @@
         <w:tab/>
       </w:r>
       <w:r>
-        <w:t>[{^q1a</w:t>
-      </w:r>
-      <w:proofErr w:type="gramStart"/>
-      <w:r>
-        <w:t>}</w:t>
-      </w:r>
-      <w:r>
-        <w:rPr>
-          <w:rFonts w:ascii="Segoe UI Symbol" w:hAnsi="Segoe UI Symbol" w:cs="Segoe UI Symbol"/>
-        </w:rPr>
-        <w:t>☑</w:t>
-      </w:r>
-      <w:proofErr w:type="gramEnd"/>
-      <w:r>
-        <w:t>{/q1a}{#q1a}</w:t>
-      </w:r>
-      <w:r>
-        <w:rPr>
-          <w:rFonts w:ascii="Segoe UI Symbol" w:hAnsi="Segoe UI Symbol" w:cs="Segoe UI Symbol"/>
-        </w:rPr>
-        <w:t>☐</w:t>
-      </w:r>
-      <w:r>
-        <w:t xml:space="preserve">{/q1a}] </w:t>
+        <w:t>{%q1a_no_box}</w:t>
+      </w:r>
+      <w:r>
+        <w:t xml:space="preserve"> </w:t>
       </w:r>
       <w:r>
         <w:t xml:space="preserve">no </w:t>
@@ -1075,30 +775,10 @@
         <w:tab/>
       </w:r>
       <w:r>
-        <w:t>[{#q2d_improve</w:t>
-      </w:r>
-      <w:proofErr w:type="gramStart"/>
-      <w:r>
-        <w:t>}</w:t>
-      </w:r>
-      <w:r>
-        <w:rPr>
-          <w:rFonts w:ascii="Segoe UI Symbol" w:hAnsi="Segoe UI Symbol" w:cs="Segoe UI Symbol"/>
-        </w:rPr>
-        <w:t>☑</w:t>
-      </w:r>
-      <w:proofErr w:type="gramEnd"/>
-      <w:r>
-        <w:t>{/q2d_improve}{^q2d_improve}</w:t>
-      </w:r>
-      <w:r>
-        <w:rPr>
-          <w:rFonts w:ascii="Segoe UI Symbol" w:hAnsi="Segoe UI Symbol" w:cs="Segoe UI Symbol"/>
-        </w:rPr>
-        <w:t>☐</w:t>
-      </w:r>
-      <w:r>
-        <w:t xml:space="preserve">{/q2d_improve}] </w:t>
+        <w:t>{%q2d_improve_box}</w:t>
+      </w:r>
+      <w:r>
+        <w:t xml:space="preserve"> </w:t>
       </w:r>
       <w:r>
         <w:t xml:space="preserve">will improve the present state of art </w:t>
@@ -1112,30 +792,10 @@
         <w:tab/>
       </w:r>
       <w:r>
-        <w:t>[{#q2d_academic</w:t>
-      </w:r>
-      <w:proofErr w:type="gramStart"/>
-      <w:r>
-        <w:t>}</w:t>
-      </w:r>
-      <w:r>
-        <w:rPr>
-          <w:rFonts w:ascii="Segoe UI Symbol" w:hAnsi="Segoe UI Symbol" w:cs="Segoe UI Symbol"/>
-        </w:rPr>
-        <w:t>☑</w:t>
-      </w:r>
-      <w:proofErr w:type="gramEnd"/>
-      <w:r>
-        <w:t>{/q2d_academic}{^q2d_academic}</w:t>
-      </w:r>
-      <w:r>
-        <w:rPr>
-          <w:rFonts w:ascii="Segoe UI Symbol" w:hAnsi="Segoe UI Symbol" w:cs="Segoe UI Symbol"/>
-        </w:rPr>
-        <w:t>☐</w:t>
-      </w:r>
-      <w:r>
-        <w:t xml:space="preserve">{/q2d_academic}] </w:t>
+        <w:t>{%q2d_academic_box}</w:t>
+      </w:r>
+      <w:r>
+        <w:t xml:space="preserve"> </w:t>
       </w:r>
       <w:r>
         <w:t xml:space="preserve">will only be of an academic interest </w:t>
@@ -1143,37 +803,16 @@
     </w:p>
     <w:p>
       <w:r>
-        <w:lastRenderedPageBreak/>
-        <w:t xml:space="preserve"> </w:t>
-      </w:r>
-      <w:r>
-        <w:tab/>
-      </w:r>
-      <w:r>
-        <w:t>[{#q2d_industry</w:t>
-      </w:r>
-      <w:proofErr w:type="gramStart"/>
-      <w:r>
-        <w:t>}</w:t>
-      </w:r>
-      <w:r>
-        <w:rPr>
-          <w:rFonts w:ascii="Segoe UI Symbol" w:hAnsi="Segoe UI Symbol" w:cs="Segoe UI Symbol"/>
-        </w:rPr>
-        <w:t>☑</w:t>
-      </w:r>
-      <w:proofErr w:type="gramEnd"/>
-      <w:r>
-        <w:t>{/q2d_industry}{^q2d_industry}</w:t>
-      </w:r>
-      <w:r>
-        <w:rPr>
-          <w:rFonts w:ascii="Segoe UI Symbol" w:hAnsi="Segoe UI Symbol" w:cs="Segoe UI Symbol"/>
-        </w:rPr>
-        <w:t>☐</w:t>
-      </w:r>
-      <w:r>
-        <w:t xml:space="preserve">{/q2d_industry}] </w:t>
+        <w:t xml:space="preserve"> </w:t>
+      </w:r>
+      <w:r>
+        <w:tab/>
+      </w:r>
+      <w:r>
+        <w:t>{%q2d_industry_box}</w:t>
+      </w:r>
+      <w:r>
+        <w:t xml:space="preserve"> </w:t>
       </w:r>
       <w:r>
         <w:t xml:space="preserve">will be useful for the industries </w:t>
@@ -1222,30 +861,11 @@
         <w:ind w:left="730"/>
       </w:pPr>
       <w:r>
-        <w:t>[{#q1a</w:t>
-      </w:r>
-      <w:proofErr w:type="gramStart"/>
-      <w:r>
-        <w:t>}</w:t>
-      </w:r>
-      <w:r>
-        <w:rPr>
-          <w:rFonts w:ascii="Segoe UI Symbol" w:hAnsi="Segoe UI Symbol" w:cs="Segoe UI Symbol"/>
-        </w:rPr>
-        <w:t>☑</w:t>
-      </w:r>
-      <w:proofErr w:type="gramEnd"/>
-      <w:r>
-        <w:t>{/q1a}{^q1a}</w:t>
-      </w:r>
-      <w:r>
-        <w:rPr>
-          <w:rFonts w:ascii="Segoe UI Symbol" w:hAnsi="Segoe UI Symbol" w:cs="Segoe UI Symbol"/>
-        </w:rPr>
-        <w:t>☐</w:t>
-      </w:r>
-      <w:r>
-        <w:t xml:space="preserve">{/q1a}] </w:t>
+        <w:lastRenderedPageBreak/>
+        <w:t>{%q1a_yes_box}</w:t>
+      </w:r>
+      <w:r>
+        <w:t xml:space="preserve"> </w:t>
       </w:r>
       <w:r>
         <w:t xml:space="preserve">yes </w:t>
@@ -1257,30 +877,10 @@
         <w:ind w:left="730"/>
       </w:pPr>
       <w:r>
-        <w:t>[{^q1a</w:t>
-      </w:r>
-      <w:proofErr w:type="gramStart"/>
-      <w:r>
-        <w:t>}</w:t>
-      </w:r>
-      <w:r>
-        <w:rPr>
-          <w:rFonts w:ascii="Segoe UI Symbol" w:hAnsi="Segoe UI Symbol" w:cs="Segoe UI Symbol"/>
-        </w:rPr>
-        <w:t>☑</w:t>
-      </w:r>
-      <w:proofErr w:type="gramEnd"/>
-      <w:r>
-        <w:t>{/q1a}{#q1a}</w:t>
-      </w:r>
-      <w:r>
-        <w:rPr>
-          <w:rFonts w:ascii="Segoe UI Symbol" w:hAnsi="Segoe UI Symbol" w:cs="Segoe UI Symbol"/>
-        </w:rPr>
-        <w:t>☐</w:t>
-      </w:r>
-      <w:r>
-        <w:t xml:space="preserve">{/q1a}] </w:t>
+        <w:t>{%q1a_no_box}</w:t>
+      </w:r>
+      <w:r>
+        <w:t xml:space="preserve"> </w:t>
       </w:r>
       <w:r>
         <w:t xml:space="preserve">no </w:t>
@@ -1306,30 +906,10 @@
         <w:tab/>
       </w:r>
       <w:r>
-        <w:t>[{#q1a</w:t>
-      </w:r>
-      <w:proofErr w:type="gramStart"/>
-      <w:r>
-        <w:t>}</w:t>
-      </w:r>
-      <w:r>
-        <w:rPr>
-          <w:rFonts w:ascii="Segoe UI Symbol" w:hAnsi="Segoe UI Symbol" w:cs="Segoe UI Symbol"/>
-        </w:rPr>
-        <w:t>☑</w:t>
-      </w:r>
-      <w:proofErr w:type="gramEnd"/>
-      <w:r>
-        <w:t>{/q1a}{^q1a}</w:t>
-      </w:r>
-      <w:r>
-        <w:rPr>
-          <w:rFonts w:ascii="Segoe UI Symbol" w:hAnsi="Segoe UI Symbol" w:cs="Segoe UI Symbol"/>
-        </w:rPr>
-        <w:t>☐</w:t>
-      </w:r>
-      <w:r>
-        <w:t xml:space="preserve">{/q1a}] </w:t>
+        <w:t>{%q1a_yes_box}</w:t>
+      </w:r>
+      <w:r>
+        <w:t xml:space="preserve"> </w:t>
       </w:r>
       <w:r>
         <w:t xml:space="preserve">yes </w:t>
@@ -1343,30 +923,10 @@
         <w:tab/>
       </w:r>
       <w:r>
-        <w:t>[{^q1a</w:t>
-      </w:r>
-      <w:proofErr w:type="gramStart"/>
-      <w:r>
-        <w:t>}</w:t>
-      </w:r>
-      <w:r>
-        <w:rPr>
-          <w:rFonts w:ascii="Segoe UI Symbol" w:hAnsi="Segoe UI Symbol" w:cs="Segoe UI Symbol"/>
-        </w:rPr>
-        <w:t>☑</w:t>
-      </w:r>
-      <w:proofErr w:type="gramEnd"/>
-      <w:r>
-        <w:t>{/q1a}{#q1a}</w:t>
-      </w:r>
-      <w:r>
-        <w:rPr>
-          <w:rFonts w:ascii="Segoe UI Symbol" w:hAnsi="Segoe UI Symbol" w:cs="Segoe UI Symbol"/>
-        </w:rPr>
-        <w:t>☐</w:t>
-      </w:r>
-      <w:r>
-        <w:t xml:space="preserve">{/q1a}] </w:t>
+        <w:t>{%q1a_no_box}</w:t>
+      </w:r>
+      <w:r>
+        <w:t xml:space="preserve"> </w:t>
       </w:r>
       <w:r>
         <w:t xml:space="preserve">no </w:t>
@@ -1392,30 +952,10 @@
         <w:tab/>
       </w:r>
       <w:r>
-        <w:t>[{#q1a</w:t>
-      </w:r>
-      <w:proofErr w:type="gramStart"/>
-      <w:r>
-        <w:t>}</w:t>
-      </w:r>
-      <w:r>
-        <w:rPr>
-          <w:rFonts w:ascii="Segoe UI Symbol" w:hAnsi="Segoe UI Symbol" w:cs="Segoe UI Symbol"/>
-        </w:rPr>
-        <w:t>☑</w:t>
-      </w:r>
-      <w:proofErr w:type="gramEnd"/>
-      <w:r>
-        <w:t>{/q1a}{^q1a}</w:t>
-      </w:r>
-      <w:r>
-        <w:rPr>
-          <w:rFonts w:ascii="Segoe UI Symbol" w:hAnsi="Segoe UI Symbol" w:cs="Segoe UI Symbol"/>
-        </w:rPr>
-        <w:t>☐</w:t>
-      </w:r>
-      <w:r>
-        <w:t xml:space="preserve">{/q1a}] </w:t>
+        <w:t>{%q1a_yes_box}</w:t>
+      </w:r>
+      <w:r>
+        <w:t xml:space="preserve"> </w:t>
       </w:r>
       <w:r>
         <w:t xml:space="preserve">yes </w:t>
@@ -1426,30 +966,10 @@
         <w:ind w:firstLine="725"/>
       </w:pPr>
       <w:r>
-        <w:t>[{^q1a</w:t>
-      </w:r>
-      <w:proofErr w:type="gramStart"/>
-      <w:r>
-        <w:t>}</w:t>
-      </w:r>
-      <w:r>
-        <w:rPr>
-          <w:rFonts w:ascii="Segoe UI Symbol" w:hAnsi="Segoe UI Symbol" w:cs="Segoe UI Symbol"/>
-        </w:rPr>
-        <w:t>☑</w:t>
-      </w:r>
-      <w:proofErr w:type="gramEnd"/>
-      <w:r>
-        <w:t>{/q1a}{#q1a}</w:t>
-      </w:r>
-      <w:r>
-        <w:rPr>
-          <w:rFonts w:ascii="Segoe UI Symbol" w:hAnsi="Segoe UI Symbol" w:cs="Segoe UI Symbol"/>
-        </w:rPr>
-        <w:t>☐</w:t>
-      </w:r>
-      <w:r>
-        <w:t xml:space="preserve">{/q1a}] </w:t>
+        <w:t>{%q1a_no_box}</w:t>
+      </w:r>
+      <w:r>
+        <w:t xml:space="preserve"> </w:t>
       </w:r>
       <w:r>
         <w:t xml:space="preserve">no </w:t>
@@ -1503,30 +1023,10 @@
         <w:tab/>
       </w:r>
       <w:r>
-        <w:t>[{#q1a</w:t>
-      </w:r>
-      <w:proofErr w:type="gramStart"/>
-      <w:r>
-        <w:t>}</w:t>
-      </w:r>
-      <w:r>
-        <w:rPr>
-          <w:rFonts w:ascii="Segoe UI Symbol" w:hAnsi="Segoe UI Symbol" w:cs="Segoe UI Symbol"/>
-        </w:rPr>
-        <w:t>☑</w:t>
-      </w:r>
-      <w:proofErr w:type="gramEnd"/>
-      <w:r>
-        <w:t>{/q1a}{^q1a}</w:t>
-      </w:r>
-      <w:r>
-        <w:rPr>
-          <w:rFonts w:ascii="Segoe UI Symbol" w:hAnsi="Segoe UI Symbol" w:cs="Segoe UI Symbol"/>
-        </w:rPr>
-        <w:t>☐</w:t>
-      </w:r>
-      <w:r>
-        <w:t xml:space="preserve">{/q1a}] </w:t>
+        <w:t>{%q1a_yes_box}</w:t>
+      </w:r>
+      <w:r>
+        <w:t xml:space="preserve"> </w:t>
       </w:r>
       <w:r>
         <w:t xml:space="preserve">yes </w:t>
@@ -1540,30 +1040,10 @@
         <w:tab/>
       </w:r>
       <w:r>
-        <w:t>[{^q1a</w:t>
-      </w:r>
-      <w:proofErr w:type="gramStart"/>
-      <w:r>
-        <w:t>}</w:t>
-      </w:r>
-      <w:r>
-        <w:rPr>
-          <w:rFonts w:ascii="Segoe UI Symbol" w:hAnsi="Segoe UI Symbol" w:cs="Segoe UI Symbol"/>
-        </w:rPr>
-        <w:t>☑</w:t>
-      </w:r>
-      <w:proofErr w:type="gramEnd"/>
-      <w:r>
-        <w:t>{/q1a}{#q1a}</w:t>
-      </w:r>
-      <w:r>
-        <w:rPr>
-          <w:rFonts w:ascii="Segoe UI Symbol" w:hAnsi="Segoe UI Symbol" w:cs="Segoe UI Symbol"/>
-        </w:rPr>
-        <w:t>☐</w:t>
-      </w:r>
-      <w:r>
-        <w:t xml:space="preserve">{/q1a}] </w:t>
+        <w:t>{%q1a_no_box}</w:t>
+      </w:r>
+      <w:r>
+        <w:t xml:space="preserve"> </w:t>
       </w:r>
       <w:r>
         <w:t xml:space="preserve">no  </w:t>
@@ -1589,30 +1069,10 @@
         <w:tab/>
       </w:r>
       <w:r>
-        <w:t>[{#q1a</w:t>
-      </w:r>
-      <w:proofErr w:type="gramStart"/>
-      <w:r>
-        <w:t>}</w:t>
-      </w:r>
-      <w:r>
-        <w:rPr>
-          <w:rFonts w:ascii="Segoe UI Symbol" w:hAnsi="Segoe UI Symbol" w:cs="Segoe UI Symbol"/>
-        </w:rPr>
-        <w:t>☑</w:t>
-      </w:r>
-      <w:proofErr w:type="gramEnd"/>
-      <w:r>
-        <w:t>{/q1a}{^q1a}</w:t>
-      </w:r>
-      <w:r>
-        <w:rPr>
-          <w:rFonts w:ascii="Segoe UI Symbol" w:hAnsi="Segoe UI Symbol" w:cs="Segoe UI Symbol"/>
-        </w:rPr>
-        <w:t>☐</w:t>
-      </w:r>
-      <w:r>
-        <w:t xml:space="preserve">{/q1a}] </w:t>
+        <w:t>{%q1a_yes_box}</w:t>
+      </w:r>
+      <w:r>
+        <w:t xml:space="preserve"> </w:t>
       </w:r>
       <w:r>
         <w:t xml:space="preserve">yes </w:t>
@@ -1623,30 +1083,10 @@
         <w:ind w:firstLine="725"/>
       </w:pPr>
       <w:r>
-        <w:t>[{^q1a</w:t>
-      </w:r>
-      <w:proofErr w:type="gramStart"/>
-      <w:r>
-        <w:t>}</w:t>
-      </w:r>
-      <w:r>
-        <w:rPr>
-          <w:rFonts w:ascii="Segoe UI Symbol" w:hAnsi="Segoe UI Symbol" w:cs="Segoe UI Symbol"/>
-        </w:rPr>
-        <w:t>☑</w:t>
-      </w:r>
-      <w:proofErr w:type="gramEnd"/>
-      <w:r>
-        <w:t>{/q1a}{#q1a}</w:t>
-      </w:r>
-      <w:r>
-        <w:rPr>
-          <w:rFonts w:ascii="Segoe UI Symbol" w:hAnsi="Segoe UI Symbol" w:cs="Segoe UI Symbol"/>
-        </w:rPr>
-        <w:t>☐</w:t>
-      </w:r>
-      <w:r>
-        <w:t xml:space="preserve">{/q1a}]  </w:t>
+        <w:t>{%q1a_no_box}</w:t>
+      </w:r>
+      <w:r>
+        <w:t xml:space="preserve"> </w:t>
       </w:r>
       <w:r>
         <w:t xml:space="preserve">no  </w:t>
@@ -1672,30 +1112,10 @@
         <w:tab/>
       </w:r>
       <w:r>
-        <w:t>[{#q1a</w:t>
-      </w:r>
-      <w:proofErr w:type="gramStart"/>
-      <w:r>
-        <w:t>}</w:t>
-      </w:r>
-      <w:r>
-        <w:rPr>
-          <w:rFonts w:ascii="Segoe UI Symbol" w:hAnsi="Segoe UI Symbol" w:cs="Segoe UI Symbol"/>
-        </w:rPr>
-        <w:t>☑</w:t>
-      </w:r>
-      <w:proofErr w:type="gramEnd"/>
-      <w:r>
-        <w:t>{/q1a}{^q1a}</w:t>
-      </w:r>
-      <w:r>
-        <w:rPr>
-          <w:rFonts w:ascii="Segoe UI Symbol" w:hAnsi="Segoe UI Symbol" w:cs="Segoe UI Symbol"/>
-        </w:rPr>
-        <w:t>☐</w:t>
-      </w:r>
-      <w:r>
-        <w:t xml:space="preserve">{/q1a}] </w:t>
+        <w:t>{%q1a_yes_box}</w:t>
+      </w:r>
+      <w:r>
+        <w:t xml:space="preserve"> </w:t>
       </w:r>
       <w:r>
         <w:t>yes</w:t>
@@ -1709,30 +1129,10 @@
         <w:ind w:firstLine="725"/>
       </w:pPr>
       <w:r>
-        <w:t>[{^q1a</w:t>
-      </w:r>
-      <w:proofErr w:type="gramStart"/>
-      <w:r>
-        <w:t>}</w:t>
-      </w:r>
-      <w:r>
-        <w:rPr>
-          <w:rFonts w:ascii="Segoe UI Symbol" w:hAnsi="Segoe UI Symbol" w:cs="Segoe UI Symbol"/>
-        </w:rPr>
-        <w:t>☑</w:t>
-      </w:r>
-      <w:proofErr w:type="gramEnd"/>
-      <w:r>
-        <w:t>{/q1a}{#q1a}</w:t>
-      </w:r>
-      <w:r>
-        <w:rPr>
-          <w:rFonts w:ascii="Segoe UI Symbol" w:hAnsi="Segoe UI Symbol" w:cs="Segoe UI Symbol"/>
-        </w:rPr>
-        <w:t>☐</w:t>
-      </w:r>
-      <w:r>
-        <w:t xml:space="preserve">{/q1a}] </w:t>
+        <w:t>{%q1a_no_box}</w:t>
+      </w:r>
+      <w:r>
+        <w:t xml:space="preserve"> </w:t>
       </w:r>
       <w:r>
         <w:t xml:space="preserve">no </w:t>
@@ -1752,37 +1152,16 @@
     </w:p>
     <w:p>
       <w:r>
-        <w:lastRenderedPageBreak/>
-        <w:t xml:space="preserve"> </w:t>
-      </w:r>
-      <w:r>
-        <w:tab/>
-      </w:r>
-      <w:r>
-        <w:t>[{#q1a</w:t>
-      </w:r>
-      <w:proofErr w:type="gramStart"/>
-      <w:r>
-        <w:t>}</w:t>
-      </w:r>
-      <w:r>
-        <w:rPr>
-          <w:rFonts w:ascii="Segoe UI Symbol" w:hAnsi="Segoe UI Symbol" w:cs="Segoe UI Symbol"/>
-        </w:rPr>
-        <w:t>☑</w:t>
-      </w:r>
-      <w:proofErr w:type="gramEnd"/>
-      <w:r>
-        <w:t>{/q1a}{^q1a}</w:t>
-      </w:r>
-      <w:r>
-        <w:rPr>
-          <w:rFonts w:ascii="Segoe UI Symbol" w:hAnsi="Segoe UI Symbol" w:cs="Segoe UI Symbol"/>
-        </w:rPr>
-        <w:t>☐</w:t>
-      </w:r>
-      <w:r>
-        <w:t xml:space="preserve">{/q1a}] </w:t>
+        <w:t xml:space="preserve"> </w:t>
+      </w:r>
+      <w:r>
+        <w:tab/>
+      </w:r>
+      <w:r>
+        <w:t>{%q1a_yes_box}</w:t>
+      </w:r>
+      <w:r>
+        <w:t xml:space="preserve"> </w:t>
       </w:r>
       <w:r>
         <w:t xml:space="preserve">yes </w:t>
@@ -1793,30 +1172,10 @@
         <w:ind w:left="730"/>
       </w:pPr>
       <w:r>
-        <w:t>[{^q1a</w:t>
-      </w:r>
-      <w:proofErr w:type="gramStart"/>
-      <w:r>
-        <w:t>}</w:t>
-      </w:r>
-      <w:r>
-        <w:rPr>
-          <w:rFonts w:ascii="Segoe UI Symbol" w:hAnsi="Segoe UI Symbol" w:cs="Segoe UI Symbol"/>
-        </w:rPr>
-        <w:t>☑</w:t>
-      </w:r>
-      <w:proofErr w:type="gramEnd"/>
-      <w:r>
-        <w:t>{/q1a}{#q1a}</w:t>
-      </w:r>
-      <w:r>
-        <w:rPr>
-          <w:rFonts w:ascii="Segoe UI Symbol" w:hAnsi="Segoe UI Symbol" w:cs="Segoe UI Symbol"/>
-        </w:rPr>
-        <w:t>☐</w:t>
-      </w:r>
-      <w:r>
-        <w:t xml:space="preserve">{/q1a}] </w:t>
+        <w:t>{%q1a_no_box}</w:t>
+      </w:r>
+      <w:r>
+        <w:t xml:space="preserve"> </w:t>
       </w:r>
       <w:r>
         <w:t xml:space="preserve">no </w:t>
@@ -1842,30 +1201,10 @@
         <w:tab/>
       </w:r>
       <w:r>
-        <w:t>[{#q1a</w:t>
-      </w:r>
-      <w:proofErr w:type="gramStart"/>
-      <w:r>
-        <w:t>}</w:t>
-      </w:r>
-      <w:r>
-        <w:rPr>
-          <w:rFonts w:ascii="Segoe UI Symbol" w:hAnsi="Segoe UI Symbol" w:cs="Segoe UI Symbol"/>
-        </w:rPr>
-        <w:t>☑</w:t>
-      </w:r>
-      <w:proofErr w:type="gramEnd"/>
-      <w:r>
-        <w:t>{/q1a}{^q1a}</w:t>
-      </w:r>
-      <w:r>
-        <w:rPr>
-          <w:rFonts w:ascii="Segoe UI Symbol" w:hAnsi="Segoe UI Symbol" w:cs="Segoe UI Symbol"/>
-        </w:rPr>
-        <w:t>☐</w:t>
-      </w:r>
-      <w:r>
-        <w:t xml:space="preserve">{/q1a}] </w:t>
+        <w:t>{%q1a_yes_box}</w:t>
+      </w:r>
+      <w:r>
+        <w:t xml:space="preserve"> </w:t>
       </w:r>
       <w:r>
         <w:t xml:space="preserve">yes </w:t>
@@ -1873,36 +1212,17 @@
     </w:p>
     <w:p>
       <w:r>
-        <w:t xml:space="preserve"> </w:t>
-      </w:r>
-      <w:r>
-        <w:tab/>
-      </w:r>
-      <w:r>
-        <w:t>[{^q1a</w:t>
-      </w:r>
-      <w:proofErr w:type="gramStart"/>
-      <w:r>
-        <w:t>}</w:t>
-      </w:r>
-      <w:r>
-        <w:rPr>
-          <w:rFonts w:ascii="Segoe UI Symbol" w:hAnsi="Segoe UI Symbol" w:cs="Segoe UI Symbol"/>
-        </w:rPr>
-        <w:t>☑</w:t>
-      </w:r>
-      <w:proofErr w:type="gramEnd"/>
-      <w:r>
-        <w:t>{/q1a}{#q1a}</w:t>
-      </w:r>
-      <w:r>
-        <w:rPr>
-          <w:rFonts w:ascii="Segoe UI Symbol" w:hAnsi="Segoe UI Symbol" w:cs="Segoe UI Symbol"/>
-        </w:rPr>
-        <w:t>☐</w:t>
-      </w:r>
-      <w:r>
-        <w:t xml:space="preserve">{/q1a}] </w:t>
+        <w:lastRenderedPageBreak/>
+        <w:t xml:space="preserve"> </w:t>
+      </w:r>
+      <w:r>
+        <w:tab/>
+      </w:r>
+      <w:r>
+        <w:t>{%q1a_no_box}</w:t>
+      </w:r>
+      <w:r>
+        <w:t xml:space="preserve"> </w:t>
       </w:r>
       <w:r>
         <w:t xml:space="preserve">no </w:t>
@@ -1928,30 +1248,10 @@
         <w:tab/>
       </w:r>
       <w:r>
-        <w:t>[{#q1a</w:t>
-      </w:r>
-      <w:proofErr w:type="gramStart"/>
-      <w:r>
-        <w:t>}</w:t>
-      </w:r>
-      <w:r>
-        <w:rPr>
-          <w:rFonts w:ascii="Segoe UI Symbol" w:hAnsi="Segoe UI Symbol" w:cs="Segoe UI Symbol"/>
-        </w:rPr>
-        <w:t>☑</w:t>
-      </w:r>
-      <w:proofErr w:type="gramEnd"/>
-      <w:r>
-        <w:t>{/q1a}{^q1a}</w:t>
-      </w:r>
-      <w:r>
-        <w:rPr>
-          <w:rFonts w:ascii="Segoe UI Symbol" w:hAnsi="Segoe UI Symbol" w:cs="Segoe UI Symbol"/>
-        </w:rPr>
-        <w:t>☐</w:t>
-      </w:r>
-      <w:r>
-        <w:t xml:space="preserve">{/q1a}] </w:t>
+        <w:t>{%q1a_yes_box}</w:t>
+      </w:r>
+      <w:r>
+        <w:t xml:space="preserve"> </w:t>
       </w:r>
       <w:r>
         <w:t xml:space="preserve">yes </w:t>
@@ -1977,30 +1277,10 @@
         <w:tab/>
       </w:r>
       <w:r>
-        <w:t>[{#q1a</w:t>
-      </w:r>
-      <w:proofErr w:type="gramStart"/>
-      <w:r>
-        <w:t>}</w:t>
-      </w:r>
-      <w:r>
-        <w:rPr>
-          <w:rFonts w:ascii="Segoe UI Symbol" w:hAnsi="Segoe UI Symbol" w:cs="Segoe UI Symbol"/>
-        </w:rPr>
-        <w:t>☑</w:t>
-      </w:r>
-      <w:proofErr w:type="gramEnd"/>
-      <w:r>
-        <w:t>{/q1a}{^q1a}</w:t>
-      </w:r>
-      <w:r>
-        <w:rPr>
-          <w:rFonts w:ascii="Segoe UI Symbol" w:hAnsi="Segoe UI Symbol" w:cs="Segoe UI Symbol"/>
-        </w:rPr>
-        <w:t>☐</w:t>
-      </w:r>
-      <w:r>
-        <w:t xml:space="preserve">{/q1a}] </w:t>
+        <w:t>{%q1a_yes_box}</w:t>
+      </w:r>
+      <w:r>
+        <w:t xml:space="preserve"> </w:t>
       </w:r>
       <w:r>
         <w:t xml:space="preserve">yes </w:t>
@@ -2014,30 +1294,10 @@
         <w:tab/>
       </w:r>
       <w:r>
-        <w:t>[{^q1a</w:t>
-      </w:r>
-      <w:proofErr w:type="gramStart"/>
-      <w:r>
-        <w:t>}</w:t>
-      </w:r>
-      <w:r>
-        <w:rPr>
-          <w:rFonts w:ascii="Segoe UI Symbol" w:hAnsi="Segoe UI Symbol" w:cs="Segoe UI Symbol"/>
-        </w:rPr>
-        <w:t>☑</w:t>
-      </w:r>
-      <w:proofErr w:type="gramEnd"/>
-      <w:r>
-        <w:t>{/q1a}{#q1a}</w:t>
-      </w:r>
-      <w:r>
-        <w:rPr>
-          <w:rFonts w:ascii="Segoe UI Symbol" w:hAnsi="Segoe UI Symbol" w:cs="Segoe UI Symbol"/>
-        </w:rPr>
-        <w:t>☐</w:t>
-      </w:r>
-      <w:r>
-        <w:t xml:space="preserve">{/q1a}] </w:t>
+        <w:t>{%q1a_no_box}</w:t>
+      </w:r>
+      <w:r>
+        <w:t xml:space="preserve"> </w:t>
       </w:r>
       <w:r>
         <w:t xml:space="preserve">no </w:t>
@@ -2100,30 +1360,10 @@
         <w:tab/>
       </w:r>
       <w:r>
-        <w:t>[{#q1a</w:t>
-      </w:r>
-      <w:proofErr w:type="gramStart"/>
-      <w:r>
-        <w:t>}</w:t>
-      </w:r>
-      <w:r>
-        <w:rPr>
-          <w:rFonts w:ascii="Segoe UI Symbol" w:hAnsi="Segoe UI Symbol" w:cs="Segoe UI Symbol"/>
-        </w:rPr>
-        <w:t>☑</w:t>
-      </w:r>
-      <w:proofErr w:type="gramEnd"/>
-      <w:r>
-        <w:t>{/q1a}{^q1a}</w:t>
-      </w:r>
-      <w:r>
-        <w:rPr>
-          <w:rFonts w:ascii="Segoe UI Symbol" w:hAnsi="Segoe UI Symbol" w:cs="Segoe UI Symbol"/>
-        </w:rPr>
-        <w:t>☐</w:t>
-      </w:r>
-      <w:r>
-        <w:t xml:space="preserve">{/q1a}] </w:t>
+        <w:t>{%q1a_yes_box}</w:t>
+      </w:r>
+      <w:r>
+        <w:t xml:space="preserve"> </w:t>
       </w:r>
       <w:r>
         <w:t xml:space="preserve">yes </w:t>
@@ -2137,30 +1377,10 @@
         <w:tab/>
       </w:r>
       <w:r>
-        <w:t>[{^q1a</w:t>
-      </w:r>
-      <w:proofErr w:type="gramStart"/>
-      <w:r>
-        <w:t>}</w:t>
-      </w:r>
-      <w:r>
-        <w:rPr>
-          <w:rFonts w:ascii="Segoe UI Symbol" w:hAnsi="Segoe UI Symbol" w:cs="Segoe UI Symbol"/>
-        </w:rPr>
-        <w:t>☑</w:t>
-      </w:r>
-      <w:proofErr w:type="gramEnd"/>
-      <w:r>
-        <w:t>{/q1a}{#q1a}</w:t>
-      </w:r>
-      <w:r>
-        <w:rPr>
-          <w:rFonts w:ascii="Segoe UI Symbol" w:hAnsi="Segoe UI Symbol" w:cs="Segoe UI Symbol"/>
-        </w:rPr>
-        <w:t>☐</w:t>
-      </w:r>
-      <w:r>
-        <w:t xml:space="preserve">{/q1a}] </w:t>
+        <w:t>{%q1a_no_box}</w:t>
+      </w:r>
+      <w:r>
+        <w:t xml:space="preserve"> </w:t>
       </w:r>
       <w:r>
         <w:t xml:space="preserve">no </w:t>
@@ -2186,30 +1406,10 @@
         <w:tab/>
       </w:r>
       <w:r>
-        <w:t>[{#q1a</w:t>
-      </w:r>
-      <w:proofErr w:type="gramStart"/>
-      <w:r>
-        <w:t>}</w:t>
-      </w:r>
-      <w:r>
-        <w:rPr>
-          <w:rFonts w:ascii="Segoe UI Symbol" w:hAnsi="Segoe UI Symbol" w:cs="Segoe UI Symbol"/>
-        </w:rPr>
-        <w:t>☑</w:t>
-      </w:r>
-      <w:proofErr w:type="gramEnd"/>
-      <w:r>
-        <w:t>{/q1a}{^q1a}</w:t>
-      </w:r>
-      <w:r>
-        <w:rPr>
-          <w:rFonts w:ascii="Segoe UI Symbol" w:hAnsi="Segoe UI Symbol" w:cs="Segoe UI Symbol"/>
-        </w:rPr>
-        <w:t>☐</w:t>
-      </w:r>
-      <w:r>
-        <w:t xml:space="preserve">{/q1a}] </w:t>
+        <w:t>{%q1a_yes_box}</w:t>
+      </w:r>
+      <w:r>
+        <w:t xml:space="preserve"> </w:t>
       </w:r>
       <w:r>
         <w:t xml:space="preserve">yes </w:t>
@@ -2220,30 +1420,10 @@
         <w:ind w:firstLine="725"/>
       </w:pPr>
       <w:r>
-        <w:t>[{^q1a</w:t>
-      </w:r>
-      <w:proofErr w:type="gramStart"/>
-      <w:r>
-        <w:t>}</w:t>
-      </w:r>
-      <w:r>
-        <w:rPr>
-          <w:rFonts w:ascii="Segoe UI Symbol" w:hAnsi="Segoe UI Symbol" w:cs="Segoe UI Symbol"/>
-        </w:rPr>
-        <w:t>☑</w:t>
-      </w:r>
-      <w:proofErr w:type="gramEnd"/>
-      <w:r>
-        <w:t>{/q1a}{#q1a}</w:t>
-      </w:r>
-      <w:r>
-        <w:rPr>
-          <w:rFonts w:ascii="Segoe UI Symbol" w:hAnsi="Segoe UI Symbol" w:cs="Segoe UI Symbol"/>
-        </w:rPr>
-        <w:t>☐</w:t>
-      </w:r>
-      <w:r>
-        <w:t xml:space="preserve">{/q1a}] </w:t>
+        <w:t>{%q1a_no_box}</w:t>
+      </w:r>
+      <w:r>
+        <w:t xml:space="preserve"> </w:t>
       </w:r>
       <w:r>
         <w:t xml:space="preserve">no </w:t>
@@ -2269,30 +1449,10 @@
         <w:tab/>
       </w:r>
       <w:r>
-        <w:t>[{#q1a</w:t>
-      </w:r>
-      <w:proofErr w:type="gramStart"/>
-      <w:r>
-        <w:t>}</w:t>
-      </w:r>
-      <w:r>
-        <w:rPr>
-          <w:rFonts w:ascii="Segoe UI Symbol" w:hAnsi="Segoe UI Symbol" w:cs="Segoe UI Symbol"/>
-        </w:rPr>
-        <w:t>☑</w:t>
-      </w:r>
-      <w:proofErr w:type="gramEnd"/>
-      <w:r>
-        <w:t>{/q1a}{^q1a}</w:t>
-      </w:r>
-      <w:r>
-        <w:rPr>
-          <w:rFonts w:ascii="Segoe UI Symbol" w:hAnsi="Segoe UI Symbol" w:cs="Segoe UI Symbol"/>
-        </w:rPr>
-        <w:t>☐</w:t>
-      </w:r>
-      <w:r>
-        <w:t xml:space="preserve">{/q1a}] </w:t>
+        <w:t>{%q1a_yes_box}</w:t>
+      </w:r>
+      <w:r>
+        <w:t xml:space="preserve"> </w:t>
       </w:r>
       <w:r>
         <w:t xml:space="preserve">yes </w:t>
@@ -2306,31 +1466,14 @@
         <w:tab/>
       </w:r>
       <w:r>
-        <w:t>[{^q1a}</w:t>
-      </w:r>
-      <w:r>
-        <w:rPr>
-          <w:rFonts w:ascii="Segoe UI Symbol" w:hAnsi="Segoe UI Symbol" w:cs="Segoe UI Symbol"/>
-        </w:rPr>
-        <w:t>☑</w:t>
-      </w:r>
-      <w:r>
-        <w:t>{/q1a}{#q1a}</w:t>
-      </w:r>
-      <w:r>
-        <w:rPr>
-          <w:rFonts w:ascii="Segoe UI Symbol" w:hAnsi="Segoe UI Symbol" w:cs="Segoe UI Symbol"/>
-        </w:rPr>
-        <w:t>☐</w:t>
-      </w:r>
-      <w:r>
-        <w:t xml:space="preserve">{/q1a}] </w:t>
+        <w:t>{%q1a_no_box}</w:t>
+      </w:r>
+      <w:r>
+        <w:t xml:space="preserve"> </w:t>
       </w:r>
       <w:r>
         <w:t xml:space="preserve">no </w:t>
       </w:r>
-      <w:bookmarkStart w:id="0" w:name="_GoBack"/>
-      <w:bookmarkEnd w:id="0"/>
     </w:p>
     <w:p>
       <w:pPr>
@@ -2340,7 +1483,6 @@
         <w:rPr>
           <w:u w:val="none"/>
         </w:rPr>
-        <w:lastRenderedPageBreak/>
         <w:t xml:space="preserve">6. </w:t>
       </w:r>
       <w:r>
@@ -2374,30 +1516,10 @@
         <w:ind w:left="730"/>
       </w:pPr>
       <w:r>
-        <w:t>[{#q6_accepted</w:t>
-      </w:r>
-      <w:proofErr w:type="gramStart"/>
-      <w:r>
-        <w:t>}</w:t>
-      </w:r>
-      <w:r>
-        <w:rPr>
-          <w:rFonts w:ascii="Segoe UI Symbol" w:hAnsi="Segoe UI Symbol" w:cs="Segoe UI Symbol"/>
-        </w:rPr>
-        <w:t>☑</w:t>
-      </w:r>
-      <w:proofErr w:type="gramEnd"/>
-      <w:r>
-        <w:t>{/q6_accepted}{^q6_accepted}</w:t>
-      </w:r>
-      <w:r>
-        <w:rPr>
-          <w:rFonts w:ascii="Segoe UI Symbol" w:hAnsi="Segoe UI Symbol" w:cs="Segoe UI Symbol"/>
-        </w:rPr>
-        <w:t>☐</w:t>
-      </w:r>
-      <w:r>
-        <w:t xml:space="preserve">{/q6_accepted}] </w:t>
+        <w:t>{%q6_accepted_box}</w:t>
+      </w:r>
+      <w:r>
+        <w:t xml:space="preserve"> </w:t>
       </w:r>
       <w:r>
         <w:t xml:space="preserve">proposal may be accepted </w:t>
@@ -2408,30 +1530,10 @@
         <w:ind w:left="730"/>
       </w:pPr>
       <w:r>
-        <w:t>[{#q6_minor</w:t>
-      </w:r>
-      <w:proofErr w:type="gramStart"/>
-      <w:r>
-        <w:t>}</w:t>
-      </w:r>
-      <w:r>
-        <w:rPr>
-          <w:rFonts w:ascii="Segoe UI Symbol" w:hAnsi="Segoe UI Symbol" w:cs="Segoe UI Symbol"/>
-        </w:rPr>
-        <w:t>☑</w:t>
-      </w:r>
-      <w:proofErr w:type="gramEnd"/>
-      <w:r>
-        <w:t>{/q6_minor}{^q6_minor}</w:t>
-      </w:r>
-      <w:r>
-        <w:rPr>
-          <w:rFonts w:ascii="Segoe UI Symbol" w:hAnsi="Segoe UI Symbol" w:cs="Segoe UI Symbol"/>
-        </w:rPr>
-        <w:t>☐</w:t>
-      </w:r>
-      <w:r>
-        <w:t xml:space="preserve">{/q6_minor}] </w:t>
+        <w:t>{%q6_minor_box}</w:t>
+      </w:r>
+      <w:r>
+        <w:t xml:space="preserve"> </w:t>
       </w:r>
       <w:r>
         <w:t xml:space="preserve">proposal needs minor modifications </w:t>
@@ -2443,31 +1545,13 @@
         <w:ind w:left="730"/>
       </w:pPr>
       <w:r>
-        <w:t>[{#q6_revision</w:t>
-      </w:r>
-      <w:proofErr w:type="gramStart"/>
-      <w:r>
-        <w:t>}</w:t>
-      </w:r>
-      <w:r>
-        <w:rPr>
-          <w:rFonts w:ascii="Segoe UI Symbol" w:hAnsi="Segoe UI Symbol" w:cs="Segoe UI Symbol"/>
-        </w:rPr>
-        <w:t>☑</w:t>
-      </w:r>
-      <w:proofErr w:type="gramEnd"/>
-      <w:r>
-        <w:t>{/q6_revision}{^q6_revision}</w:t>
-      </w:r>
-      <w:r>
-        <w:rPr>
-          <w:rFonts w:ascii="Segoe UI Symbol" w:hAnsi="Segoe UI Symbol" w:cs="Segoe UI Symbol"/>
-        </w:rPr>
-        <w:t>☐</w:t>
-      </w:r>
-      <w:r>
-        <w:t xml:space="preserve">{/q6_revision}] </w:t>
-      </w:r>
+        <w:t>{%q6_revision_box}</w:t>
+      </w:r>
+      <w:r>
+        <w:t xml:space="preserve"> </w:t>
+      </w:r>
+      <w:bookmarkStart w:id="0" w:name="_GoBack"/>
+      <w:bookmarkEnd w:id="0"/>
       <w:r>
         <w:t xml:space="preserve">proposal needs revision </w:t>
       </w:r>
@@ -2516,6 +1600,7 @@
         <w:jc w:val="left"/>
       </w:pPr>
       <w:r>
+        <w:lastRenderedPageBreak/>
         <w:t xml:space="preserve"> </w:t>
       </w:r>
     </w:p>
@@ -2797,7 +1882,7 @@
         <w:noProof/>
         <w:sz w:val="24"/>
       </w:rPr>
-      <w:t>4</w:t>
+      <w:t>2</w:t>
     </w:r>
     <w:r>
       <w:rPr>
@@ -2880,7 +1965,7 @@
         <w:noProof/>
         <w:sz w:val="24"/>
       </w:rPr>
-      <w:t>5</w:t>
+      <w:t>3</w:t>
     </w:r>
     <w:r>
       <w:rPr>

</xml_diff>

<commit_message>
feat: add proposal eligibility check and comments fields
</commit_message>
<xml_diff>
--- a/server/src/api/phd/proposal/drcConvener/dac.docx
+++ b/server/src/api/phd/proposal/drcConvener/dac.docx
@@ -202,7 +202,13 @@
         <w:spacing w:after="125"/>
       </w:pPr>
       <w:r>
-        <w:t xml:space="preserve">Name of Candidate </w:t>
+        <w:t>Name of Candidate</w:t>
+      </w:r>
+      <w:r>
+        <w:t>:</w:t>
+      </w:r>
+      <w:r>
+        <w:t xml:space="preserve"> </w:t>
       </w:r>
       <w:r>
         <w:t>{</w:t>
@@ -216,7 +222,16 @@
         <w:t>}</w:t>
       </w:r>
       <w:r>
-        <w:t xml:space="preserve"> ID No.</w:t>
+        <w:t xml:space="preserve"> </w:t>
+      </w:r>
+      <w:r>
+        <w:t xml:space="preserve">&amp; </w:t>
+      </w:r>
+      <w:r>
+        <w:t>ID No.</w:t>
+      </w:r>
+      <w:r>
+        <w:t>:</w:t>
       </w:r>
       <w:r>
         <w:t xml:space="preserve"> </w:t>
@@ -248,7 +263,15 @@
         <w:spacing w:after="123"/>
       </w:pPr>
       <w:r>
-        <w:t xml:space="preserve">Name of Proposed Supervisor </w:t>
+        <w:t>Name of Proposed Supervisor</w:t>
+      </w:r>
+      <w:r>
+        <w:t>:</w:t>
+      </w:r>
+      <w:bookmarkStart w:id="0" w:name="_GoBack"/>
+      <w:bookmarkEnd w:id="0"/>
+      <w:r>
+        <w:t xml:space="preserve"> </w:t>
       </w:r>
       <w:r>
         <w:t>{</w:t>
@@ -399,10 +422,7 @@
         <w:tab/>
       </w:r>
       <w:r>
-        <w:t>{%q1a_yes_box}</w:t>
-      </w:r>
-      <w:r>
-        <w:t xml:space="preserve"> </w:t>
+        <w:t xml:space="preserve">{%q1a_yes_box} </w:t>
       </w:r>
       <w:r>
         <w:t xml:space="preserve">yes </w:t>
@@ -416,10 +436,7 @@
         <w:tab/>
       </w:r>
       <w:r>
-        <w:t>{%q1a_no_box}</w:t>
-      </w:r>
-      <w:r>
-        <w:t xml:space="preserve"> </w:t>
+        <w:t xml:space="preserve">{%q1a_no_box} </w:t>
       </w:r>
       <w:r>
         <w:t xml:space="preserve">no </w:t>
@@ -445,10 +462,7 @@
         <w:tab/>
       </w:r>
       <w:r>
-        <w:t>{%q1a_yes_box}</w:t>
-      </w:r>
-      <w:r>
-        <w:t xml:space="preserve"> </w:t>
+        <w:t xml:space="preserve">{%q1a_yes_box} </w:t>
       </w:r>
       <w:r>
         <w:t xml:space="preserve">yes </w:t>
@@ -462,10 +476,7 @@
         <w:tab/>
       </w:r>
       <w:r>
-        <w:t>{%q1a_no_box}</w:t>
-      </w:r>
-      <w:r>
-        <w:t xml:space="preserve"> </w:t>
+        <w:t xml:space="preserve">{%q1a_no_box} </w:t>
       </w:r>
       <w:r>
         <w:t xml:space="preserve">no </w:t>
@@ -493,10 +504,7 @@
         <w:tab/>
       </w:r>
       <w:r>
-        <w:t>{%q1a_yes_box}</w:t>
-      </w:r>
-      <w:r>
-        <w:t xml:space="preserve"> </w:t>
+        <w:t xml:space="preserve">{%q1a_yes_box} </w:t>
       </w:r>
       <w:r>
         <w:t xml:space="preserve">yes </w:t>
@@ -510,10 +518,7 @@
         <w:tab/>
       </w:r>
       <w:r>
-        <w:t>{%q1a_no_box}</w:t>
-      </w:r>
-      <w:r>
-        <w:t xml:space="preserve"> </w:t>
+        <w:t xml:space="preserve">{%q1a_no_box} </w:t>
       </w:r>
       <w:r>
         <w:t xml:space="preserve">no </w:t>
@@ -539,10 +544,7 @@
         <w:tab/>
       </w:r>
       <w:r>
-        <w:t>{%q1d_product_box}</w:t>
-      </w:r>
-      <w:r>
-        <w:t xml:space="preserve"> </w:t>
+        <w:t xml:space="preserve">{%q1d_product_box} </w:t>
       </w:r>
       <w:r>
         <w:t xml:space="preserve">designing an innovative product  </w:t>
@@ -556,10 +558,7 @@
         <w:tab/>
       </w:r>
       <w:r>
-        <w:t>{%q1d_process_box}</w:t>
-      </w:r>
-      <w:r>
-        <w:t xml:space="preserve"> </w:t>
+        <w:t xml:space="preserve">{%q1d_process_box} </w:t>
       </w:r>
       <w:r>
         <w:t xml:space="preserve">designing a new process or a system </w:t>
@@ -570,10 +569,7 @@
         <w:ind w:firstLine="725"/>
       </w:pPr>
       <w:r>
-        <w:t>{%q1d_frontier_box}</w:t>
-      </w:r>
-      <w:r>
-        <w:t xml:space="preserve"> </w:t>
+        <w:t xml:space="preserve">{%q1d_frontier_box} </w:t>
       </w:r>
       <w:r>
         <w:t xml:space="preserve">taking up research in an advanced frontier area </w:t>
@@ -627,10 +623,7 @@
         <w:tab/>
       </w:r>
       <w:r>
-        <w:t>{%q1a_yes_box}</w:t>
-      </w:r>
-      <w:r>
-        <w:t xml:space="preserve"> </w:t>
+        <w:t xml:space="preserve">{%q1a_yes_box} </w:t>
       </w:r>
       <w:r>
         <w:t xml:space="preserve">yes </w:t>
@@ -644,10 +637,7 @@
         <w:tab/>
       </w:r>
       <w:r>
-        <w:t>{%q1a_no_box}</w:t>
-      </w:r>
-      <w:r>
-        <w:t xml:space="preserve"> </w:t>
+        <w:t xml:space="preserve">{%q1a_no_box} </w:t>
       </w:r>
       <w:r>
         <w:t xml:space="preserve">no </w:t>
@@ -683,10 +673,7 @@
         <w:tab/>
       </w:r>
       <w:r>
-        <w:t>{%q1a_yes_box}</w:t>
-      </w:r>
-      <w:r>
-        <w:t xml:space="preserve"> </w:t>
+        <w:t xml:space="preserve">{%q1a_yes_box} </w:t>
       </w:r>
       <w:r>
         <w:t xml:space="preserve">yes </w:t>
@@ -700,10 +687,7 @@
         <w:tab/>
       </w:r>
       <w:r>
-        <w:t>{%q1a_no_box}</w:t>
-      </w:r>
-      <w:r>
-        <w:t xml:space="preserve"> </w:t>
+        <w:t xml:space="preserve">{%q1a_no_box} </w:t>
       </w:r>
       <w:r>
         <w:t xml:space="preserve">no </w:t>
@@ -729,10 +713,7 @@
         <w:tab/>
       </w:r>
       <w:r>
-        <w:t>{%q1a_yes_box}</w:t>
-      </w:r>
-      <w:r>
-        <w:t xml:space="preserve"> </w:t>
+        <w:t xml:space="preserve">{%q1a_yes_box} </w:t>
       </w:r>
       <w:r>
         <w:t xml:space="preserve">yes </w:t>
@@ -746,10 +727,7 @@
         <w:tab/>
       </w:r>
       <w:r>
-        <w:t>{%q1a_no_box}</w:t>
-      </w:r>
-      <w:r>
-        <w:t xml:space="preserve"> </w:t>
+        <w:t xml:space="preserve">{%q1a_no_box} </w:t>
       </w:r>
       <w:r>
         <w:t xml:space="preserve">no </w:t>
@@ -775,10 +753,7 @@
         <w:tab/>
       </w:r>
       <w:r>
-        <w:t>{%q2d_improve_box}</w:t>
-      </w:r>
-      <w:r>
-        <w:t xml:space="preserve"> </w:t>
+        <w:t xml:space="preserve">{%q2d_improve_box} </w:t>
       </w:r>
       <w:r>
         <w:t xml:space="preserve">will improve the present state of art </w:t>
@@ -792,10 +767,7 @@
         <w:tab/>
       </w:r>
       <w:r>
-        <w:t>{%q2d_academic_box}</w:t>
-      </w:r>
-      <w:r>
-        <w:t xml:space="preserve"> </w:t>
+        <w:t xml:space="preserve">{%q2d_academic_box} </w:t>
       </w:r>
       <w:r>
         <w:t xml:space="preserve">will only be of an academic interest </w:t>
@@ -809,10 +781,7 @@
         <w:tab/>
       </w:r>
       <w:r>
-        <w:t>{%q2d_industry_box}</w:t>
-      </w:r>
-      <w:r>
-        <w:t xml:space="preserve"> </w:t>
+        <w:t xml:space="preserve">{%q2d_industry_box} </w:t>
       </w:r>
       <w:r>
         <w:t xml:space="preserve">will be useful for the industries </w:t>
@@ -862,10 +831,7 @@
       </w:pPr>
       <w:r>
         <w:lastRenderedPageBreak/>
-        <w:t>{%q1a_yes_box}</w:t>
-      </w:r>
-      <w:r>
-        <w:t xml:space="preserve"> </w:t>
+        <w:t xml:space="preserve">{%q1a_yes_box} </w:t>
       </w:r>
       <w:r>
         <w:t xml:space="preserve">yes </w:t>
@@ -877,10 +843,7 @@
         <w:ind w:left="730"/>
       </w:pPr>
       <w:r>
-        <w:t>{%q1a_no_box}</w:t>
-      </w:r>
-      <w:r>
-        <w:t xml:space="preserve"> </w:t>
+        <w:t xml:space="preserve">{%q1a_no_box} </w:t>
       </w:r>
       <w:r>
         <w:t xml:space="preserve">no </w:t>
@@ -906,10 +869,7 @@
         <w:tab/>
       </w:r>
       <w:r>
-        <w:t>{%q1a_yes_box}</w:t>
-      </w:r>
-      <w:r>
-        <w:t xml:space="preserve"> </w:t>
+        <w:t xml:space="preserve">{%q1a_yes_box} </w:t>
       </w:r>
       <w:r>
         <w:t xml:space="preserve">yes </w:t>
@@ -923,10 +883,7 @@
         <w:tab/>
       </w:r>
       <w:r>
-        <w:t>{%q1a_no_box}</w:t>
-      </w:r>
-      <w:r>
-        <w:t xml:space="preserve"> </w:t>
+        <w:t xml:space="preserve">{%q1a_no_box} </w:t>
       </w:r>
       <w:r>
         <w:t xml:space="preserve">no </w:t>
@@ -952,10 +909,7 @@
         <w:tab/>
       </w:r>
       <w:r>
-        <w:t>{%q1a_yes_box}</w:t>
-      </w:r>
-      <w:r>
-        <w:t xml:space="preserve"> </w:t>
+        <w:t xml:space="preserve">{%q1a_yes_box} </w:t>
       </w:r>
       <w:r>
         <w:t xml:space="preserve">yes </w:t>
@@ -966,10 +920,7 @@
         <w:ind w:firstLine="725"/>
       </w:pPr>
       <w:r>
-        <w:t>{%q1a_no_box}</w:t>
-      </w:r>
-      <w:r>
-        <w:t xml:space="preserve"> </w:t>
+        <w:t xml:space="preserve">{%q1a_no_box} </w:t>
       </w:r>
       <w:r>
         <w:t xml:space="preserve">no </w:t>
@@ -1023,10 +974,7 @@
         <w:tab/>
       </w:r>
       <w:r>
-        <w:t>{%q1a_yes_box}</w:t>
-      </w:r>
-      <w:r>
-        <w:t xml:space="preserve"> </w:t>
+        <w:t xml:space="preserve">{%q1a_yes_box} </w:t>
       </w:r>
       <w:r>
         <w:t xml:space="preserve">yes </w:t>
@@ -1040,10 +988,7 @@
         <w:tab/>
       </w:r>
       <w:r>
-        <w:t>{%q1a_no_box}</w:t>
-      </w:r>
-      <w:r>
-        <w:t xml:space="preserve"> </w:t>
+        <w:t xml:space="preserve">{%q1a_no_box} </w:t>
       </w:r>
       <w:r>
         <w:t xml:space="preserve">no  </w:t>
@@ -1069,10 +1014,7 @@
         <w:tab/>
       </w:r>
       <w:r>
-        <w:t>{%q1a_yes_box}</w:t>
-      </w:r>
-      <w:r>
-        <w:t xml:space="preserve"> </w:t>
+        <w:t xml:space="preserve">{%q1a_yes_box} </w:t>
       </w:r>
       <w:r>
         <w:t xml:space="preserve">yes </w:t>
@@ -1083,10 +1025,7 @@
         <w:ind w:firstLine="725"/>
       </w:pPr>
       <w:r>
-        <w:t>{%q1a_no_box}</w:t>
-      </w:r>
-      <w:r>
-        <w:t xml:space="preserve"> </w:t>
+        <w:t xml:space="preserve">{%q1a_no_box} </w:t>
       </w:r>
       <w:r>
         <w:t xml:space="preserve">no  </w:t>
@@ -1112,10 +1051,7 @@
         <w:tab/>
       </w:r>
       <w:r>
-        <w:t>{%q1a_yes_box}</w:t>
-      </w:r>
-      <w:r>
-        <w:t xml:space="preserve"> </w:t>
+        <w:t xml:space="preserve">{%q1a_yes_box} </w:t>
       </w:r>
       <w:r>
         <w:t>yes</w:t>
@@ -1129,10 +1065,7 @@
         <w:ind w:firstLine="725"/>
       </w:pPr>
       <w:r>
-        <w:t>{%q1a_no_box}</w:t>
-      </w:r>
-      <w:r>
-        <w:t xml:space="preserve"> </w:t>
+        <w:t xml:space="preserve">{%q1a_no_box} </w:t>
       </w:r>
       <w:r>
         <w:t xml:space="preserve">no </w:t>
@@ -1158,10 +1091,7 @@
         <w:tab/>
       </w:r>
       <w:r>
-        <w:t>{%q1a_yes_box}</w:t>
-      </w:r>
-      <w:r>
-        <w:t xml:space="preserve"> </w:t>
+        <w:t xml:space="preserve">{%q1a_yes_box} </w:t>
       </w:r>
       <w:r>
         <w:t xml:space="preserve">yes </w:t>
@@ -1172,10 +1102,7 @@
         <w:ind w:left="730"/>
       </w:pPr>
       <w:r>
-        <w:t>{%q1a_no_box}</w:t>
-      </w:r>
-      <w:r>
-        <w:t xml:space="preserve"> </w:t>
+        <w:t xml:space="preserve">{%q1a_no_box} </w:t>
       </w:r>
       <w:r>
         <w:t xml:space="preserve">no </w:t>
@@ -1201,10 +1128,7 @@
         <w:tab/>
       </w:r>
       <w:r>
-        <w:t>{%q1a_yes_box}</w:t>
-      </w:r>
-      <w:r>
-        <w:t xml:space="preserve"> </w:t>
+        <w:t xml:space="preserve">{%q1a_yes_box} </w:t>
       </w:r>
       <w:r>
         <w:t xml:space="preserve">yes </w:t>
@@ -1219,10 +1143,7 @@
         <w:tab/>
       </w:r>
       <w:r>
-        <w:t>{%q1a_no_box}</w:t>
-      </w:r>
-      <w:r>
-        <w:t xml:space="preserve"> </w:t>
+        <w:t xml:space="preserve">{%q1a_no_box} </w:t>
       </w:r>
       <w:r>
         <w:t xml:space="preserve">no </w:t>
@@ -1248,10 +1169,7 @@
         <w:tab/>
       </w:r>
       <w:r>
-        <w:t>{%q1a_yes_box}</w:t>
-      </w:r>
-      <w:r>
-        <w:t xml:space="preserve"> </w:t>
+        <w:t xml:space="preserve">{%q1a_yes_box} </w:t>
       </w:r>
       <w:r>
         <w:t xml:space="preserve">yes </w:t>
@@ -1277,10 +1195,7 @@
         <w:tab/>
       </w:r>
       <w:r>
-        <w:t>{%q1a_yes_box}</w:t>
-      </w:r>
-      <w:r>
-        <w:t xml:space="preserve"> </w:t>
+        <w:t xml:space="preserve">{%q1a_yes_box} </w:t>
       </w:r>
       <w:r>
         <w:t xml:space="preserve">yes </w:t>
@@ -1294,10 +1209,7 @@
         <w:tab/>
       </w:r>
       <w:r>
-        <w:t>{%q1a_no_box}</w:t>
-      </w:r>
-      <w:r>
-        <w:t xml:space="preserve"> </w:t>
+        <w:t xml:space="preserve">{%q1a_no_box} </w:t>
       </w:r>
       <w:r>
         <w:t xml:space="preserve">no </w:t>
@@ -1360,10 +1272,7 @@
         <w:tab/>
       </w:r>
       <w:r>
-        <w:t>{%q1a_yes_box}</w:t>
-      </w:r>
-      <w:r>
-        <w:t xml:space="preserve"> </w:t>
+        <w:t xml:space="preserve">{%q1a_yes_box} </w:t>
       </w:r>
       <w:r>
         <w:t xml:space="preserve">yes </w:t>
@@ -1377,10 +1286,7 @@
         <w:tab/>
       </w:r>
       <w:r>
-        <w:t>{%q1a_no_box}</w:t>
-      </w:r>
-      <w:r>
-        <w:t xml:space="preserve"> </w:t>
+        <w:t xml:space="preserve">{%q1a_no_box} </w:t>
       </w:r>
       <w:r>
         <w:t xml:space="preserve">no </w:t>
@@ -1406,10 +1312,7 @@
         <w:tab/>
       </w:r>
       <w:r>
-        <w:t>{%q1a_yes_box}</w:t>
-      </w:r>
-      <w:r>
-        <w:t xml:space="preserve"> </w:t>
+        <w:t xml:space="preserve">{%q1a_yes_box} </w:t>
       </w:r>
       <w:r>
         <w:t xml:space="preserve">yes </w:t>
@@ -1420,10 +1323,7 @@
         <w:ind w:firstLine="725"/>
       </w:pPr>
       <w:r>
-        <w:t>{%q1a_no_box}</w:t>
-      </w:r>
-      <w:r>
-        <w:t xml:space="preserve"> </w:t>
+        <w:t xml:space="preserve">{%q1a_no_box} </w:t>
       </w:r>
       <w:r>
         <w:t xml:space="preserve">no </w:t>
@@ -1449,10 +1349,7 @@
         <w:tab/>
       </w:r>
       <w:r>
-        <w:t>{%q1a_yes_box}</w:t>
-      </w:r>
-      <w:r>
-        <w:t xml:space="preserve"> </w:t>
+        <w:t xml:space="preserve">{%q1a_yes_box} </w:t>
       </w:r>
       <w:r>
         <w:t xml:space="preserve">yes </w:t>
@@ -1466,10 +1363,7 @@
         <w:tab/>
       </w:r>
       <w:r>
-        <w:t>{%q1a_no_box}</w:t>
-      </w:r>
-      <w:r>
-        <w:t xml:space="preserve"> </w:t>
+        <w:t xml:space="preserve">{%q1a_no_box} </w:t>
       </w:r>
       <w:r>
         <w:t xml:space="preserve">no </w:t>
@@ -1516,10 +1410,7 @@
         <w:ind w:left="730"/>
       </w:pPr>
       <w:r>
-        <w:t>{%q6_accepted_box}</w:t>
-      </w:r>
-      <w:r>
-        <w:t xml:space="preserve"> </w:t>
+        <w:t xml:space="preserve">{%q6_accepted_box} </w:t>
       </w:r>
       <w:r>
         <w:t xml:space="preserve">proposal may be accepted </w:t>
@@ -1530,10 +1421,7 @@
         <w:ind w:left="730"/>
       </w:pPr>
       <w:r>
-        <w:t>{%q6_minor_box}</w:t>
-      </w:r>
-      <w:r>
-        <w:t xml:space="preserve"> </w:t>
+        <w:t xml:space="preserve">{%q6_minor_box} </w:t>
       </w:r>
       <w:r>
         <w:t xml:space="preserve">proposal needs minor modifications </w:t>
@@ -1545,13 +1433,8 @@
         <w:ind w:left="730"/>
       </w:pPr>
       <w:r>
-        <w:t>{%q6_revision_box}</w:t>
-      </w:r>
-      <w:r>
-        <w:t xml:space="preserve"> </w:t>
-      </w:r>
-      <w:bookmarkStart w:id="0" w:name="_GoBack"/>
-      <w:bookmarkEnd w:id="0"/>
+        <w:t xml:space="preserve">{%q6_revision_box} </w:t>
+      </w:r>
       <w:r>
         <w:t xml:space="preserve">proposal needs revision </w:t>
       </w:r>
@@ -1646,33 +1529,37 @@
         <w:t>{dated}</w:t>
       </w:r>
       <w:r>
-        <w:tab/>
-        <w:t xml:space="preserve"> </w:t>
-      </w:r>
-      <w:r>
-        <w:tab/>
-        <w:t xml:space="preserve"> </w:t>
-      </w:r>
-      <w:r>
-        <w:tab/>
-        <w:t xml:space="preserve"> </w:t>
-      </w:r>
-      <w:r>
-        <w:tab/>
-        <w:t xml:space="preserve"> </w:t>
-      </w:r>
-      <w:r>
-        <w:tab/>
-        <w:t xml:space="preserve"> </w:t>
-      </w:r>
-      <w:r>
-        <w:tab/>
-      </w:r>
-      <w:r>
-        <w:t xml:space="preserve">    </w:t>
-      </w:r>
-      <w:r>
-        <w:tab/>
+        <w:t xml:space="preserve"> </w:t>
+      </w:r>
+      <w:r>
+        <w:tab/>
+      </w:r>
+      <w:r>
+        <w:tab/>
+      </w:r>
+      <w:r>
+        <w:tab/>
+      </w:r>
+      <w:r>
+        <w:tab/>
+      </w:r>
+      <w:r>
+        <w:tab/>
+      </w:r>
+      <w:r>
+        <w:tab/>
+      </w:r>
+      <w:r>
+        <w:t xml:space="preserve"> </w:t>
+      </w:r>
+    </w:p>
+    <w:p>
+      <w:pPr>
+        <w:spacing w:after="123" w:line="240" w:lineRule="auto"/>
+        <w:ind w:left="0" w:right="0" w:firstLine="0"/>
+        <w:jc w:val="right"/>
+      </w:pPr>
+      <w:r>
         <w:t>{%</w:t>
       </w:r>
       <w:proofErr w:type="spellStart"/>
@@ -1681,46 +1568,62 @@
       </w:r>
       <w:proofErr w:type="spellEnd"/>
       <w:r>
-        <w:t>}</w:t>
-      </w:r>
-    </w:p>
-    <w:p>
-      <w:r>
-        <w:t xml:space="preserve"> </w:t>
-      </w:r>
-      <w:r>
-        <w:tab/>
-        <w:t xml:space="preserve"> </w:t>
-      </w:r>
-      <w:r>
-        <w:tab/>
-        <w:t xml:space="preserve">  </w:t>
-      </w:r>
-      <w:r>
-        <w:tab/>
-        <w:t xml:space="preserve"> </w:t>
-      </w:r>
-      <w:r>
-        <w:tab/>
-        <w:t xml:space="preserve"> </w:t>
-      </w:r>
-      <w:r>
-        <w:tab/>
-        <w:t xml:space="preserve"> </w:t>
-      </w:r>
-      <w:r>
-        <w:tab/>
-        <w:t xml:space="preserve"> </w:t>
-      </w:r>
-      <w:r>
-        <w:tab/>
-        <w:t xml:space="preserve"> </w:t>
-      </w:r>
-      <w:r>
-        <w:tab/>
-        <w:t xml:space="preserve">       Signature </w:t>
-      </w:r>
-    </w:p>
+        <w:t xml:space="preserve">} </w:t>
+      </w:r>
+    </w:p>
+    <w:p>
+      <w:pPr>
+        <w:spacing w:after="123"/>
+        <w:ind w:left="10" w:right="-15"/>
+        <w:jc w:val="right"/>
+      </w:pPr>
+      <w:r>
+        <w:t xml:space="preserve">(DAC Signature) </w:t>
+      </w:r>
+    </w:p>
+    <w:p>
+      <w:pPr>
+        <w:spacing w:after="123"/>
+        <w:ind w:left="10" w:right="-15"/>
+        <w:jc w:val="right"/>
+      </w:pPr>
+    </w:p>
+    <w:p>
+      <w:pPr>
+        <w:spacing w:after="123" w:line="240" w:lineRule="auto"/>
+        <w:ind w:left="0" w:right="0" w:firstLine="0"/>
+        <w:jc w:val="right"/>
+      </w:pPr>
+      <w:r>
+        <w:t>{</w:t>
+      </w:r>
+      <w:proofErr w:type="spellStart"/>
+      <w:r>
+        <w:t>dac_member_name</w:t>
+      </w:r>
+      <w:proofErr w:type="spellEnd"/>
+      <w:r>
+        <w:t xml:space="preserve">} </w:t>
+      </w:r>
+    </w:p>
+    <w:p>
+      <w:pPr>
+        <w:spacing w:after="123"/>
+        <w:ind w:left="10" w:right="-15"/>
+        <w:jc w:val="right"/>
+      </w:pPr>
+      <w:r>
+        <w:t xml:space="preserve">(DAC Name) </w:t>
+      </w:r>
+    </w:p>
+    <w:p>
+      <w:pPr>
+        <w:spacing w:after="123"/>
+        <w:ind w:left="10" w:right="-15"/>
+        <w:jc w:val="right"/>
+      </w:pPr>
+    </w:p>
+    <w:p/>
     <w:p>
       <w:pPr>
         <w:spacing w:after="243" w:line="240" w:lineRule="auto"/>
@@ -1753,15 +1656,6 @@
       </w:r>
       <w:r>
         <w:tab/>
-        <w:t>{</w:t>
-      </w:r>
-      <w:proofErr w:type="spellStart"/>
-      <w:r>
-        <w:t>dac_member_name</w:t>
-      </w:r>
-      <w:proofErr w:type="spellEnd"/>
-      <w:r>
-        <w:t>}</w:t>
       </w:r>
     </w:p>
     <w:p>
@@ -1772,34 +1666,6 @@
       </w:pPr>
       <w:r>
         <w:t xml:space="preserve"> </w:t>
-      </w:r>
-      <w:r>
-        <w:tab/>
-        <w:t xml:space="preserve">  </w:t>
-      </w:r>
-      <w:r>
-        <w:tab/>
-        <w:t xml:space="preserve"> </w:t>
-      </w:r>
-      <w:r>
-        <w:tab/>
-        <w:t xml:space="preserve"> </w:t>
-      </w:r>
-      <w:r>
-        <w:tab/>
-        <w:t xml:space="preserve"> </w:t>
-      </w:r>
-      <w:r>
-        <w:tab/>
-        <w:t xml:space="preserve"> </w:t>
-      </w:r>
-      <w:r>
-        <w:tab/>
-        <w:t xml:space="preserve"> </w:t>
-      </w:r>
-      <w:r>
-        <w:tab/>
-        <w:t xml:space="preserve">Name of faculty member </w:t>
       </w:r>
     </w:p>
     <w:sectPr>
@@ -1882,7 +1748,7 @@
         <w:noProof/>
         <w:sz w:val="24"/>
       </w:rPr>
-      <w:t>2</w:t>
+      <w:t>4</w:t>
     </w:r>
     <w:r>
       <w:rPr>
@@ -1965,7 +1831,7 @@
         <w:noProof/>
         <w:sz w:val="24"/>
       </w:rPr>
-      <w:t>3</w:t>
+      <w:t>5</w:t>
     </w:r>
     <w:r>
       <w:rPr>
@@ -3708,6 +3574,7 @@
   <w:style w:type="paragraph" w:default="1" w:styleId="Normal">
     <w:name w:val="Normal"/>
     <w:qFormat/>
+    <w:rsid w:val="00321EF7"/>
     <w:pPr>
       <w:spacing w:after="237" w:line="246" w:lineRule="auto"/>
       <w:ind w:left="-5" w:right="-9" w:hanging="10"/>

</xml_diff>

<commit_message>
feat: add the missing values in dac review form
</commit_message>
<xml_diff>
--- a/server/src/api/phd/proposal/drcConvener/dac.docx
+++ b/server/src/api/phd/proposal/drcConvener/dac.docx
@@ -8,6 +8,7 @@
         <w:ind w:right="-15"/>
         <w:jc w:val="left"/>
       </w:pPr>
+      <w:bookmarkStart w:id="0" w:name="_GoBack"/>
       <w:r>
         <w:rPr>
           <w:b/>
@@ -268,8 +269,6 @@
       <w:r>
         <w:t>:</w:t>
       </w:r>
-      <w:bookmarkStart w:id="0" w:name="_GoBack"/>
-      <w:bookmarkEnd w:id="0"/>
       <w:r>
         <w:t xml:space="preserve"> </w:t>
       </w:r>
@@ -436,7 +435,10 @@
         <w:tab/>
       </w:r>
       <w:r>
-        <w:t xml:space="preserve">{%q1a_no_box} </w:t>
+        <w:t>{%q1a</w:t>
+      </w:r>
+      <w:r>
+        <w:t xml:space="preserve">_no_box} </w:t>
       </w:r>
       <w:r>
         <w:t xml:space="preserve">no </w:t>
@@ -462,7 +464,10 @@
         <w:tab/>
       </w:r>
       <w:r>
-        <w:t xml:space="preserve">{%q1a_yes_box} </w:t>
+        <w:t>{%q1b</w:t>
+      </w:r>
+      <w:r>
+        <w:t xml:space="preserve">_yes_box} </w:t>
       </w:r>
       <w:r>
         <w:t xml:space="preserve">yes </w:t>
@@ -476,7 +481,10 @@
         <w:tab/>
       </w:r>
       <w:r>
-        <w:t xml:space="preserve">{%q1a_no_box} </w:t>
+        <w:t>{%q1b</w:t>
+      </w:r>
+      <w:r>
+        <w:t xml:space="preserve">_no_box} </w:t>
       </w:r>
       <w:r>
         <w:t xml:space="preserve">no </w:t>
@@ -504,7 +512,10 @@
         <w:tab/>
       </w:r>
       <w:r>
-        <w:t xml:space="preserve">{%q1a_yes_box} </w:t>
+        <w:t>{%q1c</w:t>
+      </w:r>
+      <w:r>
+        <w:t xml:space="preserve">_yes_box} </w:t>
       </w:r>
       <w:r>
         <w:t xml:space="preserve">yes </w:t>
@@ -518,7 +529,10 @@
         <w:tab/>
       </w:r>
       <w:r>
-        <w:t xml:space="preserve">{%q1a_no_box} </w:t>
+        <w:t>{%q1c</w:t>
+      </w:r>
+      <w:r>
+        <w:t xml:space="preserve">_no_box} </w:t>
       </w:r>
       <w:r>
         <w:t xml:space="preserve">no </w:t>
@@ -623,7 +637,10 @@
         <w:tab/>
       </w:r>
       <w:r>
-        <w:t xml:space="preserve">{%q1a_yes_box} </w:t>
+        <w:t>{%q2</w:t>
+      </w:r>
+      <w:r>
+        <w:t xml:space="preserve">a_yes_box} </w:t>
       </w:r>
       <w:r>
         <w:t xml:space="preserve">yes </w:t>
@@ -637,7 +654,10 @@
         <w:tab/>
       </w:r>
       <w:r>
-        <w:t xml:space="preserve">{%q1a_no_box} </w:t>
+        <w:t>{%q2</w:t>
+      </w:r>
+      <w:r>
+        <w:t xml:space="preserve">a_no_box} </w:t>
       </w:r>
       <w:r>
         <w:t xml:space="preserve">no </w:t>
@@ -673,7 +693,10 @@
         <w:tab/>
       </w:r>
       <w:r>
-        <w:t xml:space="preserve">{%q1a_yes_box} </w:t>
+        <w:t>{%q2b</w:t>
+      </w:r>
+      <w:r>
+        <w:t xml:space="preserve">_yes_box} </w:t>
       </w:r>
       <w:r>
         <w:t xml:space="preserve">yes </w:t>
@@ -687,7 +710,10 @@
         <w:tab/>
       </w:r>
       <w:r>
-        <w:t xml:space="preserve">{%q1a_no_box} </w:t>
+        <w:t>{%q2b</w:t>
+      </w:r>
+      <w:r>
+        <w:t xml:space="preserve">_no_box} </w:t>
       </w:r>
       <w:r>
         <w:t xml:space="preserve">no </w:t>
@@ -713,7 +739,10 @@
         <w:tab/>
       </w:r>
       <w:r>
-        <w:t xml:space="preserve">{%q1a_yes_box} </w:t>
+        <w:t>{%q2c</w:t>
+      </w:r>
+      <w:r>
+        <w:t xml:space="preserve">_yes_box} </w:t>
       </w:r>
       <w:r>
         <w:t xml:space="preserve">yes </w:t>
@@ -727,7 +756,10 @@
         <w:tab/>
       </w:r>
       <w:r>
-        <w:t xml:space="preserve">{%q1a_no_box} </w:t>
+        <w:t>{%q2c</w:t>
+      </w:r>
+      <w:r>
+        <w:t xml:space="preserve">_no_box} </w:t>
       </w:r>
       <w:r>
         <w:t xml:space="preserve">no </w:t>
@@ -831,7 +863,10 @@
       </w:pPr>
       <w:r>
         <w:lastRenderedPageBreak/>
-        <w:t xml:space="preserve">{%q1a_yes_box} </w:t>
+        <w:t>{%q3</w:t>
+      </w:r>
+      <w:r>
+        <w:t xml:space="preserve">a_yes_box} </w:t>
       </w:r>
       <w:r>
         <w:t xml:space="preserve">yes </w:t>
@@ -843,11 +878,20 @@
         <w:ind w:left="730"/>
       </w:pPr>
       <w:r>
-        <w:t xml:space="preserve">{%q1a_no_box} </w:t>
+        <w:t>{%q3</w:t>
+      </w:r>
+      <w:r>
+        <w:t xml:space="preserve">a_no_box} </w:t>
       </w:r>
       <w:r>
         <w:t xml:space="preserve">no </w:t>
       </w:r>
+    </w:p>
+    <w:p>
+      <w:pPr>
+        <w:spacing w:after="0"/>
+        <w:ind w:left="730"/>
+      </w:pPr>
     </w:p>
     <w:p>
       <w:pPr>
@@ -869,7 +913,10 @@
         <w:tab/>
       </w:r>
       <w:r>
-        <w:t xml:space="preserve">{%q1a_yes_box} </w:t>
+        <w:t>{%q3b</w:t>
+      </w:r>
+      <w:r>
+        <w:t xml:space="preserve">_yes_box} </w:t>
       </w:r>
       <w:r>
         <w:t xml:space="preserve">yes </w:t>
@@ -883,7 +930,10 @@
         <w:tab/>
       </w:r>
       <w:r>
-        <w:t xml:space="preserve">{%q1a_no_box} </w:t>
+        <w:t>{%q3b</w:t>
+      </w:r>
+      <w:r>
+        <w:t xml:space="preserve">_no_box} </w:t>
       </w:r>
       <w:r>
         <w:t xml:space="preserve">no </w:t>
@@ -909,7 +959,10 @@
         <w:tab/>
       </w:r>
       <w:r>
-        <w:t xml:space="preserve">{%q1a_yes_box} </w:t>
+        <w:t>{%q3c</w:t>
+      </w:r>
+      <w:r>
+        <w:t xml:space="preserve">_yes_box} </w:t>
       </w:r>
       <w:r>
         <w:t xml:space="preserve">yes </w:t>
@@ -920,7 +973,10 @@
         <w:ind w:firstLine="725"/>
       </w:pPr>
       <w:r>
-        <w:t xml:space="preserve">{%q1a_no_box} </w:t>
+        <w:t>{%q3c</w:t>
+      </w:r>
+      <w:r>
+        <w:t xml:space="preserve">_no_box} </w:t>
       </w:r>
       <w:r>
         <w:t xml:space="preserve">no </w:t>
@@ -974,7 +1030,10 @@
         <w:tab/>
       </w:r>
       <w:r>
-        <w:t xml:space="preserve">{%q1a_yes_box} </w:t>
+        <w:t>{%q4</w:t>
+      </w:r>
+      <w:r>
+        <w:t xml:space="preserve">a_yes_box} </w:t>
       </w:r>
       <w:r>
         <w:t xml:space="preserve">yes </w:t>
@@ -988,7 +1047,10 @@
         <w:tab/>
       </w:r>
       <w:r>
-        <w:t xml:space="preserve">{%q1a_no_box} </w:t>
+        <w:t>{%q4</w:t>
+      </w:r>
+      <w:r>
+        <w:t xml:space="preserve">a_no_box} </w:t>
       </w:r>
       <w:r>
         <w:t xml:space="preserve">no  </w:t>
@@ -1014,7 +1076,10 @@
         <w:tab/>
       </w:r>
       <w:r>
-        <w:t xml:space="preserve">{%q1a_yes_box} </w:t>
+        <w:t>{%q4b</w:t>
+      </w:r>
+      <w:r>
+        <w:t xml:space="preserve">_yes_box} </w:t>
       </w:r>
       <w:r>
         <w:t xml:space="preserve">yes </w:t>
@@ -1025,10 +1090,33 @@
         <w:ind w:firstLine="725"/>
       </w:pPr>
       <w:r>
-        <w:t xml:space="preserve">{%q1a_no_box} </w:t>
+        <w:t>{%q4b</w:t>
+      </w:r>
+      <w:r>
+        <w:t xml:space="preserve">_no_box} </w:t>
       </w:r>
       <w:r>
         <w:t xml:space="preserve">no  </w:t>
+      </w:r>
+    </w:p>
+    <w:p>
+      <w:pPr>
+        <w:ind w:firstLine="725"/>
+      </w:pPr>
+      <w:r>
+        <w:t>{%q4b</w:t>
+      </w:r>
+      <w:r>
+        <w:t>_</w:t>
+      </w:r>
+      <w:r>
+        <w:t>notapp</w:t>
+      </w:r>
+      <w:r>
+        <w:t xml:space="preserve">_box} </w:t>
+      </w:r>
+      <w:r>
+        <w:t>not applicable</w:t>
       </w:r>
     </w:p>
     <w:p>
@@ -1051,7 +1139,10 @@
         <w:tab/>
       </w:r>
       <w:r>
-        <w:t xml:space="preserve">{%q1a_yes_box} </w:t>
+        <w:t>{%q4c</w:t>
+      </w:r>
+      <w:r>
+        <w:t xml:space="preserve">_yes_box} </w:t>
       </w:r>
       <w:r>
         <w:t>yes</w:t>
@@ -1065,11 +1156,65 @@
         <w:ind w:firstLine="725"/>
       </w:pPr>
       <w:r>
-        <w:t xml:space="preserve">{%q1a_no_box} </w:t>
+        <w:t>{%q4c</w:t>
+      </w:r>
+      <w:r>
+        <w:t xml:space="preserve">_no_box} </w:t>
       </w:r>
       <w:r>
         <w:t xml:space="preserve">no </w:t>
       </w:r>
+    </w:p>
+    <w:p>
+      <w:pPr>
+        <w:ind w:firstLine="725"/>
+      </w:pPr>
+      <w:r>
+        <w:t>{%q4c</w:t>
+      </w:r>
+      <w:r>
+        <w:t>_no</w:t>
+      </w:r>
+      <w:r>
+        <w:t>tiden</w:t>
+      </w:r>
+      <w:r>
+        <w:t>_box} no</w:t>
+      </w:r>
+      <w:r>
+        <w:t>t identified</w:t>
+      </w:r>
+      <w:r>
+        <w:t xml:space="preserve">  </w:t>
+      </w:r>
+    </w:p>
+    <w:p>
+      <w:pPr>
+        <w:ind w:firstLine="725"/>
+      </w:pPr>
+      <w:r>
+        <w:t>{%q4c</w:t>
+      </w:r>
+      <w:r>
+        <w:t>_no</w:t>
+      </w:r>
+      <w:r>
+        <w:t>app</w:t>
+      </w:r>
+      <w:r>
+        <w:t>_box} no</w:t>
+      </w:r>
+      <w:r>
+        <w:t>t applicable</w:t>
+      </w:r>
+      <w:r>
+        <w:t xml:space="preserve">  </w:t>
+      </w:r>
+    </w:p>
+    <w:p>
+      <w:pPr>
+        <w:ind w:firstLine="725"/>
+      </w:pPr>
     </w:p>
     <w:p>
       <w:pPr>
@@ -1085,13 +1230,17 @@
     </w:p>
     <w:p>
       <w:r>
-        <w:t xml:space="preserve"> </w:t>
-      </w:r>
-      <w:r>
-        <w:tab/>
-      </w:r>
-      <w:r>
-        <w:t xml:space="preserve">{%q1a_yes_box} </w:t>
+        <w:lastRenderedPageBreak/>
+        <w:t xml:space="preserve"> </w:t>
+      </w:r>
+      <w:r>
+        <w:tab/>
+      </w:r>
+      <w:r>
+        <w:t>{%q4d</w:t>
+      </w:r>
+      <w:r>
+        <w:t xml:space="preserve">_yes_box} </w:t>
       </w:r>
       <w:r>
         <w:t xml:space="preserve">yes </w:t>
@@ -1102,11 +1251,59 @@
         <w:ind w:left="730"/>
       </w:pPr>
       <w:r>
-        <w:t xml:space="preserve">{%q1a_no_box} </w:t>
+        <w:t>{%q4d</w:t>
+      </w:r>
+      <w:r>
+        <w:t xml:space="preserve">_no_box} </w:t>
       </w:r>
       <w:r>
         <w:t xml:space="preserve">no </w:t>
       </w:r>
+    </w:p>
+    <w:p>
+      <w:pPr>
+        <w:ind w:left="730"/>
+      </w:pPr>
+      <w:r>
+        <w:t>{%q4d_no</w:t>
+      </w:r>
+      <w:r>
+        <w:t>tyet</w:t>
+      </w:r>
+      <w:r>
+        <w:t>_box} no</w:t>
+      </w:r>
+      <w:r>
+        <w:t>t yet</w:t>
+      </w:r>
+      <w:r>
+        <w:t xml:space="preserve"> </w:t>
+      </w:r>
+      <w:r>
+        <w:t>identified</w:t>
+      </w:r>
+    </w:p>
+    <w:p>
+      <w:pPr>
+        <w:ind w:left="730"/>
+      </w:pPr>
+      <w:r>
+        <w:t>{%q4d_no</w:t>
+      </w:r>
+      <w:r>
+        <w:t>tapp</w:t>
+      </w:r>
+      <w:r>
+        <w:t xml:space="preserve">_box} </w:t>
+      </w:r>
+      <w:r>
+        <w:t>not applicable</w:t>
+      </w:r>
+    </w:p>
+    <w:p>
+      <w:pPr>
+        <w:ind w:left="730"/>
+      </w:pPr>
     </w:p>
     <w:p>
       <w:pPr>
@@ -1128,7 +1325,10 @@
         <w:tab/>
       </w:r>
       <w:r>
-        <w:t xml:space="preserve">{%q1a_yes_box} </w:t>
+        <w:t>{%q4e</w:t>
+      </w:r>
+      <w:r>
+        <w:t xml:space="preserve">_yes_box} </w:t>
       </w:r>
       <w:r>
         <w:t xml:space="preserve">yes </w:t>
@@ -1136,14 +1336,16 @@
     </w:p>
     <w:p>
       <w:r>
-        <w:lastRenderedPageBreak/>
-        <w:t xml:space="preserve"> </w:t>
-      </w:r>
-      <w:r>
-        <w:tab/>
-      </w:r>
-      <w:r>
-        <w:t xml:space="preserve">{%q1a_no_box} </w:t>
+        <w:t xml:space="preserve"> </w:t>
+      </w:r>
+      <w:r>
+        <w:tab/>
+      </w:r>
+      <w:r>
+        <w:t>{%q4e</w:t>
+      </w:r>
+      <w:r>
+        <w:t xml:space="preserve">_no_box} </w:t>
       </w:r>
       <w:r>
         <w:t xml:space="preserve">no </w:t>
@@ -1169,10 +1371,53 @@
         <w:tab/>
       </w:r>
       <w:r>
-        <w:t xml:space="preserve">{%q1a_yes_box} </w:t>
+        <w:t>{%q4f</w:t>
+      </w:r>
+      <w:r>
+        <w:t xml:space="preserve">_yes_box} </w:t>
       </w:r>
       <w:r>
         <w:t xml:space="preserve">yes </w:t>
+      </w:r>
+    </w:p>
+    <w:p>
+      <w:pPr>
+        <w:ind w:left="0" w:firstLine="0"/>
+      </w:pPr>
+      <w:r>
+        <w:tab/>
+      </w:r>
+      <w:r>
+        <w:t>{%q4f</w:t>
+      </w:r>
+      <w:r>
+        <w:t>_judge</w:t>
+      </w:r>
+      <w:r>
+        <w:t xml:space="preserve">_box} </w:t>
+      </w:r>
+      <w:r>
+        <w:t>not able to judge</w:t>
+      </w:r>
+    </w:p>
+    <w:p>
+      <w:pPr>
+        <w:ind w:left="0" w:firstLine="0"/>
+      </w:pPr>
+      <w:r>
+        <w:tab/>
+      </w:r>
+      <w:r>
+        <w:t>{%q4f_</w:t>
+      </w:r>
+      <w:r>
+        <w:t>notapp</w:t>
+      </w:r>
+      <w:r>
+        <w:t xml:space="preserve">_box} </w:t>
+      </w:r>
+      <w:r>
+        <w:t>not applicable</w:t>
       </w:r>
     </w:p>
     <w:p>
@@ -1195,7 +1440,10 @@
         <w:tab/>
       </w:r>
       <w:r>
-        <w:t xml:space="preserve">{%q1a_yes_box} </w:t>
+        <w:t>{%q4g</w:t>
+      </w:r>
+      <w:r>
+        <w:t xml:space="preserve">_yes_box} </w:t>
       </w:r>
       <w:r>
         <w:t xml:space="preserve">yes </w:t>
@@ -1209,7 +1457,10 @@
         <w:tab/>
       </w:r>
       <w:r>
-        <w:t xml:space="preserve">{%q1a_no_box} </w:t>
+        <w:t>{%q4g</w:t>
+      </w:r>
+      <w:r>
+        <w:t xml:space="preserve">_no_box} </w:t>
       </w:r>
       <w:r>
         <w:t xml:space="preserve">no </w:t>
@@ -1272,7 +1523,10 @@
         <w:tab/>
       </w:r>
       <w:r>
-        <w:t xml:space="preserve">{%q1a_yes_box} </w:t>
+        <w:t>{%q5a</w:t>
+      </w:r>
+      <w:r>
+        <w:t xml:space="preserve">_yes_box} </w:t>
       </w:r>
       <w:r>
         <w:t xml:space="preserve">yes </w:t>
@@ -1286,7 +1540,10 @@
         <w:tab/>
       </w:r>
       <w:r>
-        <w:t xml:space="preserve">{%q1a_no_box} </w:t>
+        <w:t>{%q5</w:t>
+      </w:r>
+      <w:r>
+        <w:t xml:space="preserve">a_no_box} </w:t>
       </w:r>
       <w:r>
         <w:t xml:space="preserve">no </w:t>
@@ -1312,7 +1569,10 @@
         <w:tab/>
       </w:r>
       <w:r>
-        <w:t xml:space="preserve">{%q1a_yes_box} </w:t>
+        <w:t>{%q5b</w:t>
+      </w:r>
+      <w:r>
+        <w:t xml:space="preserve">_yes_box} </w:t>
       </w:r>
       <w:r>
         <w:t xml:space="preserve">yes </w:t>
@@ -1323,10 +1583,30 @@
         <w:ind w:firstLine="725"/>
       </w:pPr>
       <w:r>
-        <w:t xml:space="preserve">{%q1a_no_box} </w:t>
+        <w:t>{%q5b</w:t>
+      </w:r>
+      <w:r>
+        <w:t xml:space="preserve">_no_box} </w:t>
       </w:r>
       <w:r>
         <w:t xml:space="preserve">no </w:t>
+      </w:r>
+    </w:p>
+    <w:p>
+      <w:pPr>
+        <w:ind w:firstLine="725"/>
+      </w:pPr>
+      <w:r>
+        <w:t>{%q5b_</w:t>
+      </w:r>
+      <w:r>
+        <w:t>partially</w:t>
+      </w:r>
+      <w:r>
+        <w:t xml:space="preserve">_box} </w:t>
+      </w:r>
+      <w:r>
+        <w:t>partially</w:t>
       </w:r>
     </w:p>
     <w:p>
@@ -1338,6 +1618,7 @@
         <w:ind w:hanging="720"/>
       </w:pPr>
       <w:r>
+        <w:lastRenderedPageBreak/>
         <w:t xml:space="preserve">Is cited literature relevant to the proposed work? </w:t>
       </w:r>
     </w:p>
@@ -1349,7 +1630,10 @@
         <w:tab/>
       </w:r>
       <w:r>
-        <w:t xml:space="preserve">{%q1a_yes_box} </w:t>
+        <w:t>{%q5c</w:t>
+      </w:r>
+      <w:r>
+        <w:t xml:space="preserve">_yes_box} </w:t>
       </w:r>
       <w:r>
         <w:t xml:space="preserve">yes </w:t>
@@ -1363,7 +1647,10 @@
         <w:tab/>
       </w:r>
       <w:r>
-        <w:t xml:space="preserve">{%q1a_no_box} </w:t>
+        <w:t>{%q5c</w:t>
+      </w:r>
+      <w:r>
+        <w:t xml:space="preserve">_no_box} </w:t>
       </w:r>
       <w:r>
         <w:t xml:space="preserve">no </w:t>
@@ -1483,7 +1770,6 @@
         <w:jc w:val="left"/>
       </w:pPr>
       <w:r>
-        <w:lastRenderedPageBreak/>
         <w:t xml:space="preserve"> </w:t>
       </w:r>
     </w:p>
@@ -1667,6 +1953,7 @@
       <w:r>
         <w:t xml:space="preserve"> </w:t>
       </w:r>
+      <w:bookmarkEnd w:id="0"/>
     </w:p>
     <w:sectPr>
       <w:footerReference w:type="even" r:id="rId7"/>

</xml_diff>